<commit_message>
Updates to speaker note formatting
</commit_message>
<xml_diff>
--- a/labmanual/English/SpeakerNotes/Chapter0-Intro.docx
+++ b/labmanual/English/SpeakerNotes/Chapter0-Intro.docx
@@ -1,27 +1,21 @@
 
 <file path=word/document.xml><?xml version="1.0" encoding="utf-8"?>
-<w:document xmlns:wpc="http://schemas.microsoft.com/office/word/2010/wordprocessingCanvas" xmlns:mo="http://schemas.microsoft.com/office/mac/office/2008/main" xmlns:mc="http://schemas.openxmlformats.org/markup-compatibility/2006" xmlns:mv="urn:schemas-microsoft-com:mac:vml" xmlns:o="urn:schemas-microsoft-com:office:office" xmlns:r="http://schemas.openxmlformats.org/officeDocument/2006/relationships" xmlns:m="http://schemas.openxmlformats.org/officeDocument/2006/math" xmlns:v="urn:schemas-microsoft-com:vml" xmlns:wp14="http://schemas.microsoft.com/office/word/2010/wordprocessingDrawing" xmlns:wp="http://schemas.openxmlformats.org/drawingml/2006/wordprocessingDrawing" xmlns:w10="urn:schemas-microsoft-com:office:word" xmlns:w="http://schemas.openxmlformats.org/wordprocessingml/2006/main" xmlns:w14="http://schemas.microsoft.com/office/word/2010/wordml" xmlns:w15="http://schemas.microsoft.com/office/word/2012/wordml" xmlns:wpg="http://schemas.microsoft.com/office/word/2010/wordprocessingGroup" xmlns:wpi="http://schemas.microsoft.com/office/word/2010/wordprocessingInk" xmlns:wne="http://schemas.microsoft.com/office/word/2006/wordml" xmlns:wps="http://schemas.microsoft.com/office/word/2010/wordprocessingShape" mc:Ignorable="w14 w15 wp14">
+<w:document xmlns:wpc="http://schemas.microsoft.com/office/word/2010/wordprocessingCanvas" xmlns:cx="http://schemas.microsoft.com/office/drawing/2014/chartex" xmlns:cx1="http://schemas.microsoft.com/office/drawing/2015/9/8/chartex" xmlns:cx2="http://schemas.microsoft.com/office/drawing/2015/10/21/chartex" xmlns:cx3="http://schemas.microsoft.com/office/drawing/2016/5/9/chartex" xmlns:cx4="http://schemas.microsoft.com/office/drawing/2016/5/10/chartex" xmlns:cx5="http://schemas.microsoft.com/office/drawing/2016/5/11/chartex" xmlns:cx6="http://schemas.microsoft.com/office/drawing/2016/5/12/chartex" xmlns:cx7="http://schemas.microsoft.com/office/drawing/2016/5/13/chartex" xmlns:cx8="http://schemas.microsoft.com/office/drawing/2016/5/14/chartex" xmlns:mc="http://schemas.openxmlformats.org/markup-compatibility/2006" xmlns:aink="http://schemas.microsoft.com/office/drawing/2016/ink" xmlns:am3d="http://schemas.microsoft.com/office/drawing/2017/model3d" xmlns:o="urn:schemas-microsoft-com:office:office" xmlns:r="http://schemas.openxmlformats.org/officeDocument/2006/relationships" xmlns:m="http://schemas.openxmlformats.org/officeDocument/2006/math" xmlns:v="urn:schemas-microsoft-com:vml" xmlns:wp14="http://schemas.microsoft.com/office/word/2010/wordprocessingDrawing" xmlns:wp="http://schemas.openxmlformats.org/drawingml/2006/wordprocessingDrawing" xmlns:w10="urn:schemas-microsoft-com:office:word" xmlns:w="http://schemas.openxmlformats.org/wordprocessingml/2006/main" xmlns:w14="http://schemas.microsoft.com/office/word/2010/wordml" xmlns:w15="http://schemas.microsoft.com/office/word/2012/wordml" xmlns:w16se="http://schemas.microsoft.com/office/word/2015/wordml/symex" xmlns:wpg="http://schemas.microsoft.com/office/word/2010/wordprocessingGroup" xmlns:wpi="http://schemas.microsoft.com/office/word/2010/wordprocessingInk" xmlns:wne="http://schemas.microsoft.com/office/word/2006/wordml" xmlns:wps="http://schemas.microsoft.com/office/word/2010/wordprocessingShape" mc:Ignorable="w14 w15 w16se wp14">
   <w:body>
     <w:p>
       <w:pPr>
-        <w:pStyle w:val="Title"/>
-      </w:pPr>
-      <w:r>
-        <w:t xml:space="preserve">Chapter </w:t>
-      </w:r>
-      <w:r>
-        <w:t>0  -</w:t>
-      </w:r>
-      <w:r>
-        <w:t xml:space="preserve"> Introduction</w:t>
+        <w:pStyle w:val="Heading1"/>
+      </w:pPr>
+      <w:r>
+        <w:t>Chapter 0: Introduction</w:t>
       </w:r>
     </w:p>
     <w:p>
       <w:pPr>
-        <w:pStyle w:val="Heading1"/>
-      </w:pPr>
-      <w:r>
-        <w:t>Page 1</w:t>
+        <w:pStyle w:val="Heading2"/>
+      </w:pPr>
+      <w:r>
+        <w:t>Objective</w:t>
       </w:r>
     </w:p>
     <w:p>
@@ -31,12 +25,7 @@
     </w:p>
     <w:p>
       <w:r>
-        <w:t>Pre-requisites: C-programming and MCU concepts</w:t>
-      </w:r>
-    </w:p>
-    <w:p>
-      <w:r>
-        <w:t>Assumptions: 96-page power point – 3 things:</w:t>
+        <w:t>Show the class project and explain</w:t>
       </w:r>
     </w:p>
     <w:p>
@@ -44,11 +33,11 @@
         <w:pStyle w:val="ListParagraph"/>
         <w:numPr>
           <w:ilvl w:val="0"/>
-          <w:numId w:val="5"/>
+          <w:numId w:val="33"/>
         </w:numPr>
       </w:pPr>
       <w:r>
-        <w:t>Use a module partner</w:t>
+        <w:t>Show programmed kit</w:t>
       </w:r>
     </w:p>
     <w:p>
@@ -56,11 +45,11 @@
         <w:pStyle w:val="ListParagraph"/>
         <w:numPr>
           <w:ilvl w:val="0"/>
-          <w:numId w:val="5"/>
+          <w:numId w:val="33"/>
         </w:numPr>
       </w:pPr>
       <w:r>
-        <w:t>Cypress has most robust Wi-Fi</w:t>
+        <w:t>Show AWS site</w:t>
       </w:r>
     </w:p>
     <w:p>
@@ -68,16 +57,90 @@
         <w:pStyle w:val="ListParagraph"/>
         <w:numPr>
           <w:ilvl w:val="0"/>
-          <w:numId w:val="5"/>
+          <w:numId w:val="33"/>
         </w:numPr>
       </w:pPr>
       <w:r>
-        <w:t>Use a cloud partner</w:t>
+        <w:t>Pass around kit (need USB charging bank)</w:t>
       </w:r>
     </w:p>
     <w:p>
-      <w:r>
-        <w:t>We will NOT cover any of these things – if you want additional detail, talk to the BU (Andrew Hunter)</w:t>
+      <w:pPr>
+        <w:pStyle w:val="Heading3"/>
+      </w:pPr>
+      <w:r>
+        <w:t>Prerequisites</w:t>
+      </w:r>
+    </w:p>
+    <w:p>
+      <w:r>
+        <w:t>C-programming and MCU concepts</w:t>
+      </w:r>
+    </w:p>
+    <w:p>
+      <w:pPr>
+        <w:pStyle w:val="Heading3"/>
+      </w:pPr>
+      <w:r>
+        <w:t>Assumption</w:t>
+      </w:r>
+    </w:p>
+    <w:p>
+      <w:r>
+        <w:t>96-page power point (literal</w:t>
+      </w:r>
+      <w:r>
+        <w:t>l</w:t>
+      </w:r>
+      <w:r>
+        <w:t>y) – 3 things:</w:t>
+      </w:r>
+    </w:p>
+    <w:p>
+      <w:pPr>
+        <w:pStyle w:val="ListParagraph"/>
+        <w:numPr>
+          <w:ilvl w:val="0"/>
+          <w:numId w:val="29"/>
+        </w:numPr>
+      </w:pPr>
+      <w:r>
+        <w:t>Use a module partner</w:t>
+      </w:r>
+    </w:p>
+    <w:p>
+      <w:pPr>
+        <w:pStyle w:val="ListParagraph"/>
+        <w:numPr>
+          <w:ilvl w:val="0"/>
+          <w:numId w:val="29"/>
+        </w:numPr>
+      </w:pPr>
+      <w:r>
+        <w:t>Cypress has most robust Wi-Fi</w:t>
+      </w:r>
+    </w:p>
+    <w:p>
+      <w:pPr>
+        <w:pStyle w:val="ListParagraph"/>
+        <w:numPr>
+          <w:ilvl w:val="0"/>
+          <w:numId w:val="29"/>
+        </w:numPr>
+      </w:pPr>
+      <w:r>
+        <w:t>Use a cloud partner</w:t>
+      </w:r>
+    </w:p>
+    <w:p>
+      <w:pPr>
+        <w:pStyle w:val="Heading3"/>
+        <w:rPr>
+          <w:rFonts w:eastAsia="Calibri"/>
+        </w:rPr>
+      </w:pPr>
+      <w:r>
+        <w:t>Scope</w:t>
       </w:r>
     </w:p>
     <w:p>
@@ -99,7 +162,7 @@
         <w:pStyle w:val="ListParagraph"/>
         <w:numPr>
           <w:ilvl w:val="0"/>
-          <w:numId w:val="4"/>
+          <w:numId w:val="30"/>
         </w:numPr>
         <w:spacing w:after="0"/>
       </w:pPr>
@@ -112,7 +175,7 @@
         <w:pStyle w:val="ListParagraph"/>
         <w:numPr>
           <w:ilvl w:val="0"/>
-          <w:numId w:val="4"/>
+          <w:numId w:val="30"/>
         </w:numPr>
         <w:spacing w:after="0"/>
       </w:pPr>
@@ -125,7 +188,7 @@
         <w:pStyle w:val="ListParagraph"/>
         <w:numPr>
           <w:ilvl w:val="0"/>
-          <w:numId w:val="4"/>
+          <w:numId w:val="30"/>
         </w:numPr>
         <w:spacing w:after="0"/>
       </w:pPr>
@@ -138,20 +201,22 @@
         <w:pStyle w:val="ListParagraph"/>
         <w:numPr>
           <w:ilvl w:val="0"/>
-          <w:numId w:val="4"/>
+          <w:numId w:val="30"/>
         </w:numPr>
         <w:spacing w:after="0"/>
       </w:pPr>
+      <w:proofErr w:type="spellStart"/>
       <w:r>
         <w:t>Wi-FI</w:t>
       </w:r>
+      <w:proofErr w:type="spellEnd"/>
     </w:p>
     <w:p>
       <w:pPr>
         <w:pStyle w:val="ListParagraph"/>
         <w:numPr>
           <w:ilvl w:val="0"/>
-          <w:numId w:val="4"/>
+          <w:numId w:val="30"/>
         </w:numPr>
         <w:spacing w:after="0"/>
       </w:pPr>
@@ -164,19 +229,11 @@
         <w:pStyle w:val="ListParagraph"/>
         <w:numPr>
           <w:ilvl w:val="0"/>
-          <w:numId w:val="4"/>
+          <w:numId w:val="30"/>
         </w:numPr>
       </w:pPr>
       <w:r>
         <w:t>JSON and REST</w:t>
-      </w:r>
-    </w:p>
-    <w:p>
-      <w:pPr>
-        <w:pStyle w:val="Heading1"/>
-      </w:pPr>
-      <w:r>
-        <w:t>Page 2</w:t>
       </w:r>
     </w:p>
     <w:p>
@@ -189,17 +246,11 @@
         <w:pStyle w:val="ListParagraph"/>
         <w:numPr>
           <w:ilvl w:val="0"/>
-          <w:numId w:val="6"/>
+          <w:numId w:val="31"/>
         </w:numPr>
       </w:pPr>
       <w:r>
-        <w:t xml:space="preserve">A discussion of what WICED Studio </w:t>
-      </w:r>
-      <w:r>
-        <w:t xml:space="preserve">COULD BE or </w:t>
-      </w:r>
-      <w:r>
-        <w:t>SHOULD BE</w:t>
+        <w:t>A discussion of what WICED Studio COULD BE or SHOULD BE</w:t>
       </w:r>
     </w:p>
     <w:p>
@@ -207,7 +258,7 @@
         <w:pStyle w:val="ListParagraph"/>
         <w:numPr>
           <w:ilvl w:val="0"/>
-          <w:numId w:val="6"/>
+          <w:numId w:val="31"/>
         </w:numPr>
       </w:pPr>
       <w:r>
@@ -219,7 +270,7 @@
         <w:pStyle w:val="ListParagraph"/>
         <w:numPr>
           <w:ilvl w:val="0"/>
-          <w:numId w:val="6"/>
+          <w:numId w:val="31"/>
         </w:numPr>
       </w:pPr>
       <w:r>
@@ -231,7 +282,7 @@
         <w:pStyle w:val="ListParagraph"/>
         <w:numPr>
           <w:ilvl w:val="0"/>
-          <w:numId w:val="6"/>
+          <w:numId w:val="31"/>
         </w:numPr>
       </w:pPr>
       <w:r>
@@ -243,7 +294,7 @@
         <w:pStyle w:val="ListParagraph"/>
         <w:numPr>
           <w:ilvl w:val="0"/>
-          <w:numId w:val="6"/>
+          <w:numId w:val="31"/>
         </w:numPr>
       </w:pPr>
       <w:r>
@@ -255,7 +306,7 @@
         <w:pStyle w:val="ListParagraph"/>
         <w:numPr>
           <w:ilvl w:val="0"/>
-          <w:numId w:val="6"/>
+          <w:numId w:val="31"/>
         </w:numPr>
       </w:pPr>
       <w:r>
@@ -267,7 +318,7 @@
         <w:pStyle w:val="ListParagraph"/>
         <w:numPr>
           <w:ilvl w:val="0"/>
-          <w:numId w:val="6"/>
+          <w:numId w:val="31"/>
         </w:numPr>
       </w:pPr>
       <w:r>
@@ -279,7 +330,7 @@
         <w:pStyle w:val="ListParagraph"/>
         <w:numPr>
           <w:ilvl w:val="0"/>
-          <w:numId w:val="6"/>
+          <w:numId w:val="31"/>
         </w:numPr>
       </w:pPr>
       <w:r>
@@ -291,7 +342,7 @@
         <w:pStyle w:val="ListParagraph"/>
         <w:numPr>
           <w:ilvl w:val="0"/>
-          <w:numId w:val="6"/>
+          <w:numId w:val="31"/>
         </w:numPr>
       </w:pPr>
       <w:r>
@@ -303,124 +354,136 @@
         <w:pStyle w:val="ListParagraph"/>
         <w:numPr>
           <w:ilvl w:val="0"/>
-          <w:numId w:val="6"/>
+          <w:numId w:val="31"/>
         </w:numPr>
       </w:pPr>
       <w:r>
         <w:t>Tutorial on advanced uses of WICED</w:t>
-      </w:r>
-    </w:p>
-    <w:p>
-      <w:r>
-        <w:t>Agenda:</w:t>
-      </w:r>
-    </w:p>
-    <w:p>
-      <w:pPr>
-        <w:pStyle w:val="ListParagraph"/>
-        <w:numPr>
-          <w:ilvl w:val="0"/>
-          <w:numId w:val="7"/>
-        </w:numPr>
-      </w:pPr>
-      <w:r>
-        <w:t xml:space="preserve">Go through </w:t>
-      </w:r>
-      <w:r>
-        <w:t>the agenda sections in detail</w:t>
-      </w:r>
-    </w:p>
-    <w:p>
-      <w:pPr>
-        <w:pStyle w:val="ListParagraph"/>
-        <w:numPr>
-          <w:ilvl w:val="0"/>
-          <w:numId w:val="7"/>
-        </w:numPr>
-      </w:pPr>
-      <w:r>
-        <w:t>Each chapter will have lecture followed by labs</w:t>
-      </w:r>
-    </w:p>
-    <w:p>
-      <w:pPr>
-        <w:pStyle w:val="ListParagraph"/>
-        <w:numPr>
-          <w:ilvl w:val="0"/>
-          <w:numId w:val="7"/>
-        </w:numPr>
-      </w:pPr>
-      <w:r>
-        <w:t xml:space="preserve">During lecture, we will highlight some things in the material but you still should read </w:t>
-      </w:r>
-      <w:r>
-        <w:t>it</w:t>
-      </w:r>
-    </w:p>
-    <w:p>
-      <w:pPr>
-        <w:pStyle w:val="ListParagraph"/>
-        <w:numPr>
-          <w:ilvl w:val="0"/>
-          <w:numId w:val="7"/>
-        </w:numPr>
-      </w:pPr>
-      <w:r>
-        <w:t>We will move on when time expires – try to get all basic labs done and then work on advanced</w:t>
-      </w:r>
-    </w:p>
-    <w:p>
-      <w:pPr>
-        <w:pStyle w:val="ListParagraph"/>
-        <w:numPr>
-          <w:ilvl w:val="0"/>
-          <w:numId w:val="7"/>
-        </w:numPr>
-      </w:pPr>
-      <w:r>
-        <w:t>Solutions are provided but PLEASE do not cheat – you need to do the exercises to learn them</w:t>
-      </w:r>
-    </w:p>
-    <w:p>
-      <w:pPr>
-        <w:pStyle w:val="ListParagraph"/>
-        <w:numPr>
-          <w:ilvl w:val="0"/>
-          <w:numId w:val="7"/>
-        </w:numPr>
-      </w:pPr>
-      <w:r>
-        <w:t>No breaks scheduled – take a break when you need it</w:t>
-      </w:r>
-    </w:p>
-    <w:p>
-      <w:pPr>
-        <w:pStyle w:val="ListParagraph"/>
-        <w:numPr>
-          <w:ilvl w:val="0"/>
-          <w:numId w:val="7"/>
-        </w:numPr>
-      </w:pPr>
-      <w:r>
-        <w:lastRenderedPageBreak/>
-        <w:t>No cell phones, email. We are dedicating 2 days (or more) to this and we expect you to do the same</w:t>
-      </w:r>
-    </w:p>
-    <w:p/>
-    <w:p>
-      <w:r>
-        <w:t>The bottom line is that unless you are a giant customer… you aren’t going to get help … so you need to learn.  You can make great products with WICED… and it isn’t nearly the most complicated product at Cypress (the honor goes to fx3)… but you have to dig in and get it!</w:t>
       </w:r>
       <w:bookmarkStart w:id="0" w:name="_GoBack"/>
       <w:bookmarkEnd w:id="0"/>
     </w:p>
     <w:p>
+      <w:pPr>
+        <w:pStyle w:val="Heading3"/>
+      </w:pPr>
+      <w:r>
+        <w:lastRenderedPageBreak/>
+        <w:t>Agenda</w:t>
+      </w:r>
+    </w:p>
+    <w:p>
+      <w:pPr>
+        <w:pStyle w:val="ListParagraph"/>
+        <w:numPr>
+          <w:ilvl w:val="0"/>
+          <w:numId w:val="32"/>
+        </w:numPr>
+      </w:pPr>
+      <w:r>
+        <w:t>Go through the agenda sections in detail</w:t>
+      </w:r>
+    </w:p>
+    <w:p>
+      <w:pPr>
+        <w:pStyle w:val="ListParagraph"/>
+        <w:numPr>
+          <w:ilvl w:val="0"/>
+          <w:numId w:val="32"/>
+        </w:numPr>
+      </w:pPr>
+      <w:r>
+        <w:t>Each chapter will have lecture followed by labs</w:t>
+      </w:r>
+    </w:p>
+    <w:p>
+      <w:pPr>
+        <w:pStyle w:val="ListParagraph"/>
+        <w:numPr>
+          <w:ilvl w:val="0"/>
+          <w:numId w:val="32"/>
+        </w:numPr>
+      </w:pPr>
+      <w:r>
+        <w:t>During lecture, we will highlight some things in the material but you still should read it</w:t>
+      </w:r>
+    </w:p>
+    <w:p>
+      <w:pPr>
+        <w:pStyle w:val="ListParagraph"/>
+        <w:numPr>
+          <w:ilvl w:val="0"/>
+          <w:numId w:val="32"/>
+        </w:numPr>
+      </w:pPr>
+      <w:r>
+        <w:t>We will move on when time expires – try to get all basic labs done and then work on advanced</w:t>
+      </w:r>
+    </w:p>
+    <w:p>
+      <w:pPr>
+        <w:pStyle w:val="ListParagraph"/>
+        <w:numPr>
+          <w:ilvl w:val="0"/>
+          <w:numId w:val="32"/>
+        </w:numPr>
+      </w:pPr>
+      <w:r>
+        <w:t xml:space="preserve">Solutions are provided but PLEASE do not cheat – you need to do the exercises to </w:t>
+      </w:r>
+      <w:proofErr w:type="gramStart"/>
+      <w:r>
+        <w:t>learn</w:t>
+      </w:r>
+      <w:proofErr w:type="gramEnd"/>
+      <w:r>
+        <w:t xml:space="preserve"> them</w:t>
+      </w:r>
+    </w:p>
+    <w:p>
+      <w:pPr>
+        <w:pStyle w:val="ListParagraph"/>
+        <w:numPr>
+          <w:ilvl w:val="0"/>
+          <w:numId w:val="32"/>
+        </w:numPr>
+      </w:pPr>
+      <w:r>
+        <w:t>No breaks scheduled – take a break when you need it</w:t>
+      </w:r>
+    </w:p>
+    <w:p>
+      <w:pPr>
+        <w:pStyle w:val="ListParagraph"/>
+        <w:numPr>
+          <w:ilvl w:val="0"/>
+          <w:numId w:val="32"/>
+        </w:numPr>
+      </w:pPr>
+      <w:r>
+        <w:t>No cell phones, email. We are dedicating 2 days (or more) to this and we expect you to do the same</w:t>
+      </w:r>
+    </w:p>
+    <w:p>
+      <w:r>
+        <w:t>The bottom line is that unless you are a giant customer… you aren’t going to get help … so you need to learn.  You can make great products with WICED… and it isn’t nearly the most complicated product at Cypress (the honor goes to fx</w:t>
+      </w:r>
+      <w:proofErr w:type="gramStart"/>
+      <w:r>
+        <w:t>3)…</w:t>
+      </w:r>
+      <w:proofErr w:type="gramEnd"/>
+      <w:r>
+        <w:t xml:space="preserve"> but you have to dig in and get it!</w:t>
+      </w:r>
+    </w:p>
+    <w:p>
       <w:r>
         <w:t>Ask for questions about content, agenda, logistics, etc.</w:t>
       </w:r>
     </w:p>
     <w:sectPr>
-      <w:footerReference w:type="default" r:id="rId7"/>
+      <w:footerReference w:type="default" r:id="rId8"/>
       <w:pgSz w:w="12240" w:h="15840"/>
       <w:pgMar w:top="1440" w:right="1440" w:bottom="1440" w:left="1440" w:header="720" w:footer="720" w:gutter="0"/>
       <w:cols w:space="720"/>
@@ -431,12 +494,9 @@
 </file>
 
 <file path=word/endnotes.xml><?xml version="1.0" encoding="utf-8"?>
-<w:endnotes xmlns:wpc="http://schemas.microsoft.com/office/word/2010/wordprocessingCanvas" xmlns:mo="http://schemas.microsoft.com/office/mac/office/2008/main" xmlns:mc="http://schemas.openxmlformats.org/markup-compatibility/2006" xmlns:mv="urn:schemas-microsoft-com:mac:vml" xmlns:o="urn:schemas-microsoft-com:office:office" xmlns:r="http://schemas.openxmlformats.org/officeDocument/2006/relationships" xmlns:m="http://schemas.openxmlformats.org/officeDocument/2006/math" xmlns:v="urn:schemas-microsoft-com:vml" xmlns:wp14="http://schemas.microsoft.com/office/word/2010/wordprocessingDrawing" xmlns:wp="http://schemas.openxmlformats.org/drawingml/2006/wordprocessingDrawing" xmlns:w10="urn:schemas-microsoft-com:office:word" xmlns:w="http://schemas.openxmlformats.org/wordprocessingml/2006/main" xmlns:w14="http://schemas.microsoft.com/office/word/2010/wordml" xmlns:w15="http://schemas.microsoft.com/office/word/2012/wordml" xmlns:wpg="http://schemas.microsoft.com/office/word/2010/wordprocessingGroup" xmlns:wpi="http://schemas.microsoft.com/office/word/2010/wordprocessingInk" xmlns:wne="http://schemas.microsoft.com/office/word/2006/wordml" xmlns:wps="http://schemas.microsoft.com/office/word/2010/wordprocessingShape" mc:Ignorable="w14 w15 wp14">
+<w:endnotes xmlns:wpc="http://schemas.microsoft.com/office/word/2010/wordprocessingCanvas" xmlns:cx="http://schemas.microsoft.com/office/drawing/2014/chartex" xmlns:cx1="http://schemas.microsoft.com/office/drawing/2015/9/8/chartex" xmlns:cx2="http://schemas.microsoft.com/office/drawing/2015/10/21/chartex" xmlns:cx3="http://schemas.microsoft.com/office/drawing/2016/5/9/chartex" xmlns:cx4="http://schemas.microsoft.com/office/drawing/2016/5/10/chartex" xmlns:cx5="http://schemas.microsoft.com/office/drawing/2016/5/11/chartex" xmlns:cx6="http://schemas.microsoft.com/office/drawing/2016/5/12/chartex" xmlns:cx7="http://schemas.microsoft.com/office/drawing/2016/5/13/chartex" xmlns:cx8="http://schemas.microsoft.com/office/drawing/2016/5/14/chartex" xmlns:mc="http://schemas.openxmlformats.org/markup-compatibility/2006" xmlns:aink="http://schemas.microsoft.com/office/drawing/2016/ink" xmlns:am3d="http://schemas.microsoft.com/office/drawing/2017/model3d" xmlns:o="urn:schemas-microsoft-com:office:office" xmlns:r="http://schemas.openxmlformats.org/officeDocument/2006/relationships" xmlns:m="http://schemas.openxmlformats.org/officeDocument/2006/math" xmlns:v="urn:schemas-microsoft-com:vml" xmlns:wp14="http://schemas.microsoft.com/office/word/2010/wordprocessingDrawing" xmlns:wp="http://schemas.openxmlformats.org/drawingml/2006/wordprocessingDrawing" xmlns:w10="urn:schemas-microsoft-com:office:word" xmlns:w="http://schemas.openxmlformats.org/wordprocessingml/2006/main" xmlns:w14="http://schemas.microsoft.com/office/word/2010/wordml" xmlns:w15="http://schemas.microsoft.com/office/word/2012/wordml" xmlns:w16se="http://schemas.microsoft.com/office/word/2015/wordml/symex" xmlns:wpg="http://schemas.microsoft.com/office/word/2010/wordprocessingGroup" xmlns:wpi="http://schemas.microsoft.com/office/word/2010/wordprocessingInk" xmlns:wne="http://schemas.microsoft.com/office/word/2006/wordml" xmlns:wps="http://schemas.microsoft.com/office/word/2010/wordprocessingShape" mc:Ignorable="w14 w15 w16se wp14">
   <w:endnote w:type="separator" w:id="-1">
     <w:p>
-      <w:pPr>
-        <w:spacing w:after="0" w:line="240" w:lineRule="auto"/>
-      </w:pPr>
       <w:r>
         <w:separator/>
       </w:r>
@@ -444,9 +504,6 @@
   </w:endnote>
   <w:endnote w:type="continuationSeparator" w:id="0">
     <w:p>
-      <w:pPr>
-        <w:spacing w:after="0" w:line="240" w:lineRule="auto"/>
-      </w:pPr>
       <w:r>
         <w:continuationSeparator/>
       </w:r>
@@ -456,129 +513,115 @@
 </file>
 
 <file path=word/footer1.xml><?xml version="1.0" encoding="utf-8"?>
-<w:ftr xmlns:wpc="http://schemas.microsoft.com/office/word/2010/wordprocessingCanvas" xmlns:mo="http://schemas.microsoft.com/office/mac/office/2008/main" xmlns:mc="http://schemas.openxmlformats.org/markup-compatibility/2006" xmlns:mv="urn:schemas-microsoft-com:mac:vml" xmlns:o="urn:schemas-microsoft-com:office:office" xmlns:r="http://schemas.openxmlformats.org/officeDocument/2006/relationships" xmlns:m="http://schemas.openxmlformats.org/officeDocument/2006/math" xmlns:v="urn:schemas-microsoft-com:vml" xmlns:wp14="http://schemas.microsoft.com/office/word/2010/wordprocessingDrawing" xmlns:wp="http://schemas.openxmlformats.org/drawingml/2006/wordprocessingDrawing" xmlns:w10="urn:schemas-microsoft-com:office:word" xmlns:w="http://schemas.openxmlformats.org/wordprocessingml/2006/main" xmlns:w14="http://schemas.microsoft.com/office/word/2010/wordml" xmlns:w15="http://schemas.microsoft.com/office/word/2012/wordml" xmlns:wpg="http://schemas.microsoft.com/office/word/2010/wordprocessingGroup" xmlns:wpi="http://schemas.microsoft.com/office/word/2010/wordprocessingInk" xmlns:wne="http://schemas.microsoft.com/office/word/2006/wordml" xmlns:wps="http://schemas.microsoft.com/office/word/2010/wordprocessingShape" mc:Ignorable="w14 w15 wp14">
-  <w:p>
-    <w:pPr>
-      <w:tabs>
-        <w:tab w:val="center" w:pos="4550"/>
-        <w:tab w:val="left" w:pos="5818"/>
-      </w:tabs>
-      <w:ind w:right="260"/>
-      <w:jc w:val="right"/>
-      <w:rPr>
-        <w:color w:val="222A35" w:themeColor="text2" w:themeShade="80"/>
-        <w:sz w:val="24"/>
-        <w:szCs w:val="24"/>
-      </w:rPr>
-    </w:pPr>
-    <w:r>
-      <w:rPr>
-        <w:color w:val="8496B0" w:themeColor="text2" w:themeTint="99"/>
-        <w:spacing w:val="60"/>
-        <w:sz w:val="24"/>
-        <w:szCs w:val="24"/>
-      </w:rPr>
-      <w:t>Page</w:t>
-    </w:r>
-    <w:r>
-      <w:rPr>
-        <w:color w:val="8496B0" w:themeColor="text2" w:themeTint="99"/>
-        <w:sz w:val="24"/>
-        <w:szCs w:val="24"/>
-      </w:rPr>
-      <w:t xml:space="preserve"> </w:t>
-    </w:r>
-    <w:r>
-      <w:rPr>
-        <w:color w:val="323E4F" w:themeColor="text2" w:themeShade="BF"/>
-        <w:sz w:val="24"/>
-        <w:szCs w:val="24"/>
-      </w:rPr>
-      <w:fldChar w:fldCharType="begin"/>
-    </w:r>
-    <w:r>
-      <w:rPr>
-        <w:color w:val="323E4F" w:themeColor="text2" w:themeShade="BF"/>
-        <w:sz w:val="24"/>
-        <w:szCs w:val="24"/>
-      </w:rPr>
-      <w:instrText xml:space="preserve"> PAGE   \* MERGEFORMAT </w:instrText>
-    </w:r>
-    <w:r>
-      <w:rPr>
-        <w:color w:val="323E4F" w:themeColor="text2" w:themeShade="BF"/>
-        <w:sz w:val="24"/>
-        <w:szCs w:val="24"/>
-      </w:rPr>
-      <w:fldChar w:fldCharType="separate"/>
-    </w:r>
-    <w:r>
-      <w:rPr>
-        <w:noProof/>
-        <w:color w:val="323E4F" w:themeColor="text2" w:themeShade="BF"/>
-        <w:sz w:val="24"/>
-        <w:szCs w:val="24"/>
-      </w:rPr>
-      <w:t>1</w:t>
-    </w:r>
-    <w:r>
-      <w:rPr>
-        <w:color w:val="323E4F" w:themeColor="text2" w:themeShade="BF"/>
-        <w:sz w:val="24"/>
-        <w:szCs w:val="24"/>
-      </w:rPr>
-      <w:fldChar w:fldCharType="end"/>
-    </w:r>
-    <w:r>
-      <w:rPr>
-        <w:color w:val="323E4F" w:themeColor="text2" w:themeShade="BF"/>
-        <w:sz w:val="24"/>
-        <w:szCs w:val="24"/>
-      </w:rPr>
-      <w:t xml:space="preserve"> | </w:t>
-    </w:r>
-    <w:r>
-      <w:rPr>
-        <w:color w:val="323E4F" w:themeColor="text2" w:themeShade="BF"/>
-        <w:sz w:val="24"/>
-        <w:szCs w:val="24"/>
-      </w:rPr>
-      <w:fldChar w:fldCharType="begin"/>
-    </w:r>
-    <w:r>
-      <w:rPr>
-        <w:color w:val="323E4F" w:themeColor="text2" w:themeShade="BF"/>
-        <w:sz w:val="24"/>
-        <w:szCs w:val="24"/>
-      </w:rPr>
-      <w:instrText xml:space="preserve"> NUMPAGES  \* Arabic  \* MERGEFORMAT </w:instrText>
-    </w:r>
-    <w:r>
-      <w:rPr>
-        <w:color w:val="323E4F" w:themeColor="text2" w:themeShade="BF"/>
-        <w:sz w:val="24"/>
-        <w:szCs w:val="24"/>
-      </w:rPr>
-      <w:fldChar w:fldCharType="separate"/>
-    </w:r>
-    <w:r>
-      <w:rPr>
-        <w:noProof/>
-        <w:color w:val="323E4F" w:themeColor="text2" w:themeShade="BF"/>
-        <w:sz w:val="24"/>
-        <w:szCs w:val="24"/>
-      </w:rPr>
-      <w:t>2</w:t>
-    </w:r>
-    <w:r>
-      <w:rPr>
-        <w:color w:val="323E4F" w:themeColor="text2" w:themeShade="BF"/>
-        <w:sz w:val="24"/>
-        <w:szCs w:val="24"/>
-      </w:rPr>
-      <w:fldChar w:fldCharType="end"/>
-    </w:r>
-  </w:p>
+<w:ftr xmlns:wpc="http://schemas.microsoft.com/office/word/2010/wordprocessingCanvas" xmlns:cx="http://schemas.microsoft.com/office/drawing/2014/chartex" xmlns:cx1="http://schemas.microsoft.com/office/drawing/2015/9/8/chartex" xmlns:cx2="http://schemas.microsoft.com/office/drawing/2015/10/21/chartex" xmlns:cx3="http://schemas.microsoft.com/office/drawing/2016/5/9/chartex" xmlns:cx4="http://schemas.microsoft.com/office/drawing/2016/5/10/chartex" xmlns:cx5="http://schemas.microsoft.com/office/drawing/2016/5/11/chartex" xmlns:cx6="http://schemas.microsoft.com/office/drawing/2016/5/12/chartex" xmlns:cx7="http://schemas.microsoft.com/office/drawing/2016/5/13/chartex" xmlns:cx8="http://schemas.microsoft.com/office/drawing/2016/5/14/chartex" xmlns:mc="http://schemas.openxmlformats.org/markup-compatibility/2006" xmlns:aink="http://schemas.microsoft.com/office/drawing/2016/ink" xmlns:am3d="http://schemas.microsoft.com/office/drawing/2017/model3d" xmlns:o="urn:schemas-microsoft-com:office:office" xmlns:r="http://schemas.openxmlformats.org/officeDocument/2006/relationships" xmlns:m="http://schemas.openxmlformats.org/officeDocument/2006/math" xmlns:v="urn:schemas-microsoft-com:vml" xmlns:wp14="http://schemas.microsoft.com/office/word/2010/wordprocessingDrawing" xmlns:wp="http://schemas.openxmlformats.org/drawingml/2006/wordprocessingDrawing" xmlns:w10="urn:schemas-microsoft-com:office:word" xmlns:w="http://schemas.openxmlformats.org/wordprocessingml/2006/main" xmlns:w14="http://schemas.microsoft.com/office/word/2010/wordml" xmlns:w15="http://schemas.microsoft.com/office/word/2012/wordml" xmlns:w16se="http://schemas.microsoft.com/office/word/2015/wordml/symex" xmlns:wpg="http://schemas.microsoft.com/office/word/2010/wordprocessingGroup" xmlns:wpi="http://schemas.microsoft.com/office/word/2010/wordprocessingInk" xmlns:wne="http://schemas.microsoft.com/office/word/2006/wordml" xmlns:wps="http://schemas.microsoft.com/office/word/2010/wordprocessingShape" mc:Ignorable="w14 w15 w16se wp14">
+  <w:sdt>
+    <w:sdtPr>
+      <w:id w:val="-596325727"/>
+      <w:docPartObj>
+        <w:docPartGallery w:val="Page Numbers (Bottom of Page)"/>
+        <w:docPartUnique/>
+      </w:docPartObj>
+    </w:sdtPr>
+    <w:sdtEndPr/>
+    <w:sdtContent>
+      <w:sdt>
+        <w:sdtPr>
+          <w:id w:val="1728636285"/>
+          <w:docPartObj>
+            <w:docPartGallery w:val="Page Numbers (Top of Page)"/>
+            <w:docPartUnique/>
+          </w:docPartObj>
+        </w:sdtPr>
+        <w:sdtEndPr/>
+        <w:sdtContent>
+          <w:p>
+            <w:pPr>
+              <w:pStyle w:val="Footer"/>
+              <w:jc w:val="center"/>
+            </w:pPr>
+            <w:r>
+              <w:t xml:space="preserve">Page </w:t>
+            </w:r>
+            <w:r>
+              <w:rPr>
+                <w:b/>
+                <w:bCs/>
+              </w:rPr>
+              <w:fldChar w:fldCharType="begin"/>
+            </w:r>
+            <w:r>
+              <w:rPr>
+                <w:b/>
+                <w:bCs/>
+              </w:rPr>
+              <w:instrText xml:space="preserve"> PAGE </w:instrText>
+            </w:r>
+            <w:r>
+              <w:rPr>
+                <w:b/>
+                <w:bCs/>
+              </w:rPr>
+              <w:fldChar w:fldCharType="separate"/>
+            </w:r>
+            <w:r>
+              <w:rPr>
+                <w:b/>
+                <w:bCs/>
+                <w:noProof/>
+              </w:rPr>
+              <w:t>2</w:t>
+            </w:r>
+            <w:r>
+              <w:rPr>
+                <w:b/>
+                <w:bCs/>
+              </w:rPr>
+              <w:fldChar w:fldCharType="end"/>
+            </w:r>
+            <w:r>
+              <w:t xml:space="preserve"> of </w:t>
+            </w:r>
+            <w:r>
+              <w:rPr>
+                <w:b/>
+                <w:bCs/>
+              </w:rPr>
+              <w:fldChar w:fldCharType="begin"/>
+            </w:r>
+            <w:r>
+              <w:rPr>
+                <w:b/>
+                <w:bCs/>
+              </w:rPr>
+              <w:instrText xml:space="preserve"> NUMPAGES  </w:instrText>
+            </w:r>
+            <w:r>
+              <w:rPr>
+                <w:b/>
+                <w:bCs/>
+              </w:rPr>
+              <w:fldChar w:fldCharType="separate"/>
+            </w:r>
+            <w:r>
+              <w:rPr>
+                <w:b/>
+                <w:bCs/>
+                <w:noProof/>
+              </w:rPr>
+              <w:t>2</w:t>
+            </w:r>
+            <w:r>
+              <w:rPr>
+                <w:b/>
+                <w:bCs/>
+              </w:rPr>
+              <w:fldChar w:fldCharType="end"/>
+            </w:r>
+          </w:p>
+        </w:sdtContent>
+      </w:sdt>
+    </w:sdtContent>
+  </w:sdt>
   <w:p>
     <w:pPr>
       <w:pStyle w:val="Footer"/>
@@ -588,12 +631,9 @@
 </file>
 
 <file path=word/footnotes.xml><?xml version="1.0" encoding="utf-8"?>
-<w:footnotes xmlns:wpc="http://schemas.microsoft.com/office/word/2010/wordprocessingCanvas" xmlns:mo="http://schemas.microsoft.com/office/mac/office/2008/main" xmlns:mc="http://schemas.openxmlformats.org/markup-compatibility/2006" xmlns:mv="urn:schemas-microsoft-com:mac:vml" xmlns:o="urn:schemas-microsoft-com:office:office" xmlns:r="http://schemas.openxmlformats.org/officeDocument/2006/relationships" xmlns:m="http://schemas.openxmlformats.org/officeDocument/2006/math" xmlns:v="urn:schemas-microsoft-com:vml" xmlns:wp14="http://schemas.microsoft.com/office/word/2010/wordprocessingDrawing" xmlns:wp="http://schemas.openxmlformats.org/drawingml/2006/wordprocessingDrawing" xmlns:w10="urn:schemas-microsoft-com:office:word" xmlns:w="http://schemas.openxmlformats.org/wordprocessingml/2006/main" xmlns:w14="http://schemas.microsoft.com/office/word/2010/wordml" xmlns:w15="http://schemas.microsoft.com/office/word/2012/wordml" xmlns:wpg="http://schemas.microsoft.com/office/word/2010/wordprocessingGroup" xmlns:wpi="http://schemas.microsoft.com/office/word/2010/wordprocessingInk" xmlns:wne="http://schemas.microsoft.com/office/word/2006/wordml" xmlns:wps="http://schemas.microsoft.com/office/word/2010/wordprocessingShape" mc:Ignorable="w14 w15 wp14">
+<w:footnotes xmlns:wpc="http://schemas.microsoft.com/office/word/2010/wordprocessingCanvas" xmlns:cx="http://schemas.microsoft.com/office/drawing/2014/chartex" xmlns:cx1="http://schemas.microsoft.com/office/drawing/2015/9/8/chartex" xmlns:cx2="http://schemas.microsoft.com/office/drawing/2015/10/21/chartex" xmlns:cx3="http://schemas.microsoft.com/office/drawing/2016/5/9/chartex" xmlns:cx4="http://schemas.microsoft.com/office/drawing/2016/5/10/chartex" xmlns:cx5="http://schemas.microsoft.com/office/drawing/2016/5/11/chartex" xmlns:cx6="http://schemas.microsoft.com/office/drawing/2016/5/12/chartex" xmlns:cx7="http://schemas.microsoft.com/office/drawing/2016/5/13/chartex" xmlns:cx8="http://schemas.microsoft.com/office/drawing/2016/5/14/chartex" xmlns:mc="http://schemas.openxmlformats.org/markup-compatibility/2006" xmlns:aink="http://schemas.microsoft.com/office/drawing/2016/ink" xmlns:am3d="http://schemas.microsoft.com/office/drawing/2017/model3d" xmlns:o="urn:schemas-microsoft-com:office:office" xmlns:r="http://schemas.openxmlformats.org/officeDocument/2006/relationships" xmlns:m="http://schemas.openxmlformats.org/officeDocument/2006/math" xmlns:v="urn:schemas-microsoft-com:vml" xmlns:wp14="http://schemas.microsoft.com/office/word/2010/wordprocessingDrawing" xmlns:wp="http://schemas.openxmlformats.org/drawingml/2006/wordprocessingDrawing" xmlns:w10="urn:schemas-microsoft-com:office:word" xmlns:w="http://schemas.openxmlformats.org/wordprocessingml/2006/main" xmlns:w14="http://schemas.microsoft.com/office/word/2010/wordml" xmlns:w15="http://schemas.microsoft.com/office/word/2012/wordml" xmlns:w16se="http://schemas.microsoft.com/office/word/2015/wordml/symex" xmlns:wpg="http://schemas.microsoft.com/office/word/2010/wordprocessingGroup" xmlns:wpi="http://schemas.microsoft.com/office/word/2010/wordprocessingInk" xmlns:wne="http://schemas.microsoft.com/office/word/2006/wordml" xmlns:wps="http://schemas.microsoft.com/office/word/2010/wordprocessingShape" mc:Ignorable="w14 w15 w16se wp14">
   <w:footnote w:type="separator" w:id="-1">
     <w:p>
-      <w:pPr>
-        <w:spacing w:after="0" w:line="240" w:lineRule="auto"/>
-      </w:pPr>
       <w:r>
         <w:separator/>
       </w:r>
@@ -601,9 +641,6 @@
   </w:footnote>
   <w:footnote w:type="continuationSeparator" w:id="0">
     <w:p>
-      <w:pPr>
-        <w:spacing w:after="0" w:line="240" w:lineRule="auto"/>
-      </w:pPr>
       <w:r>
         <w:continuationSeparator/>
       </w:r>
@@ -613,11 +650,219 @@
 </file>
 
 <file path=word/numbering.xml><?xml version="1.0" encoding="utf-8"?>
-<w:numbering xmlns:wpc="http://schemas.microsoft.com/office/word/2010/wordprocessingCanvas" xmlns:mo="http://schemas.microsoft.com/office/mac/office/2008/main" xmlns:mc="http://schemas.openxmlformats.org/markup-compatibility/2006" xmlns:mv="urn:schemas-microsoft-com:mac:vml" xmlns:o="urn:schemas-microsoft-com:office:office" xmlns:r="http://schemas.openxmlformats.org/officeDocument/2006/relationships" xmlns:m="http://schemas.openxmlformats.org/officeDocument/2006/math" xmlns:v="urn:schemas-microsoft-com:vml" xmlns:wp14="http://schemas.microsoft.com/office/word/2010/wordprocessingDrawing" xmlns:wp="http://schemas.openxmlformats.org/drawingml/2006/wordprocessingDrawing" xmlns:w10="urn:schemas-microsoft-com:office:word" xmlns:w="http://schemas.openxmlformats.org/wordprocessingml/2006/main" xmlns:w14="http://schemas.microsoft.com/office/word/2010/wordml" xmlns:w15="http://schemas.microsoft.com/office/word/2012/wordml" xmlns:wpg="http://schemas.microsoft.com/office/word/2010/wordprocessingGroup" xmlns:wpi="http://schemas.microsoft.com/office/word/2010/wordprocessingInk" xmlns:wne="http://schemas.microsoft.com/office/word/2006/wordml" xmlns:wps="http://schemas.microsoft.com/office/word/2010/wordprocessingShape" mc:Ignorable="w14 w15 wp14">
-  <w:abstractNum w:abstractNumId="0">
-    <w:nsid w:val="0739380B"/>
+<w:numbering xmlns:wpc="http://schemas.microsoft.com/office/word/2010/wordprocessingCanvas" xmlns:cx="http://schemas.microsoft.com/office/drawing/2014/chartex" xmlns:cx1="http://schemas.microsoft.com/office/drawing/2015/9/8/chartex" xmlns:cx2="http://schemas.microsoft.com/office/drawing/2015/10/21/chartex" xmlns:cx3="http://schemas.microsoft.com/office/drawing/2016/5/9/chartex" xmlns:cx4="http://schemas.microsoft.com/office/drawing/2016/5/10/chartex" xmlns:cx5="http://schemas.microsoft.com/office/drawing/2016/5/11/chartex" xmlns:cx6="http://schemas.microsoft.com/office/drawing/2016/5/12/chartex" xmlns:cx7="http://schemas.microsoft.com/office/drawing/2016/5/13/chartex" xmlns:cx8="http://schemas.microsoft.com/office/drawing/2016/5/14/chartex" xmlns:mc="http://schemas.openxmlformats.org/markup-compatibility/2006" xmlns:aink="http://schemas.microsoft.com/office/drawing/2016/ink" xmlns:am3d="http://schemas.microsoft.com/office/drawing/2017/model3d" xmlns:o="urn:schemas-microsoft-com:office:office" xmlns:r="http://schemas.openxmlformats.org/officeDocument/2006/relationships" xmlns:m="http://schemas.openxmlformats.org/officeDocument/2006/math" xmlns:v="urn:schemas-microsoft-com:vml" xmlns:wp14="http://schemas.microsoft.com/office/word/2010/wordprocessingDrawing" xmlns:wp="http://schemas.openxmlformats.org/drawingml/2006/wordprocessingDrawing" xmlns:w10="urn:schemas-microsoft-com:office:word" xmlns:w="http://schemas.openxmlformats.org/wordprocessingml/2006/main" xmlns:w14="http://schemas.microsoft.com/office/word/2010/wordml" xmlns:w15="http://schemas.microsoft.com/office/word/2012/wordml" xmlns:w16se="http://schemas.microsoft.com/office/word/2015/wordml/symex" xmlns:wpg="http://schemas.microsoft.com/office/word/2010/wordprocessingGroup" xmlns:wpi="http://schemas.microsoft.com/office/word/2010/wordprocessingInk" xmlns:wne="http://schemas.microsoft.com/office/word/2006/wordml" xmlns:wps="http://schemas.microsoft.com/office/word/2010/wordprocessingShape" mc:Ignorable="w14 w15 w16se wp14">
+  <w:abstractNum w:abstractNumId="0" w15:restartNumberingAfterBreak="0">
+    <w:nsid w:val="01D61B4B"/>
     <w:multiLevelType w:val="hybridMultilevel"/>
-    <w:tmpl w:val="71E8739E"/>
+    <w:tmpl w:val="98BE5DEC"/>
+    <w:lvl w:ilvl="0" w:tplc="04090001">
+      <w:start w:val="1"/>
+      <w:numFmt w:val="bullet"/>
+      <w:lvlText w:val=""/>
+      <w:lvlJc w:val="left"/>
+      <w:pPr>
+        <w:ind w:left="1800" w:hanging="360"/>
+      </w:pPr>
+      <w:rPr>
+        <w:rFonts w:ascii="Symbol" w:hAnsi="Symbol" w:hint="default"/>
+      </w:rPr>
+    </w:lvl>
+    <w:lvl w:ilvl="1" w:tplc="04090001">
+      <w:start w:val="1"/>
+      <w:numFmt w:val="bullet"/>
+      <w:lvlText w:val=""/>
+      <w:lvlJc w:val="left"/>
+      <w:pPr>
+        <w:ind w:left="1800" w:hanging="360"/>
+      </w:pPr>
+      <w:rPr>
+        <w:rFonts w:ascii="Symbol" w:hAnsi="Symbol" w:hint="default"/>
+      </w:rPr>
+    </w:lvl>
+    <w:lvl w:ilvl="2" w:tplc="04090001">
+      <w:start w:val="1"/>
+      <w:numFmt w:val="bullet"/>
+      <w:lvlText w:val=""/>
+      <w:lvlJc w:val="left"/>
+      <w:pPr>
+        <w:ind w:left="2520" w:hanging="180"/>
+      </w:pPr>
+      <w:rPr>
+        <w:rFonts w:ascii="Symbol" w:hAnsi="Symbol" w:hint="default"/>
+      </w:rPr>
+    </w:lvl>
+    <w:lvl w:ilvl="3" w:tplc="0409000F">
+      <w:start w:val="1"/>
+      <w:numFmt w:val="decimal"/>
+      <w:lvlText w:val="%4."/>
+      <w:lvlJc w:val="left"/>
+      <w:pPr>
+        <w:ind w:left="3240" w:hanging="360"/>
+      </w:pPr>
+    </w:lvl>
+    <w:lvl w:ilvl="4" w:tplc="04090019" w:tentative="1">
+      <w:start w:val="1"/>
+      <w:numFmt w:val="lowerLetter"/>
+      <w:lvlText w:val="%5."/>
+      <w:lvlJc w:val="left"/>
+      <w:pPr>
+        <w:ind w:left="3960" w:hanging="360"/>
+      </w:pPr>
+    </w:lvl>
+    <w:lvl w:ilvl="5" w:tplc="0409001B" w:tentative="1">
+      <w:start w:val="1"/>
+      <w:numFmt w:val="lowerRoman"/>
+      <w:lvlText w:val="%6."/>
+      <w:lvlJc w:val="right"/>
+      <w:pPr>
+        <w:ind w:left="4680" w:hanging="180"/>
+      </w:pPr>
+    </w:lvl>
+    <w:lvl w:ilvl="6" w:tplc="0409000F" w:tentative="1">
+      <w:start w:val="1"/>
+      <w:numFmt w:val="decimal"/>
+      <w:lvlText w:val="%7."/>
+      <w:lvlJc w:val="left"/>
+      <w:pPr>
+        <w:ind w:left="5400" w:hanging="360"/>
+      </w:pPr>
+    </w:lvl>
+    <w:lvl w:ilvl="7" w:tplc="04090019" w:tentative="1">
+      <w:start w:val="1"/>
+      <w:numFmt w:val="lowerLetter"/>
+      <w:lvlText w:val="%8."/>
+      <w:lvlJc w:val="left"/>
+      <w:pPr>
+        <w:ind w:left="6120" w:hanging="360"/>
+      </w:pPr>
+    </w:lvl>
+    <w:lvl w:ilvl="8" w:tplc="0409001B" w:tentative="1">
+      <w:start w:val="1"/>
+      <w:numFmt w:val="lowerRoman"/>
+      <w:lvlText w:val="%9."/>
+      <w:lvlJc w:val="right"/>
+      <w:pPr>
+        <w:ind w:left="6840" w:hanging="180"/>
+      </w:pPr>
+    </w:lvl>
+  </w:abstractNum>
+  <w:abstractNum w:abstractNumId="1" w15:restartNumberingAfterBreak="0">
+    <w:nsid w:val="04543757"/>
+    <w:multiLevelType w:val="hybridMultilevel"/>
+    <w:tmpl w:val="6C4AC810"/>
+    <w:lvl w:ilvl="0" w:tplc="04090001">
+      <w:start w:val="1"/>
+      <w:numFmt w:val="bullet"/>
+      <w:lvlText w:val=""/>
+      <w:lvlJc w:val="left"/>
+      <w:pPr>
+        <w:ind w:left="720" w:hanging="360"/>
+      </w:pPr>
+      <w:rPr>
+        <w:rFonts w:ascii="Symbol" w:hAnsi="Symbol" w:hint="default"/>
+      </w:rPr>
+    </w:lvl>
+    <w:lvl w:ilvl="1" w:tplc="04090003">
+      <w:start w:val="1"/>
+      <w:numFmt w:val="bullet"/>
+      <w:lvlText w:val="o"/>
+      <w:lvlJc w:val="left"/>
+      <w:pPr>
+        <w:ind w:left="1440" w:hanging="360"/>
+      </w:pPr>
+      <w:rPr>
+        <w:rFonts w:ascii="Courier New" w:hAnsi="Courier New" w:cs="Courier New" w:hint="default"/>
+      </w:rPr>
+    </w:lvl>
+    <w:lvl w:ilvl="2" w:tplc="04090005">
+      <w:start w:val="1"/>
+      <w:numFmt w:val="bullet"/>
+      <w:lvlText w:val=""/>
+      <w:lvlJc w:val="left"/>
+      <w:pPr>
+        <w:ind w:left="2160" w:hanging="360"/>
+      </w:pPr>
+      <w:rPr>
+        <w:rFonts w:ascii="Wingdings" w:hAnsi="Wingdings" w:hint="default"/>
+      </w:rPr>
+    </w:lvl>
+    <w:lvl w:ilvl="3" w:tplc="04090001" w:tentative="1">
+      <w:start w:val="1"/>
+      <w:numFmt w:val="bullet"/>
+      <w:lvlText w:val=""/>
+      <w:lvlJc w:val="left"/>
+      <w:pPr>
+        <w:ind w:left="2880" w:hanging="360"/>
+      </w:pPr>
+      <w:rPr>
+        <w:rFonts w:ascii="Symbol" w:hAnsi="Symbol" w:hint="default"/>
+      </w:rPr>
+    </w:lvl>
+    <w:lvl w:ilvl="4" w:tplc="04090003" w:tentative="1">
+      <w:start w:val="1"/>
+      <w:numFmt w:val="bullet"/>
+      <w:lvlText w:val="o"/>
+      <w:lvlJc w:val="left"/>
+      <w:pPr>
+        <w:ind w:left="3600" w:hanging="360"/>
+      </w:pPr>
+      <w:rPr>
+        <w:rFonts w:ascii="Courier New" w:hAnsi="Courier New" w:cs="Courier New" w:hint="default"/>
+      </w:rPr>
+    </w:lvl>
+    <w:lvl w:ilvl="5" w:tplc="04090005" w:tentative="1">
+      <w:start w:val="1"/>
+      <w:numFmt w:val="bullet"/>
+      <w:lvlText w:val=""/>
+      <w:lvlJc w:val="left"/>
+      <w:pPr>
+        <w:ind w:left="4320" w:hanging="360"/>
+      </w:pPr>
+      <w:rPr>
+        <w:rFonts w:ascii="Wingdings" w:hAnsi="Wingdings" w:hint="default"/>
+      </w:rPr>
+    </w:lvl>
+    <w:lvl w:ilvl="6" w:tplc="04090001" w:tentative="1">
+      <w:start w:val="1"/>
+      <w:numFmt w:val="bullet"/>
+      <w:lvlText w:val=""/>
+      <w:lvlJc w:val="left"/>
+      <w:pPr>
+        <w:ind w:left="5040" w:hanging="360"/>
+      </w:pPr>
+      <w:rPr>
+        <w:rFonts w:ascii="Symbol" w:hAnsi="Symbol" w:hint="default"/>
+      </w:rPr>
+    </w:lvl>
+    <w:lvl w:ilvl="7" w:tplc="04090003" w:tentative="1">
+      <w:start w:val="1"/>
+      <w:numFmt w:val="bullet"/>
+      <w:lvlText w:val="o"/>
+      <w:lvlJc w:val="left"/>
+      <w:pPr>
+        <w:ind w:left="5760" w:hanging="360"/>
+      </w:pPr>
+      <w:rPr>
+        <w:rFonts w:ascii="Courier New" w:hAnsi="Courier New" w:cs="Courier New" w:hint="default"/>
+      </w:rPr>
+    </w:lvl>
+    <w:lvl w:ilvl="8" w:tplc="04090005" w:tentative="1">
+      <w:start w:val="1"/>
+      <w:numFmt w:val="bullet"/>
+      <w:lvlText w:val=""/>
+      <w:lvlJc w:val="left"/>
+      <w:pPr>
+        <w:ind w:left="6480" w:hanging="360"/>
+      </w:pPr>
+      <w:rPr>
+        <w:rFonts w:ascii="Wingdings" w:hAnsi="Wingdings" w:hint="default"/>
+      </w:rPr>
+    </w:lvl>
+  </w:abstractNum>
+  <w:abstractNum w:abstractNumId="2" w15:restartNumberingAfterBreak="0">
+    <w:nsid w:val="0BDF127C"/>
+    <w:multiLevelType w:val="hybridMultilevel"/>
+    <w:tmpl w:val="680C0D0A"/>
     <w:lvl w:ilvl="0" w:tplc="0409000F">
       <w:start w:val="1"/>
       <w:numFmt w:val="decimal"/>
@@ -700,7 +945,7 @@
       </w:pPr>
     </w:lvl>
   </w:abstractNum>
-  <w:abstractNum w:abstractNumId="1">
+  <w:abstractNum w:abstractNumId="3" w15:restartNumberingAfterBreak="0">
     <w:nsid w:val="0C555C5F"/>
     <w:multiLevelType w:val="hybridMultilevel"/>
     <w:tmpl w:val="0372AC4A"/>
@@ -786,26 +1031,201 @@
       </w:pPr>
     </w:lvl>
   </w:abstractNum>
-  <w:abstractNum w:abstractNumId="2">
-    <w:nsid w:val="31CF20AB"/>
+  <w:abstractNum w:abstractNumId="4" w15:restartNumberingAfterBreak="0">
+    <w:nsid w:val="16CF3F66"/>
     <w:multiLevelType w:val="hybridMultilevel"/>
-    <w:tmpl w:val="CCFA2EC0"/>
+    <w:tmpl w:val="9640A3E6"/>
+    <w:lvl w:ilvl="0" w:tplc="04090015">
+      <w:start w:val="1"/>
+      <w:numFmt w:val="upperLetter"/>
+      <w:lvlText w:val="%1."/>
+      <w:lvlJc w:val="left"/>
+      <w:pPr>
+        <w:ind w:left="720" w:hanging="360"/>
+      </w:pPr>
+      <w:rPr>
+        <w:rFonts w:hint="default"/>
+      </w:rPr>
+    </w:lvl>
+    <w:lvl w:ilvl="1" w:tplc="04090019" w:tentative="1">
+      <w:start w:val="1"/>
+      <w:numFmt w:val="lowerLetter"/>
+      <w:lvlText w:val="%2."/>
+      <w:lvlJc w:val="left"/>
+      <w:pPr>
+        <w:ind w:left="1440" w:hanging="360"/>
+      </w:pPr>
+    </w:lvl>
+    <w:lvl w:ilvl="2" w:tplc="0409001B" w:tentative="1">
+      <w:start w:val="1"/>
+      <w:numFmt w:val="lowerRoman"/>
+      <w:lvlText w:val="%3."/>
+      <w:lvlJc w:val="right"/>
+      <w:pPr>
+        <w:ind w:left="2160" w:hanging="180"/>
+      </w:pPr>
+    </w:lvl>
+    <w:lvl w:ilvl="3" w:tplc="0409000F" w:tentative="1">
+      <w:start w:val="1"/>
+      <w:numFmt w:val="decimal"/>
+      <w:lvlText w:val="%4."/>
+      <w:lvlJc w:val="left"/>
+      <w:pPr>
+        <w:ind w:left="2880" w:hanging="360"/>
+      </w:pPr>
+    </w:lvl>
+    <w:lvl w:ilvl="4" w:tplc="04090019" w:tentative="1">
+      <w:start w:val="1"/>
+      <w:numFmt w:val="lowerLetter"/>
+      <w:lvlText w:val="%5."/>
+      <w:lvlJc w:val="left"/>
+      <w:pPr>
+        <w:ind w:left="3600" w:hanging="360"/>
+      </w:pPr>
+    </w:lvl>
+    <w:lvl w:ilvl="5" w:tplc="0409001B" w:tentative="1">
+      <w:start w:val="1"/>
+      <w:numFmt w:val="lowerRoman"/>
+      <w:lvlText w:val="%6."/>
+      <w:lvlJc w:val="right"/>
+      <w:pPr>
+        <w:ind w:left="4320" w:hanging="180"/>
+      </w:pPr>
+    </w:lvl>
+    <w:lvl w:ilvl="6" w:tplc="0409000F" w:tentative="1">
+      <w:start w:val="1"/>
+      <w:numFmt w:val="decimal"/>
+      <w:lvlText w:val="%7."/>
+      <w:lvlJc w:val="left"/>
+      <w:pPr>
+        <w:ind w:left="5040" w:hanging="360"/>
+      </w:pPr>
+    </w:lvl>
+    <w:lvl w:ilvl="7" w:tplc="04090019" w:tentative="1">
+      <w:start w:val="1"/>
+      <w:numFmt w:val="lowerLetter"/>
+      <w:lvlText w:val="%8."/>
+      <w:lvlJc w:val="left"/>
+      <w:pPr>
+        <w:ind w:left="5760" w:hanging="360"/>
+      </w:pPr>
+    </w:lvl>
+    <w:lvl w:ilvl="8" w:tplc="0409001B" w:tentative="1">
+      <w:start w:val="1"/>
+      <w:numFmt w:val="lowerRoman"/>
+      <w:lvlText w:val="%9."/>
+      <w:lvlJc w:val="right"/>
+      <w:pPr>
+        <w:ind w:left="6480" w:hanging="180"/>
+      </w:pPr>
+    </w:lvl>
+  </w:abstractNum>
+  <w:abstractNum w:abstractNumId="5" w15:restartNumberingAfterBreak="0">
+    <w:nsid w:val="19B02049"/>
+    <w:multiLevelType w:val="hybridMultilevel"/>
+    <w:tmpl w:val="49B88726"/>
     <w:lvl w:ilvl="0" w:tplc="0409000F">
       <w:start w:val="1"/>
       <w:numFmt w:val="decimal"/>
       <w:lvlText w:val="%1."/>
       <w:lvlJc w:val="left"/>
       <w:pPr>
-        <w:ind w:left="360" w:hanging="360"/>
-      </w:pPr>
-    </w:lvl>
-    <w:lvl w:ilvl="1" w:tplc="0409000F">
-      <w:start w:val="1"/>
-      <w:numFmt w:val="decimal"/>
+        <w:ind w:left="720" w:hanging="360"/>
+      </w:pPr>
+    </w:lvl>
+    <w:lvl w:ilvl="1" w:tplc="04090019">
+      <w:start w:val="1"/>
+      <w:numFmt w:val="lowerLetter"/>
       <w:lvlText w:val="%2."/>
       <w:lvlJc w:val="left"/>
       <w:pPr>
-        <w:ind w:left="1080" w:hanging="360"/>
+        <w:ind w:left="1440" w:hanging="360"/>
+      </w:pPr>
+    </w:lvl>
+    <w:lvl w:ilvl="2" w:tplc="0409001B">
+      <w:start w:val="1"/>
+      <w:numFmt w:val="lowerRoman"/>
+      <w:lvlText w:val="%3."/>
+      <w:lvlJc w:val="right"/>
+      <w:pPr>
+        <w:ind w:left="2160" w:hanging="180"/>
+      </w:pPr>
+    </w:lvl>
+    <w:lvl w:ilvl="3" w:tplc="0409000F" w:tentative="1">
+      <w:start w:val="1"/>
+      <w:numFmt w:val="decimal"/>
+      <w:lvlText w:val="%4."/>
+      <w:lvlJc w:val="left"/>
+      <w:pPr>
+        <w:ind w:left="2880" w:hanging="360"/>
+      </w:pPr>
+    </w:lvl>
+    <w:lvl w:ilvl="4" w:tplc="04090019" w:tentative="1">
+      <w:start w:val="1"/>
+      <w:numFmt w:val="lowerLetter"/>
+      <w:lvlText w:val="%5."/>
+      <w:lvlJc w:val="left"/>
+      <w:pPr>
+        <w:ind w:left="3600" w:hanging="360"/>
+      </w:pPr>
+    </w:lvl>
+    <w:lvl w:ilvl="5" w:tplc="0409001B" w:tentative="1">
+      <w:start w:val="1"/>
+      <w:numFmt w:val="lowerRoman"/>
+      <w:lvlText w:val="%6."/>
+      <w:lvlJc w:val="right"/>
+      <w:pPr>
+        <w:ind w:left="4320" w:hanging="180"/>
+      </w:pPr>
+    </w:lvl>
+    <w:lvl w:ilvl="6" w:tplc="0409000F" w:tentative="1">
+      <w:start w:val="1"/>
+      <w:numFmt w:val="decimal"/>
+      <w:lvlText w:val="%7."/>
+      <w:lvlJc w:val="left"/>
+      <w:pPr>
+        <w:ind w:left="5040" w:hanging="360"/>
+      </w:pPr>
+    </w:lvl>
+    <w:lvl w:ilvl="7" w:tplc="04090019" w:tentative="1">
+      <w:start w:val="1"/>
+      <w:numFmt w:val="lowerLetter"/>
+      <w:lvlText w:val="%8."/>
+      <w:lvlJc w:val="left"/>
+      <w:pPr>
+        <w:ind w:left="5760" w:hanging="360"/>
+      </w:pPr>
+    </w:lvl>
+    <w:lvl w:ilvl="8" w:tplc="0409001B" w:tentative="1">
+      <w:start w:val="1"/>
+      <w:numFmt w:val="lowerRoman"/>
+      <w:lvlText w:val="%9."/>
+      <w:lvlJc w:val="right"/>
+      <w:pPr>
+        <w:ind w:left="6480" w:hanging="180"/>
+      </w:pPr>
+    </w:lvl>
+  </w:abstractNum>
+  <w:abstractNum w:abstractNumId="6" w15:restartNumberingAfterBreak="0">
+    <w:nsid w:val="1C8B3026"/>
+    <w:multiLevelType w:val="hybridMultilevel"/>
+    <w:tmpl w:val="A21CAFF4"/>
+    <w:lvl w:ilvl="0" w:tplc="0409000F">
+      <w:start w:val="1"/>
+      <w:numFmt w:val="decimal"/>
+      <w:lvlText w:val="%1."/>
+      <w:lvlJc w:val="left"/>
+      <w:pPr>
+        <w:ind w:left="720" w:hanging="360"/>
+      </w:pPr>
+    </w:lvl>
+    <w:lvl w:ilvl="1" w:tplc="04090019" w:tentative="1">
+      <w:start w:val="1"/>
+      <w:numFmt w:val="lowerLetter"/>
+      <w:lvlText w:val="%2."/>
+      <w:lvlJc w:val="left"/>
+      <w:pPr>
+        <w:ind w:left="1440" w:hanging="360"/>
       </w:pPr>
     </w:lvl>
     <w:lvl w:ilvl="2" w:tplc="0409001B" w:tentative="1">
@@ -814,7 +1234,7 @@
       <w:lvlText w:val="%3."/>
       <w:lvlJc w:val="right"/>
       <w:pPr>
-        <w:ind w:left="1800" w:hanging="180"/>
+        <w:ind w:left="2160" w:hanging="180"/>
       </w:pPr>
     </w:lvl>
     <w:lvl w:ilvl="3" w:tplc="0409000F" w:tentative="1">
@@ -823,7 +1243,7 @@
       <w:lvlText w:val="%4."/>
       <w:lvlJc w:val="left"/>
       <w:pPr>
-        <w:ind w:left="2520" w:hanging="360"/>
+        <w:ind w:left="2880" w:hanging="360"/>
       </w:pPr>
     </w:lvl>
     <w:lvl w:ilvl="4" w:tplc="04090019" w:tentative="1">
@@ -832,7 +1252,7 @@
       <w:lvlText w:val="%5."/>
       <w:lvlJc w:val="left"/>
       <w:pPr>
-        <w:ind w:left="3240" w:hanging="360"/>
+        <w:ind w:left="3600" w:hanging="360"/>
       </w:pPr>
     </w:lvl>
     <w:lvl w:ilvl="5" w:tplc="0409001B" w:tentative="1">
@@ -841,7 +1261,7 @@
       <w:lvlText w:val="%6."/>
       <w:lvlJc w:val="right"/>
       <w:pPr>
-        <w:ind w:left="3960" w:hanging="180"/>
+        <w:ind w:left="4320" w:hanging="180"/>
       </w:pPr>
     </w:lvl>
     <w:lvl w:ilvl="6" w:tplc="0409000F" w:tentative="1">
@@ -850,7 +1270,7 @@
       <w:lvlText w:val="%7."/>
       <w:lvlJc w:val="left"/>
       <w:pPr>
-        <w:ind w:left="4680" w:hanging="360"/>
+        <w:ind w:left="5040" w:hanging="360"/>
       </w:pPr>
     </w:lvl>
     <w:lvl w:ilvl="7" w:tplc="04090019" w:tentative="1">
@@ -859,7 +1279,7 @@
       <w:lvlText w:val="%8."/>
       <w:lvlJc w:val="left"/>
       <w:pPr>
-        <w:ind w:left="5400" w:hanging="360"/>
+        <w:ind w:left="5760" w:hanging="360"/>
       </w:pPr>
     </w:lvl>
     <w:lvl w:ilvl="8" w:tplc="0409001B" w:tentative="1">
@@ -868,11 +1288,751 @@
       <w:lvlText w:val="%9."/>
       <w:lvlJc w:val="right"/>
       <w:pPr>
-        <w:ind w:left="6120" w:hanging="180"/>
+        <w:ind w:left="6480" w:hanging="180"/>
       </w:pPr>
     </w:lvl>
   </w:abstractNum>
-  <w:abstractNum w:abstractNumId="3">
+  <w:abstractNum w:abstractNumId="7" w15:restartNumberingAfterBreak="0">
+    <w:nsid w:val="1DE57F78"/>
+    <w:multiLevelType w:val="hybridMultilevel"/>
+    <w:tmpl w:val="F32C67F6"/>
+    <w:lvl w:ilvl="0" w:tplc="04090001">
+      <w:start w:val="1"/>
+      <w:numFmt w:val="bullet"/>
+      <w:lvlText w:val=""/>
+      <w:lvlJc w:val="left"/>
+      <w:pPr>
+        <w:ind w:left="720" w:hanging="360"/>
+      </w:pPr>
+      <w:rPr>
+        <w:rFonts w:ascii="Symbol" w:hAnsi="Symbol" w:hint="default"/>
+      </w:rPr>
+    </w:lvl>
+    <w:lvl w:ilvl="1" w:tplc="04090003" w:tentative="1">
+      <w:start w:val="1"/>
+      <w:numFmt w:val="bullet"/>
+      <w:lvlText w:val="o"/>
+      <w:lvlJc w:val="left"/>
+      <w:pPr>
+        <w:ind w:left="1440" w:hanging="360"/>
+      </w:pPr>
+      <w:rPr>
+        <w:rFonts w:ascii="Courier New" w:hAnsi="Courier New" w:cs="Courier New" w:hint="default"/>
+      </w:rPr>
+    </w:lvl>
+    <w:lvl w:ilvl="2" w:tplc="04090005" w:tentative="1">
+      <w:start w:val="1"/>
+      <w:numFmt w:val="bullet"/>
+      <w:lvlText w:val=""/>
+      <w:lvlJc w:val="left"/>
+      <w:pPr>
+        <w:ind w:left="2160" w:hanging="360"/>
+      </w:pPr>
+      <w:rPr>
+        <w:rFonts w:ascii="Wingdings" w:hAnsi="Wingdings" w:hint="default"/>
+      </w:rPr>
+    </w:lvl>
+    <w:lvl w:ilvl="3" w:tplc="04090001" w:tentative="1">
+      <w:start w:val="1"/>
+      <w:numFmt w:val="bullet"/>
+      <w:lvlText w:val=""/>
+      <w:lvlJc w:val="left"/>
+      <w:pPr>
+        <w:ind w:left="2880" w:hanging="360"/>
+      </w:pPr>
+      <w:rPr>
+        <w:rFonts w:ascii="Symbol" w:hAnsi="Symbol" w:hint="default"/>
+      </w:rPr>
+    </w:lvl>
+    <w:lvl w:ilvl="4" w:tplc="04090003" w:tentative="1">
+      <w:start w:val="1"/>
+      <w:numFmt w:val="bullet"/>
+      <w:lvlText w:val="o"/>
+      <w:lvlJc w:val="left"/>
+      <w:pPr>
+        <w:ind w:left="3600" w:hanging="360"/>
+      </w:pPr>
+      <w:rPr>
+        <w:rFonts w:ascii="Courier New" w:hAnsi="Courier New" w:cs="Courier New" w:hint="default"/>
+      </w:rPr>
+    </w:lvl>
+    <w:lvl w:ilvl="5" w:tplc="04090005" w:tentative="1">
+      <w:start w:val="1"/>
+      <w:numFmt w:val="bullet"/>
+      <w:lvlText w:val=""/>
+      <w:lvlJc w:val="left"/>
+      <w:pPr>
+        <w:ind w:left="4320" w:hanging="360"/>
+      </w:pPr>
+      <w:rPr>
+        <w:rFonts w:ascii="Wingdings" w:hAnsi="Wingdings" w:hint="default"/>
+      </w:rPr>
+    </w:lvl>
+    <w:lvl w:ilvl="6" w:tplc="04090001" w:tentative="1">
+      <w:start w:val="1"/>
+      <w:numFmt w:val="bullet"/>
+      <w:lvlText w:val=""/>
+      <w:lvlJc w:val="left"/>
+      <w:pPr>
+        <w:ind w:left="5040" w:hanging="360"/>
+      </w:pPr>
+      <w:rPr>
+        <w:rFonts w:ascii="Symbol" w:hAnsi="Symbol" w:hint="default"/>
+      </w:rPr>
+    </w:lvl>
+    <w:lvl w:ilvl="7" w:tplc="04090003" w:tentative="1">
+      <w:start w:val="1"/>
+      <w:numFmt w:val="bullet"/>
+      <w:lvlText w:val="o"/>
+      <w:lvlJc w:val="left"/>
+      <w:pPr>
+        <w:ind w:left="5760" w:hanging="360"/>
+      </w:pPr>
+      <w:rPr>
+        <w:rFonts w:ascii="Courier New" w:hAnsi="Courier New" w:cs="Courier New" w:hint="default"/>
+      </w:rPr>
+    </w:lvl>
+    <w:lvl w:ilvl="8" w:tplc="04090005" w:tentative="1">
+      <w:start w:val="1"/>
+      <w:numFmt w:val="bullet"/>
+      <w:lvlText w:val=""/>
+      <w:lvlJc w:val="left"/>
+      <w:pPr>
+        <w:ind w:left="6480" w:hanging="360"/>
+      </w:pPr>
+      <w:rPr>
+        <w:rFonts w:ascii="Wingdings" w:hAnsi="Wingdings" w:hint="default"/>
+      </w:rPr>
+    </w:lvl>
+  </w:abstractNum>
+  <w:abstractNum w:abstractNumId="8" w15:restartNumberingAfterBreak="0">
+    <w:nsid w:val="21696B40"/>
+    <w:multiLevelType w:val="hybridMultilevel"/>
+    <w:tmpl w:val="AF1E8B50"/>
+    <w:lvl w:ilvl="0" w:tplc="0409000F">
+      <w:start w:val="1"/>
+      <w:numFmt w:val="decimal"/>
+      <w:lvlText w:val="%1."/>
+      <w:lvlJc w:val="left"/>
+      <w:pPr>
+        <w:ind w:left="720" w:hanging="360"/>
+      </w:pPr>
+    </w:lvl>
+    <w:lvl w:ilvl="1" w:tplc="04090019" w:tentative="1">
+      <w:start w:val="1"/>
+      <w:numFmt w:val="lowerLetter"/>
+      <w:lvlText w:val="%2."/>
+      <w:lvlJc w:val="left"/>
+      <w:pPr>
+        <w:ind w:left="1440" w:hanging="360"/>
+      </w:pPr>
+    </w:lvl>
+    <w:lvl w:ilvl="2" w:tplc="0409001B" w:tentative="1">
+      <w:start w:val="1"/>
+      <w:numFmt w:val="lowerRoman"/>
+      <w:lvlText w:val="%3."/>
+      <w:lvlJc w:val="right"/>
+      <w:pPr>
+        <w:ind w:left="2160" w:hanging="180"/>
+      </w:pPr>
+    </w:lvl>
+    <w:lvl w:ilvl="3" w:tplc="0409000F" w:tentative="1">
+      <w:start w:val="1"/>
+      <w:numFmt w:val="decimal"/>
+      <w:lvlText w:val="%4."/>
+      <w:lvlJc w:val="left"/>
+      <w:pPr>
+        <w:ind w:left="2880" w:hanging="360"/>
+      </w:pPr>
+    </w:lvl>
+    <w:lvl w:ilvl="4" w:tplc="04090019" w:tentative="1">
+      <w:start w:val="1"/>
+      <w:numFmt w:val="lowerLetter"/>
+      <w:lvlText w:val="%5."/>
+      <w:lvlJc w:val="left"/>
+      <w:pPr>
+        <w:ind w:left="3600" w:hanging="360"/>
+      </w:pPr>
+    </w:lvl>
+    <w:lvl w:ilvl="5" w:tplc="0409001B" w:tentative="1">
+      <w:start w:val="1"/>
+      <w:numFmt w:val="lowerRoman"/>
+      <w:lvlText w:val="%6."/>
+      <w:lvlJc w:val="right"/>
+      <w:pPr>
+        <w:ind w:left="4320" w:hanging="180"/>
+      </w:pPr>
+    </w:lvl>
+    <w:lvl w:ilvl="6" w:tplc="0409000F" w:tentative="1">
+      <w:start w:val="1"/>
+      <w:numFmt w:val="decimal"/>
+      <w:lvlText w:val="%7."/>
+      <w:lvlJc w:val="left"/>
+      <w:pPr>
+        <w:ind w:left="5040" w:hanging="360"/>
+      </w:pPr>
+    </w:lvl>
+    <w:lvl w:ilvl="7" w:tplc="04090019" w:tentative="1">
+      <w:start w:val="1"/>
+      <w:numFmt w:val="lowerLetter"/>
+      <w:lvlText w:val="%8."/>
+      <w:lvlJc w:val="left"/>
+      <w:pPr>
+        <w:ind w:left="5760" w:hanging="360"/>
+      </w:pPr>
+    </w:lvl>
+    <w:lvl w:ilvl="8" w:tplc="0409001B" w:tentative="1">
+      <w:start w:val="1"/>
+      <w:numFmt w:val="lowerRoman"/>
+      <w:lvlText w:val="%9."/>
+      <w:lvlJc w:val="right"/>
+      <w:pPr>
+        <w:ind w:left="6480" w:hanging="180"/>
+      </w:pPr>
+    </w:lvl>
+  </w:abstractNum>
+  <w:abstractNum w:abstractNumId="9" w15:restartNumberingAfterBreak="0">
+    <w:nsid w:val="22321BD4"/>
+    <w:multiLevelType w:val="hybridMultilevel"/>
+    <w:tmpl w:val="932461D8"/>
+    <w:lvl w:ilvl="0" w:tplc="04090001">
+      <w:start w:val="1"/>
+      <w:numFmt w:val="bullet"/>
+      <w:lvlText w:val=""/>
+      <w:lvlJc w:val="left"/>
+      <w:pPr>
+        <w:ind w:left="720" w:hanging="360"/>
+      </w:pPr>
+      <w:rPr>
+        <w:rFonts w:ascii="Symbol" w:hAnsi="Symbol" w:hint="default"/>
+      </w:rPr>
+    </w:lvl>
+    <w:lvl w:ilvl="1" w:tplc="04090003" w:tentative="1">
+      <w:start w:val="1"/>
+      <w:numFmt w:val="bullet"/>
+      <w:lvlText w:val="o"/>
+      <w:lvlJc w:val="left"/>
+      <w:pPr>
+        <w:ind w:left="1440" w:hanging="360"/>
+      </w:pPr>
+      <w:rPr>
+        <w:rFonts w:ascii="Courier New" w:hAnsi="Courier New" w:cs="Courier New" w:hint="default"/>
+      </w:rPr>
+    </w:lvl>
+    <w:lvl w:ilvl="2" w:tplc="04090005" w:tentative="1">
+      <w:start w:val="1"/>
+      <w:numFmt w:val="bullet"/>
+      <w:lvlText w:val=""/>
+      <w:lvlJc w:val="left"/>
+      <w:pPr>
+        <w:ind w:left="2160" w:hanging="360"/>
+      </w:pPr>
+      <w:rPr>
+        <w:rFonts w:ascii="Wingdings" w:hAnsi="Wingdings" w:hint="default"/>
+      </w:rPr>
+    </w:lvl>
+    <w:lvl w:ilvl="3" w:tplc="04090001" w:tentative="1">
+      <w:start w:val="1"/>
+      <w:numFmt w:val="bullet"/>
+      <w:lvlText w:val=""/>
+      <w:lvlJc w:val="left"/>
+      <w:pPr>
+        <w:ind w:left="2880" w:hanging="360"/>
+      </w:pPr>
+      <w:rPr>
+        <w:rFonts w:ascii="Symbol" w:hAnsi="Symbol" w:hint="default"/>
+      </w:rPr>
+    </w:lvl>
+    <w:lvl w:ilvl="4" w:tplc="04090003" w:tentative="1">
+      <w:start w:val="1"/>
+      <w:numFmt w:val="bullet"/>
+      <w:lvlText w:val="o"/>
+      <w:lvlJc w:val="left"/>
+      <w:pPr>
+        <w:ind w:left="3600" w:hanging="360"/>
+      </w:pPr>
+      <w:rPr>
+        <w:rFonts w:ascii="Courier New" w:hAnsi="Courier New" w:cs="Courier New" w:hint="default"/>
+      </w:rPr>
+    </w:lvl>
+    <w:lvl w:ilvl="5" w:tplc="04090005" w:tentative="1">
+      <w:start w:val="1"/>
+      <w:numFmt w:val="bullet"/>
+      <w:lvlText w:val=""/>
+      <w:lvlJc w:val="left"/>
+      <w:pPr>
+        <w:ind w:left="4320" w:hanging="360"/>
+      </w:pPr>
+      <w:rPr>
+        <w:rFonts w:ascii="Wingdings" w:hAnsi="Wingdings" w:hint="default"/>
+      </w:rPr>
+    </w:lvl>
+    <w:lvl w:ilvl="6" w:tplc="04090001" w:tentative="1">
+      <w:start w:val="1"/>
+      <w:numFmt w:val="bullet"/>
+      <w:lvlText w:val=""/>
+      <w:lvlJc w:val="left"/>
+      <w:pPr>
+        <w:ind w:left="5040" w:hanging="360"/>
+      </w:pPr>
+      <w:rPr>
+        <w:rFonts w:ascii="Symbol" w:hAnsi="Symbol" w:hint="default"/>
+      </w:rPr>
+    </w:lvl>
+    <w:lvl w:ilvl="7" w:tplc="04090003" w:tentative="1">
+      <w:start w:val="1"/>
+      <w:numFmt w:val="bullet"/>
+      <w:lvlText w:val="o"/>
+      <w:lvlJc w:val="left"/>
+      <w:pPr>
+        <w:ind w:left="5760" w:hanging="360"/>
+      </w:pPr>
+      <w:rPr>
+        <w:rFonts w:ascii="Courier New" w:hAnsi="Courier New" w:cs="Courier New" w:hint="default"/>
+      </w:rPr>
+    </w:lvl>
+    <w:lvl w:ilvl="8" w:tplc="04090005" w:tentative="1">
+      <w:start w:val="1"/>
+      <w:numFmt w:val="bullet"/>
+      <w:lvlText w:val=""/>
+      <w:lvlJc w:val="left"/>
+      <w:pPr>
+        <w:ind w:left="6480" w:hanging="360"/>
+      </w:pPr>
+      <w:rPr>
+        <w:rFonts w:ascii="Wingdings" w:hAnsi="Wingdings" w:hint="default"/>
+      </w:rPr>
+    </w:lvl>
+  </w:abstractNum>
+  <w:abstractNum w:abstractNumId="10" w15:restartNumberingAfterBreak="0">
+    <w:nsid w:val="22E43F91"/>
+    <w:multiLevelType w:val="hybridMultilevel"/>
+    <w:tmpl w:val="BDC4A790"/>
+    <w:lvl w:ilvl="0" w:tplc="04090001">
+      <w:start w:val="1"/>
+      <w:numFmt w:val="bullet"/>
+      <w:lvlText w:val=""/>
+      <w:lvlJc w:val="left"/>
+      <w:pPr>
+        <w:ind w:left="720" w:hanging="360"/>
+      </w:pPr>
+      <w:rPr>
+        <w:rFonts w:ascii="Symbol" w:hAnsi="Symbol" w:hint="default"/>
+      </w:rPr>
+    </w:lvl>
+    <w:lvl w:ilvl="1" w:tplc="04090003" w:tentative="1">
+      <w:start w:val="1"/>
+      <w:numFmt w:val="bullet"/>
+      <w:lvlText w:val="o"/>
+      <w:lvlJc w:val="left"/>
+      <w:pPr>
+        <w:ind w:left="1440" w:hanging="360"/>
+      </w:pPr>
+      <w:rPr>
+        <w:rFonts w:ascii="Courier New" w:hAnsi="Courier New" w:cs="Courier New" w:hint="default"/>
+      </w:rPr>
+    </w:lvl>
+    <w:lvl w:ilvl="2" w:tplc="04090005" w:tentative="1">
+      <w:start w:val="1"/>
+      <w:numFmt w:val="bullet"/>
+      <w:lvlText w:val=""/>
+      <w:lvlJc w:val="left"/>
+      <w:pPr>
+        <w:ind w:left="2160" w:hanging="360"/>
+      </w:pPr>
+      <w:rPr>
+        <w:rFonts w:ascii="Wingdings" w:hAnsi="Wingdings" w:hint="default"/>
+      </w:rPr>
+    </w:lvl>
+    <w:lvl w:ilvl="3" w:tplc="04090001" w:tentative="1">
+      <w:start w:val="1"/>
+      <w:numFmt w:val="bullet"/>
+      <w:lvlText w:val=""/>
+      <w:lvlJc w:val="left"/>
+      <w:pPr>
+        <w:ind w:left="2880" w:hanging="360"/>
+      </w:pPr>
+      <w:rPr>
+        <w:rFonts w:ascii="Symbol" w:hAnsi="Symbol" w:hint="default"/>
+      </w:rPr>
+    </w:lvl>
+    <w:lvl w:ilvl="4" w:tplc="04090003" w:tentative="1">
+      <w:start w:val="1"/>
+      <w:numFmt w:val="bullet"/>
+      <w:lvlText w:val="o"/>
+      <w:lvlJc w:val="left"/>
+      <w:pPr>
+        <w:ind w:left="3600" w:hanging="360"/>
+      </w:pPr>
+      <w:rPr>
+        <w:rFonts w:ascii="Courier New" w:hAnsi="Courier New" w:cs="Courier New" w:hint="default"/>
+      </w:rPr>
+    </w:lvl>
+    <w:lvl w:ilvl="5" w:tplc="04090005" w:tentative="1">
+      <w:start w:val="1"/>
+      <w:numFmt w:val="bullet"/>
+      <w:lvlText w:val=""/>
+      <w:lvlJc w:val="left"/>
+      <w:pPr>
+        <w:ind w:left="4320" w:hanging="360"/>
+      </w:pPr>
+      <w:rPr>
+        <w:rFonts w:ascii="Wingdings" w:hAnsi="Wingdings" w:hint="default"/>
+      </w:rPr>
+    </w:lvl>
+    <w:lvl w:ilvl="6" w:tplc="04090001" w:tentative="1">
+      <w:start w:val="1"/>
+      <w:numFmt w:val="bullet"/>
+      <w:lvlText w:val=""/>
+      <w:lvlJc w:val="left"/>
+      <w:pPr>
+        <w:ind w:left="5040" w:hanging="360"/>
+      </w:pPr>
+      <w:rPr>
+        <w:rFonts w:ascii="Symbol" w:hAnsi="Symbol" w:hint="default"/>
+      </w:rPr>
+    </w:lvl>
+    <w:lvl w:ilvl="7" w:tplc="04090003" w:tentative="1">
+      <w:start w:val="1"/>
+      <w:numFmt w:val="bullet"/>
+      <w:lvlText w:val="o"/>
+      <w:lvlJc w:val="left"/>
+      <w:pPr>
+        <w:ind w:left="5760" w:hanging="360"/>
+      </w:pPr>
+      <w:rPr>
+        <w:rFonts w:ascii="Courier New" w:hAnsi="Courier New" w:cs="Courier New" w:hint="default"/>
+      </w:rPr>
+    </w:lvl>
+    <w:lvl w:ilvl="8" w:tplc="04090005" w:tentative="1">
+      <w:start w:val="1"/>
+      <w:numFmt w:val="bullet"/>
+      <w:lvlText w:val=""/>
+      <w:lvlJc w:val="left"/>
+      <w:pPr>
+        <w:ind w:left="6480" w:hanging="360"/>
+      </w:pPr>
+      <w:rPr>
+        <w:rFonts w:ascii="Wingdings" w:hAnsi="Wingdings" w:hint="default"/>
+      </w:rPr>
+    </w:lvl>
+  </w:abstractNum>
+  <w:abstractNum w:abstractNumId="11" w15:restartNumberingAfterBreak="0">
+    <w:nsid w:val="261D5124"/>
+    <w:multiLevelType w:val="hybridMultilevel"/>
+    <w:tmpl w:val="0B9EFC82"/>
+    <w:lvl w:ilvl="0" w:tplc="04090001">
+      <w:start w:val="1"/>
+      <w:numFmt w:val="bullet"/>
+      <w:lvlText w:val=""/>
+      <w:lvlJc w:val="left"/>
+      <w:pPr>
+        <w:ind w:left="720" w:hanging="360"/>
+      </w:pPr>
+      <w:rPr>
+        <w:rFonts w:ascii="Symbol" w:hAnsi="Symbol" w:hint="default"/>
+      </w:rPr>
+    </w:lvl>
+    <w:lvl w:ilvl="1" w:tplc="04090003" w:tentative="1">
+      <w:start w:val="1"/>
+      <w:numFmt w:val="bullet"/>
+      <w:lvlText w:val="o"/>
+      <w:lvlJc w:val="left"/>
+      <w:pPr>
+        <w:ind w:left="1440" w:hanging="360"/>
+      </w:pPr>
+      <w:rPr>
+        <w:rFonts w:ascii="Courier New" w:hAnsi="Courier New" w:cs="Courier New" w:hint="default"/>
+      </w:rPr>
+    </w:lvl>
+    <w:lvl w:ilvl="2" w:tplc="04090005" w:tentative="1">
+      <w:start w:val="1"/>
+      <w:numFmt w:val="bullet"/>
+      <w:lvlText w:val=""/>
+      <w:lvlJc w:val="left"/>
+      <w:pPr>
+        <w:ind w:left="2160" w:hanging="360"/>
+      </w:pPr>
+      <w:rPr>
+        <w:rFonts w:ascii="Wingdings" w:hAnsi="Wingdings" w:hint="default"/>
+      </w:rPr>
+    </w:lvl>
+    <w:lvl w:ilvl="3" w:tplc="04090001" w:tentative="1">
+      <w:start w:val="1"/>
+      <w:numFmt w:val="bullet"/>
+      <w:lvlText w:val=""/>
+      <w:lvlJc w:val="left"/>
+      <w:pPr>
+        <w:ind w:left="2880" w:hanging="360"/>
+      </w:pPr>
+      <w:rPr>
+        <w:rFonts w:ascii="Symbol" w:hAnsi="Symbol" w:hint="default"/>
+      </w:rPr>
+    </w:lvl>
+    <w:lvl w:ilvl="4" w:tplc="04090003" w:tentative="1">
+      <w:start w:val="1"/>
+      <w:numFmt w:val="bullet"/>
+      <w:lvlText w:val="o"/>
+      <w:lvlJc w:val="left"/>
+      <w:pPr>
+        <w:ind w:left="3600" w:hanging="360"/>
+      </w:pPr>
+      <w:rPr>
+        <w:rFonts w:ascii="Courier New" w:hAnsi="Courier New" w:cs="Courier New" w:hint="default"/>
+      </w:rPr>
+    </w:lvl>
+    <w:lvl w:ilvl="5" w:tplc="04090005" w:tentative="1">
+      <w:start w:val="1"/>
+      <w:numFmt w:val="bullet"/>
+      <w:lvlText w:val=""/>
+      <w:lvlJc w:val="left"/>
+      <w:pPr>
+        <w:ind w:left="4320" w:hanging="360"/>
+      </w:pPr>
+      <w:rPr>
+        <w:rFonts w:ascii="Wingdings" w:hAnsi="Wingdings" w:hint="default"/>
+      </w:rPr>
+    </w:lvl>
+    <w:lvl w:ilvl="6" w:tplc="04090001" w:tentative="1">
+      <w:start w:val="1"/>
+      <w:numFmt w:val="bullet"/>
+      <w:lvlText w:val=""/>
+      <w:lvlJc w:val="left"/>
+      <w:pPr>
+        <w:ind w:left="5040" w:hanging="360"/>
+      </w:pPr>
+      <w:rPr>
+        <w:rFonts w:ascii="Symbol" w:hAnsi="Symbol" w:hint="default"/>
+      </w:rPr>
+    </w:lvl>
+    <w:lvl w:ilvl="7" w:tplc="04090003" w:tentative="1">
+      <w:start w:val="1"/>
+      <w:numFmt w:val="bullet"/>
+      <w:lvlText w:val="o"/>
+      <w:lvlJc w:val="left"/>
+      <w:pPr>
+        <w:ind w:left="5760" w:hanging="360"/>
+      </w:pPr>
+      <w:rPr>
+        <w:rFonts w:ascii="Courier New" w:hAnsi="Courier New" w:cs="Courier New" w:hint="default"/>
+      </w:rPr>
+    </w:lvl>
+    <w:lvl w:ilvl="8" w:tplc="04090005" w:tentative="1">
+      <w:start w:val="1"/>
+      <w:numFmt w:val="bullet"/>
+      <w:lvlText w:val=""/>
+      <w:lvlJc w:val="left"/>
+      <w:pPr>
+        <w:ind w:left="6480" w:hanging="360"/>
+      </w:pPr>
+      <w:rPr>
+        <w:rFonts w:ascii="Wingdings" w:hAnsi="Wingdings" w:hint="default"/>
+      </w:rPr>
+    </w:lvl>
+  </w:abstractNum>
+  <w:abstractNum w:abstractNumId="12" w15:restartNumberingAfterBreak="0">
+    <w:nsid w:val="2EFD4C18"/>
+    <w:multiLevelType w:val="hybridMultilevel"/>
+    <w:tmpl w:val="F50211BA"/>
+    <w:lvl w:ilvl="0" w:tplc="04090001">
+      <w:start w:val="1"/>
+      <w:numFmt w:val="bullet"/>
+      <w:lvlText w:val=""/>
+      <w:lvlJc w:val="left"/>
+      <w:pPr>
+        <w:ind w:left="720" w:hanging="360"/>
+      </w:pPr>
+      <w:rPr>
+        <w:rFonts w:ascii="Symbol" w:hAnsi="Symbol" w:hint="default"/>
+      </w:rPr>
+    </w:lvl>
+    <w:lvl w:ilvl="1" w:tplc="04090003" w:tentative="1">
+      <w:start w:val="1"/>
+      <w:numFmt w:val="bullet"/>
+      <w:lvlText w:val="o"/>
+      <w:lvlJc w:val="left"/>
+      <w:pPr>
+        <w:ind w:left="1440" w:hanging="360"/>
+      </w:pPr>
+      <w:rPr>
+        <w:rFonts w:ascii="Courier New" w:hAnsi="Courier New" w:cs="Courier New" w:hint="default"/>
+      </w:rPr>
+    </w:lvl>
+    <w:lvl w:ilvl="2" w:tplc="04090005" w:tentative="1">
+      <w:start w:val="1"/>
+      <w:numFmt w:val="bullet"/>
+      <w:lvlText w:val=""/>
+      <w:lvlJc w:val="left"/>
+      <w:pPr>
+        <w:ind w:left="2160" w:hanging="360"/>
+      </w:pPr>
+      <w:rPr>
+        <w:rFonts w:ascii="Wingdings" w:hAnsi="Wingdings" w:hint="default"/>
+      </w:rPr>
+    </w:lvl>
+    <w:lvl w:ilvl="3" w:tplc="04090001" w:tentative="1">
+      <w:start w:val="1"/>
+      <w:numFmt w:val="bullet"/>
+      <w:lvlText w:val=""/>
+      <w:lvlJc w:val="left"/>
+      <w:pPr>
+        <w:ind w:left="2880" w:hanging="360"/>
+      </w:pPr>
+      <w:rPr>
+        <w:rFonts w:ascii="Symbol" w:hAnsi="Symbol" w:hint="default"/>
+      </w:rPr>
+    </w:lvl>
+    <w:lvl w:ilvl="4" w:tplc="04090003" w:tentative="1">
+      <w:start w:val="1"/>
+      <w:numFmt w:val="bullet"/>
+      <w:lvlText w:val="o"/>
+      <w:lvlJc w:val="left"/>
+      <w:pPr>
+        <w:ind w:left="3600" w:hanging="360"/>
+      </w:pPr>
+      <w:rPr>
+        <w:rFonts w:ascii="Courier New" w:hAnsi="Courier New" w:cs="Courier New" w:hint="default"/>
+      </w:rPr>
+    </w:lvl>
+    <w:lvl w:ilvl="5" w:tplc="04090005" w:tentative="1">
+      <w:start w:val="1"/>
+      <w:numFmt w:val="bullet"/>
+      <w:lvlText w:val=""/>
+      <w:lvlJc w:val="left"/>
+      <w:pPr>
+        <w:ind w:left="4320" w:hanging="360"/>
+      </w:pPr>
+      <w:rPr>
+        <w:rFonts w:ascii="Wingdings" w:hAnsi="Wingdings" w:hint="default"/>
+      </w:rPr>
+    </w:lvl>
+    <w:lvl w:ilvl="6" w:tplc="04090001" w:tentative="1">
+      <w:start w:val="1"/>
+      <w:numFmt w:val="bullet"/>
+      <w:lvlText w:val=""/>
+      <w:lvlJc w:val="left"/>
+      <w:pPr>
+        <w:ind w:left="5040" w:hanging="360"/>
+      </w:pPr>
+      <w:rPr>
+        <w:rFonts w:ascii="Symbol" w:hAnsi="Symbol" w:hint="default"/>
+      </w:rPr>
+    </w:lvl>
+    <w:lvl w:ilvl="7" w:tplc="04090003" w:tentative="1">
+      <w:start w:val="1"/>
+      <w:numFmt w:val="bullet"/>
+      <w:lvlText w:val="o"/>
+      <w:lvlJc w:val="left"/>
+      <w:pPr>
+        <w:ind w:left="5760" w:hanging="360"/>
+      </w:pPr>
+      <w:rPr>
+        <w:rFonts w:ascii="Courier New" w:hAnsi="Courier New" w:cs="Courier New" w:hint="default"/>
+      </w:rPr>
+    </w:lvl>
+    <w:lvl w:ilvl="8" w:tplc="04090005" w:tentative="1">
+      <w:start w:val="1"/>
+      <w:numFmt w:val="bullet"/>
+      <w:lvlText w:val=""/>
+      <w:lvlJc w:val="left"/>
+      <w:pPr>
+        <w:ind w:left="6480" w:hanging="360"/>
+      </w:pPr>
+      <w:rPr>
+        <w:rFonts w:ascii="Wingdings" w:hAnsi="Wingdings" w:hint="default"/>
+      </w:rPr>
+    </w:lvl>
+  </w:abstractNum>
+  <w:abstractNum w:abstractNumId="13" w15:restartNumberingAfterBreak="0">
+    <w:nsid w:val="313B4EC7"/>
+    <w:multiLevelType w:val="hybridMultilevel"/>
+    <w:tmpl w:val="B7EAFA64"/>
+    <w:lvl w:ilvl="0" w:tplc="910AC9E2">
+      <w:start w:val="1"/>
+      <w:numFmt w:val="decimal"/>
+      <w:lvlText w:val="%1."/>
+      <w:lvlJc w:val="left"/>
+      <w:pPr>
+        <w:ind w:left="720" w:hanging="360"/>
+      </w:pPr>
+      <w:rPr>
+        <w:rFonts w:hint="default"/>
+      </w:rPr>
+    </w:lvl>
+    <w:lvl w:ilvl="1" w:tplc="04090019">
+      <w:start w:val="1"/>
+      <w:numFmt w:val="lowerLetter"/>
+      <w:lvlText w:val="%2."/>
+      <w:lvlJc w:val="left"/>
+      <w:pPr>
+        <w:ind w:left="1440" w:hanging="360"/>
+      </w:pPr>
+    </w:lvl>
+    <w:lvl w:ilvl="2" w:tplc="0409001B" w:tentative="1">
+      <w:start w:val="1"/>
+      <w:numFmt w:val="lowerRoman"/>
+      <w:lvlText w:val="%3."/>
+      <w:lvlJc w:val="right"/>
+      <w:pPr>
+        <w:ind w:left="2160" w:hanging="180"/>
+      </w:pPr>
+    </w:lvl>
+    <w:lvl w:ilvl="3" w:tplc="0409000F" w:tentative="1">
+      <w:start w:val="1"/>
+      <w:numFmt w:val="decimal"/>
+      <w:lvlText w:val="%4."/>
+      <w:lvlJc w:val="left"/>
+      <w:pPr>
+        <w:ind w:left="2880" w:hanging="360"/>
+      </w:pPr>
+    </w:lvl>
+    <w:lvl w:ilvl="4" w:tplc="04090019" w:tentative="1">
+      <w:start w:val="1"/>
+      <w:numFmt w:val="lowerLetter"/>
+      <w:lvlText w:val="%5."/>
+      <w:lvlJc w:val="left"/>
+      <w:pPr>
+        <w:ind w:left="3600" w:hanging="360"/>
+      </w:pPr>
+    </w:lvl>
+    <w:lvl w:ilvl="5" w:tplc="0409001B" w:tentative="1">
+      <w:start w:val="1"/>
+      <w:numFmt w:val="lowerRoman"/>
+      <w:lvlText w:val="%6."/>
+      <w:lvlJc w:val="right"/>
+      <w:pPr>
+        <w:ind w:left="4320" w:hanging="180"/>
+      </w:pPr>
+    </w:lvl>
+    <w:lvl w:ilvl="6" w:tplc="0409000F" w:tentative="1">
+      <w:start w:val="1"/>
+      <w:numFmt w:val="decimal"/>
+      <w:lvlText w:val="%7."/>
+      <w:lvlJc w:val="left"/>
+      <w:pPr>
+        <w:ind w:left="5040" w:hanging="360"/>
+      </w:pPr>
+    </w:lvl>
+    <w:lvl w:ilvl="7" w:tplc="04090019" w:tentative="1">
+      <w:start w:val="1"/>
+      <w:numFmt w:val="lowerLetter"/>
+      <w:lvlText w:val="%8."/>
+      <w:lvlJc w:val="left"/>
+      <w:pPr>
+        <w:ind w:left="5760" w:hanging="360"/>
+      </w:pPr>
+    </w:lvl>
+    <w:lvl w:ilvl="8" w:tplc="0409001B" w:tentative="1">
+      <w:start w:val="1"/>
+      <w:numFmt w:val="lowerRoman"/>
+      <w:lvlText w:val="%9."/>
+      <w:lvlJc w:val="right"/>
+      <w:pPr>
+        <w:ind w:left="6480" w:hanging="180"/>
+      </w:pPr>
+    </w:lvl>
+  </w:abstractNum>
+  <w:abstractNum w:abstractNumId="14" w15:restartNumberingAfterBreak="0">
     <w:nsid w:val="36261930"/>
     <w:multiLevelType w:val="hybridMultilevel"/>
     <w:tmpl w:val="F5ECE640"/>
@@ -958,7 +2118,7 @@
       </w:pPr>
     </w:lvl>
   </w:abstractNum>
-  <w:abstractNum w:abstractNumId="4">
+  <w:abstractNum w:abstractNumId="15" w15:restartNumberingAfterBreak="0">
     <w:nsid w:val="37FD120C"/>
     <w:multiLevelType w:val="hybridMultilevel"/>
     <w:tmpl w:val="1902ADBA"/>
@@ -1044,10 +2204,96 @@
       </w:pPr>
     </w:lvl>
   </w:abstractNum>
-  <w:abstractNum w:abstractNumId="5">
-    <w:nsid w:val="62157A6F"/>
+  <w:abstractNum w:abstractNumId="16" w15:restartNumberingAfterBreak="0">
+    <w:nsid w:val="39C279C6"/>
     <w:multiLevelType w:val="hybridMultilevel"/>
-    <w:tmpl w:val="847CF57C"/>
+    <w:tmpl w:val="0B5E56A8"/>
+    <w:lvl w:ilvl="0" w:tplc="F9782700">
+      <w:start w:val="1"/>
+      <w:numFmt w:val="decimal"/>
+      <w:lvlText w:val="%1."/>
+      <w:lvlJc w:val="left"/>
+      <w:pPr>
+        <w:ind w:left="720" w:hanging="360"/>
+      </w:pPr>
+    </w:lvl>
+    <w:lvl w:ilvl="1" w:tplc="892E4E50">
+      <w:start w:val="1"/>
+      <w:numFmt w:val="lowerLetter"/>
+      <w:lvlText w:val="%2."/>
+      <w:lvlJc w:val="left"/>
+      <w:pPr>
+        <w:ind w:left="1440" w:hanging="360"/>
+      </w:pPr>
+    </w:lvl>
+    <w:lvl w:ilvl="2" w:tplc="D77E929E">
+      <w:start w:val="1"/>
+      <w:numFmt w:val="lowerRoman"/>
+      <w:lvlText w:val="%3."/>
+      <w:lvlJc w:val="right"/>
+      <w:pPr>
+        <w:ind w:left="2160" w:hanging="180"/>
+      </w:pPr>
+    </w:lvl>
+    <w:lvl w:ilvl="3" w:tplc="1DD4D6DC">
+      <w:start w:val="1"/>
+      <w:numFmt w:val="decimal"/>
+      <w:lvlText w:val="%4."/>
+      <w:lvlJc w:val="left"/>
+      <w:pPr>
+        <w:ind w:left="2880" w:hanging="360"/>
+      </w:pPr>
+    </w:lvl>
+    <w:lvl w:ilvl="4" w:tplc="4B7E82E4">
+      <w:start w:val="1"/>
+      <w:numFmt w:val="lowerLetter"/>
+      <w:lvlText w:val="%5."/>
+      <w:lvlJc w:val="left"/>
+      <w:pPr>
+        <w:ind w:left="3600" w:hanging="360"/>
+      </w:pPr>
+    </w:lvl>
+    <w:lvl w:ilvl="5" w:tplc="F7C49E4E">
+      <w:start w:val="1"/>
+      <w:numFmt w:val="lowerRoman"/>
+      <w:lvlText w:val="%6."/>
+      <w:lvlJc w:val="right"/>
+      <w:pPr>
+        <w:ind w:left="4320" w:hanging="180"/>
+      </w:pPr>
+    </w:lvl>
+    <w:lvl w:ilvl="6" w:tplc="AADA2206">
+      <w:start w:val="1"/>
+      <w:numFmt w:val="decimal"/>
+      <w:lvlText w:val="%7."/>
+      <w:lvlJc w:val="left"/>
+      <w:pPr>
+        <w:ind w:left="5040" w:hanging="360"/>
+      </w:pPr>
+    </w:lvl>
+    <w:lvl w:ilvl="7" w:tplc="CB54D4D8">
+      <w:start w:val="1"/>
+      <w:numFmt w:val="lowerLetter"/>
+      <w:lvlText w:val="%8."/>
+      <w:lvlJc w:val="left"/>
+      <w:pPr>
+        <w:ind w:left="5760" w:hanging="360"/>
+      </w:pPr>
+    </w:lvl>
+    <w:lvl w:ilvl="8" w:tplc="0DFCE018">
+      <w:start w:val="1"/>
+      <w:numFmt w:val="lowerRoman"/>
+      <w:lvlText w:val="%9."/>
+      <w:lvlJc w:val="right"/>
+      <w:pPr>
+        <w:ind w:left="6480" w:hanging="180"/>
+      </w:pPr>
+    </w:lvl>
+  </w:abstractNum>
+  <w:abstractNum w:abstractNumId="17" w15:restartNumberingAfterBreak="0">
+    <w:nsid w:val="3DA51505"/>
+    <w:multiLevelType w:val="hybridMultilevel"/>
+    <w:tmpl w:val="257C8FDC"/>
     <w:lvl w:ilvl="0" w:tplc="0409000F">
       <w:start w:val="1"/>
       <w:numFmt w:val="decimal"/>
@@ -1066,6 +2312,95 @@
         <w:ind w:left="1440" w:hanging="360"/>
       </w:pPr>
     </w:lvl>
+    <w:lvl w:ilvl="2" w:tplc="0409001B">
+      <w:start w:val="1"/>
+      <w:numFmt w:val="lowerRoman"/>
+      <w:lvlText w:val="%3."/>
+      <w:lvlJc w:val="right"/>
+      <w:pPr>
+        <w:ind w:left="2160" w:hanging="180"/>
+      </w:pPr>
+    </w:lvl>
+    <w:lvl w:ilvl="3" w:tplc="0409000F">
+      <w:start w:val="1"/>
+      <w:numFmt w:val="decimal"/>
+      <w:lvlText w:val="%4."/>
+      <w:lvlJc w:val="left"/>
+      <w:pPr>
+        <w:ind w:left="2880" w:hanging="360"/>
+      </w:pPr>
+    </w:lvl>
+    <w:lvl w:ilvl="4" w:tplc="04090019">
+      <w:start w:val="1"/>
+      <w:numFmt w:val="lowerLetter"/>
+      <w:lvlText w:val="%5."/>
+      <w:lvlJc w:val="left"/>
+      <w:pPr>
+        <w:ind w:left="3600" w:hanging="360"/>
+      </w:pPr>
+    </w:lvl>
+    <w:lvl w:ilvl="5" w:tplc="0409001B">
+      <w:start w:val="1"/>
+      <w:numFmt w:val="lowerRoman"/>
+      <w:lvlText w:val="%6."/>
+      <w:lvlJc w:val="right"/>
+      <w:pPr>
+        <w:ind w:left="4320" w:hanging="180"/>
+      </w:pPr>
+    </w:lvl>
+    <w:lvl w:ilvl="6" w:tplc="0409000F" w:tentative="1">
+      <w:start w:val="1"/>
+      <w:numFmt w:val="decimal"/>
+      <w:lvlText w:val="%7."/>
+      <w:lvlJc w:val="left"/>
+      <w:pPr>
+        <w:ind w:left="5040" w:hanging="360"/>
+      </w:pPr>
+    </w:lvl>
+    <w:lvl w:ilvl="7" w:tplc="04090019" w:tentative="1">
+      <w:start w:val="1"/>
+      <w:numFmt w:val="lowerLetter"/>
+      <w:lvlText w:val="%8."/>
+      <w:lvlJc w:val="left"/>
+      <w:pPr>
+        <w:ind w:left="5760" w:hanging="360"/>
+      </w:pPr>
+    </w:lvl>
+    <w:lvl w:ilvl="8" w:tplc="0409001B" w:tentative="1">
+      <w:start w:val="1"/>
+      <w:numFmt w:val="lowerRoman"/>
+      <w:lvlText w:val="%9."/>
+      <w:lvlJc w:val="right"/>
+      <w:pPr>
+        <w:ind w:left="6480" w:hanging="180"/>
+      </w:pPr>
+    </w:lvl>
+  </w:abstractNum>
+  <w:abstractNum w:abstractNumId="18" w15:restartNumberingAfterBreak="0">
+    <w:nsid w:val="3EE7742C"/>
+    <w:multiLevelType w:val="hybridMultilevel"/>
+    <w:tmpl w:val="0DDC1E74"/>
+    <w:lvl w:ilvl="0" w:tplc="0409000F">
+      <w:start w:val="1"/>
+      <w:numFmt w:val="decimal"/>
+      <w:lvlText w:val="%1."/>
+      <w:lvlJc w:val="left"/>
+      <w:pPr>
+        <w:ind w:left="720" w:hanging="360"/>
+      </w:pPr>
+      <w:rPr>
+        <w:rFonts w:hint="default"/>
+      </w:rPr>
+    </w:lvl>
+    <w:lvl w:ilvl="1" w:tplc="04090019" w:tentative="1">
+      <w:start w:val="1"/>
+      <w:numFmt w:val="lowerLetter"/>
+      <w:lvlText w:val="%2."/>
+      <w:lvlJc w:val="left"/>
+      <w:pPr>
+        <w:ind w:left="1440" w:hanging="360"/>
+      </w:pPr>
+    </w:lvl>
     <w:lvl w:ilvl="2" w:tplc="0409001B" w:tentative="1">
       <w:start w:val="1"/>
       <w:numFmt w:val="lowerRoman"/>
@@ -1130,7 +2465,868 @@
       </w:pPr>
     </w:lvl>
   </w:abstractNum>
-  <w:abstractNum w:abstractNumId="6">
+  <w:abstractNum w:abstractNumId="19" w15:restartNumberingAfterBreak="0">
+    <w:nsid w:val="4D6B48A5"/>
+    <w:multiLevelType w:val="hybridMultilevel"/>
+    <w:tmpl w:val="CC2EABA6"/>
+    <w:lvl w:ilvl="0" w:tplc="0409000F">
+      <w:start w:val="1"/>
+      <w:numFmt w:val="decimal"/>
+      <w:lvlText w:val="%1."/>
+      <w:lvlJc w:val="left"/>
+      <w:pPr>
+        <w:ind w:left="720" w:hanging="360"/>
+      </w:pPr>
+    </w:lvl>
+    <w:lvl w:ilvl="1" w:tplc="04090019">
+      <w:start w:val="1"/>
+      <w:numFmt w:val="lowerLetter"/>
+      <w:lvlText w:val="%2."/>
+      <w:lvlJc w:val="left"/>
+      <w:pPr>
+        <w:ind w:left="1440" w:hanging="360"/>
+      </w:pPr>
+    </w:lvl>
+    <w:lvl w:ilvl="2" w:tplc="0409001B">
+      <w:start w:val="1"/>
+      <w:numFmt w:val="lowerRoman"/>
+      <w:lvlText w:val="%3."/>
+      <w:lvlJc w:val="right"/>
+      <w:pPr>
+        <w:ind w:left="2160" w:hanging="180"/>
+      </w:pPr>
+    </w:lvl>
+    <w:lvl w:ilvl="3" w:tplc="0409000F" w:tentative="1">
+      <w:start w:val="1"/>
+      <w:numFmt w:val="decimal"/>
+      <w:lvlText w:val="%4."/>
+      <w:lvlJc w:val="left"/>
+      <w:pPr>
+        <w:ind w:left="2880" w:hanging="360"/>
+      </w:pPr>
+    </w:lvl>
+    <w:lvl w:ilvl="4" w:tplc="04090019" w:tentative="1">
+      <w:start w:val="1"/>
+      <w:numFmt w:val="lowerLetter"/>
+      <w:lvlText w:val="%5."/>
+      <w:lvlJc w:val="left"/>
+      <w:pPr>
+        <w:ind w:left="3600" w:hanging="360"/>
+      </w:pPr>
+    </w:lvl>
+    <w:lvl w:ilvl="5" w:tplc="0409001B" w:tentative="1">
+      <w:start w:val="1"/>
+      <w:numFmt w:val="lowerRoman"/>
+      <w:lvlText w:val="%6."/>
+      <w:lvlJc w:val="right"/>
+      <w:pPr>
+        <w:ind w:left="4320" w:hanging="180"/>
+      </w:pPr>
+    </w:lvl>
+    <w:lvl w:ilvl="6" w:tplc="0409000F" w:tentative="1">
+      <w:start w:val="1"/>
+      <w:numFmt w:val="decimal"/>
+      <w:lvlText w:val="%7."/>
+      <w:lvlJc w:val="left"/>
+      <w:pPr>
+        <w:ind w:left="5040" w:hanging="360"/>
+      </w:pPr>
+    </w:lvl>
+    <w:lvl w:ilvl="7" w:tplc="04090019" w:tentative="1">
+      <w:start w:val="1"/>
+      <w:numFmt w:val="lowerLetter"/>
+      <w:lvlText w:val="%8."/>
+      <w:lvlJc w:val="left"/>
+      <w:pPr>
+        <w:ind w:left="5760" w:hanging="360"/>
+      </w:pPr>
+    </w:lvl>
+    <w:lvl w:ilvl="8" w:tplc="0409001B" w:tentative="1">
+      <w:start w:val="1"/>
+      <w:numFmt w:val="lowerRoman"/>
+      <w:lvlText w:val="%9."/>
+      <w:lvlJc w:val="right"/>
+      <w:pPr>
+        <w:ind w:left="6480" w:hanging="180"/>
+      </w:pPr>
+    </w:lvl>
+  </w:abstractNum>
+  <w:abstractNum w:abstractNumId="20" w15:restartNumberingAfterBreak="0">
+    <w:nsid w:val="4DCB17C4"/>
+    <w:multiLevelType w:val="hybridMultilevel"/>
+    <w:tmpl w:val="847E7E30"/>
+    <w:lvl w:ilvl="0" w:tplc="0409000F">
+      <w:start w:val="1"/>
+      <w:numFmt w:val="decimal"/>
+      <w:lvlText w:val="%1."/>
+      <w:lvlJc w:val="left"/>
+      <w:pPr>
+        <w:ind w:left="720" w:hanging="360"/>
+      </w:pPr>
+    </w:lvl>
+    <w:lvl w:ilvl="1" w:tplc="04090019">
+      <w:start w:val="1"/>
+      <w:numFmt w:val="lowerLetter"/>
+      <w:lvlText w:val="%2."/>
+      <w:lvlJc w:val="left"/>
+      <w:pPr>
+        <w:ind w:left="1440" w:hanging="360"/>
+      </w:pPr>
+    </w:lvl>
+    <w:lvl w:ilvl="2" w:tplc="0409001B">
+      <w:start w:val="1"/>
+      <w:numFmt w:val="lowerRoman"/>
+      <w:lvlText w:val="%3."/>
+      <w:lvlJc w:val="right"/>
+      <w:pPr>
+        <w:ind w:left="2160" w:hanging="180"/>
+      </w:pPr>
+    </w:lvl>
+    <w:lvl w:ilvl="3" w:tplc="0409000F" w:tentative="1">
+      <w:start w:val="1"/>
+      <w:numFmt w:val="decimal"/>
+      <w:lvlText w:val="%4."/>
+      <w:lvlJc w:val="left"/>
+      <w:pPr>
+        <w:ind w:left="2880" w:hanging="360"/>
+      </w:pPr>
+    </w:lvl>
+    <w:lvl w:ilvl="4" w:tplc="04090019" w:tentative="1">
+      <w:start w:val="1"/>
+      <w:numFmt w:val="lowerLetter"/>
+      <w:lvlText w:val="%5."/>
+      <w:lvlJc w:val="left"/>
+      <w:pPr>
+        <w:ind w:left="3600" w:hanging="360"/>
+      </w:pPr>
+    </w:lvl>
+    <w:lvl w:ilvl="5" w:tplc="0409001B" w:tentative="1">
+      <w:start w:val="1"/>
+      <w:numFmt w:val="lowerRoman"/>
+      <w:lvlText w:val="%6."/>
+      <w:lvlJc w:val="right"/>
+      <w:pPr>
+        <w:ind w:left="4320" w:hanging="180"/>
+      </w:pPr>
+    </w:lvl>
+    <w:lvl w:ilvl="6" w:tplc="0409000F" w:tentative="1">
+      <w:start w:val="1"/>
+      <w:numFmt w:val="decimal"/>
+      <w:lvlText w:val="%7."/>
+      <w:lvlJc w:val="left"/>
+      <w:pPr>
+        <w:ind w:left="5040" w:hanging="360"/>
+      </w:pPr>
+    </w:lvl>
+    <w:lvl w:ilvl="7" w:tplc="04090019" w:tentative="1">
+      <w:start w:val="1"/>
+      <w:numFmt w:val="lowerLetter"/>
+      <w:lvlText w:val="%8."/>
+      <w:lvlJc w:val="left"/>
+      <w:pPr>
+        <w:ind w:left="5760" w:hanging="360"/>
+      </w:pPr>
+    </w:lvl>
+    <w:lvl w:ilvl="8" w:tplc="0409001B" w:tentative="1">
+      <w:start w:val="1"/>
+      <w:numFmt w:val="lowerRoman"/>
+      <w:lvlText w:val="%9."/>
+      <w:lvlJc w:val="right"/>
+      <w:pPr>
+        <w:ind w:left="6480" w:hanging="180"/>
+      </w:pPr>
+    </w:lvl>
+  </w:abstractNum>
+  <w:abstractNum w:abstractNumId="21" w15:restartNumberingAfterBreak="0">
+    <w:nsid w:val="5A0D7024"/>
+    <w:multiLevelType w:val="hybridMultilevel"/>
+    <w:tmpl w:val="D06C6D70"/>
+    <w:lvl w:ilvl="0" w:tplc="04090001">
+      <w:start w:val="1"/>
+      <w:numFmt w:val="bullet"/>
+      <w:lvlText w:val=""/>
+      <w:lvlJc w:val="left"/>
+      <w:pPr>
+        <w:ind w:left="720" w:hanging="360"/>
+      </w:pPr>
+      <w:rPr>
+        <w:rFonts w:ascii="Symbol" w:hAnsi="Symbol" w:hint="default"/>
+      </w:rPr>
+    </w:lvl>
+    <w:lvl w:ilvl="1" w:tplc="04090003" w:tentative="1">
+      <w:start w:val="1"/>
+      <w:numFmt w:val="bullet"/>
+      <w:lvlText w:val="o"/>
+      <w:lvlJc w:val="left"/>
+      <w:pPr>
+        <w:ind w:left="1440" w:hanging="360"/>
+      </w:pPr>
+      <w:rPr>
+        <w:rFonts w:ascii="Courier New" w:hAnsi="Courier New" w:cs="Courier New" w:hint="default"/>
+      </w:rPr>
+    </w:lvl>
+    <w:lvl w:ilvl="2" w:tplc="04090005" w:tentative="1">
+      <w:start w:val="1"/>
+      <w:numFmt w:val="bullet"/>
+      <w:lvlText w:val=""/>
+      <w:lvlJc w:val="left"/>
+      <w:pPr>
+        <w:ind w:left="2160" w:hanging="360"/>
+      </w:pPr>
+      <w:rPr>
+        <w:rFonts w:ascii="Wingdings" w:hAnsi="Wingdings" w:hint="default"/>
+      </w:rPr>
+    </w:lvl>
+    <w:lvl w:ilvl="3" w:tplc="04090001" w:tentative="1">
+      <w:start w:val="1"/>
+      <w:numFmt w:val="bullet"/>
+      <w:lvlText w:val=""/>
+      <w:lvlJc w:val="left"/>
+      <w:pPr>
+        <w:ind w:left="2880" w:hanging="360"/>
+      </w:pPr>
+      <w:rPr>
+        <w:rFonts w:ascii="Symbol" w:hAnsi="Symbol" w:hint="default"/>
+      </w:rPr>
+    </w:lvl>
+    <w:lvl w:ilvl="4" w:tplc="04090003" w:tentative="1">
+      <w:start w:val="1"/>
+      <w:numFmt w:val="bullet"/>
+      <w:lvlText w:val="o"/>
+      <w:lvlJc w:val="left"/>
+      <w:pPr>
+        <w:ind w:left="3600" w:hanging="360"/>
+      </w:pPr>
+      <w:rPr>
+        <w:rFonts w:ascii="Courier New" w:hAnsi="Courier New" w:cs="Courier New" w:hint="default"/>
+      </w:rPr>
+    </w:lvl>
+    <w:lvl w:ilvl="5" w:tplc="04090005" w:tentative="1">
+      <w:start w:val="1"/>
+      <w:numFmt w:val="bullet"/>
+      <w:lvlText w:val=""/>
+      <w:lvlJc w:val="left"/>
+      <w:pPr>
+        <w:ind w:left="4320" w:hanging="360"/>
+      </w:pPr>
+      <w:rPr>
+        <w:rFonts w:ascii="Wingdings" w:hAnsi="Wingdings" w:hint="default"/>
+      </w:rPr>
+    </w:lvl>
+    <w:lvl w:ilvl="6" w:tplc="04090001" w:tentative="1">
+      <w:start w:val="1"/>
+      <w:numFmt w:val="bullet"/>
+      <w:lvlText w:val=""/>
+      <w:lvlJc w:val="left"/>
+      <w:pPr>
+        <w:ind w:left="5040" w:hanging="360"/>
+      </w:pPr>
+      <w:rPr>
+        <w:rFonts w:ascii="Symbol" w:hAnsi="Symbol" w:hint="default"/>
+      </w:rPr>
+    </w:lvl>
+    <w:lvl w:ilvl="7" w:tplc="04090003" w:tentative="1">
+      <w:start w:val="1"/>
+      <w:numFmt w:val="bullet"/>
+      <w:lvlText w:val="o"/>
+      <w:lvlJc w:val="left"/>
+      <w:pPr>
+        <w:ind w:left="5760" w:hanging="360"/>
+      </w:pPr>
+      <w:rPr>
+        <w:rFonts w:ascii="Courier New" w:hAnsi="Courier New" w:cs="Courier New" w:hint="default"/>
+      </w:rPr>
+    </w:lvl>
+    <w:lvl w:ilvl="8" w:tplc="04090005" w:tentative="1">
+      <w:start w:val="1"/>
+      <w:numFmt w:val="bullet"/>
+      <w:lvlText w:val=""/>
+      <w:lvlJc w:val="left"/>
+      <w:pPr>
+        <w:ind w:left="6480" w:hanging="360"/>
+      </w:pPr>
+      <w:rPr>
+        <w:rFonts w:ascii="Wingdings" w:hAnsi="Wingdings" w:hint="default"/>
+      </w:rPr>
+    </w:lvl>
+  </w:abstractNum>
+  <w:abstractNum w:abstractNumId="22" w15:restartNumberingAfterBreak="0">
+    <w:nsid w:val="5AB05BC1"/>
+    <w:multiLevelType w:val="hybridMultilevel"/>
+    <w:tmpl w:val="A43AB884"/>
+    <w:lvl w:ilvl="0" w:tplc="0409000F">
+      <w:start w:val="1"/>
+      <w:numFmt w:val="decimal"/>
+      <w:lvlText w:val="%1."/>
+      <w:lvlJc w:val="left"/>
+      <w:pPr>
+        <w:ind w:left="1080" w:hanging="360"/>
+      </w:pPr>
+    </w:lvl>
+    <w:lvl w:ilvl="1" w:tplc="04090019" w:tentative="1">
+      <w:start w:val="1"/>
+      <w:numFmt w:val="lowerLetter"/>
+      <w:lvlText w:val="%2."/>
+      <w:lvlJc w:val="left"/>
+      <w:pPr>
+        <w:ind w:left="1800" w:hanging="360"/>
+      </w:pPr>
+    </w:lvl>
+    <w:lvl w:ilvl="2" w:tplc="0409001B" w:tentative="1">
+      <w:start w:val="1"/>
+      <w:numFmt w:val="lowerRoman"/>
+      <w:lvlText w:val="%3."/>
+      <w:lvlJc w:val="right"/>
+      <w:pPr>
+        <w:ind w:left="2520" w:hanging="180"/>
+      </w:pPr>
+    </w:lvl>
+    <w:lvl w:ilvl="3" w:tplc="0409000F" w:tentative="1">
+      <w:start w:val="1"/>
+      <w:numFmt w:val="decimal"/>
+      <w:lvlText w:val="%4."/>
+      <w:lvlJc w:val="left"/>
+      <w:pPr>
+        <w:ind w:left="3240" w:hanging="360"/>
+      </w:pPr>
+    </w:lvl>
+    <w:lvl w:ilvl="4" w:tplc="04090019" w:tentative="1">
+      <w:start w:val="1"/>
+      <w:numFmt w:val="lowerLetter"/>
+      <w:lvlText w:val="%5."/>
+      <w:lvlJc w:val="left"/>
+      <w:pPr>
+        <w:ind w:left="3960" w:hanging="360"/>
+      </w:pPr>
+    </w:lvl>
+    <w:lvl w:ilvl="5" w:tplc="0409001B" w:tentative="1">
+      <w:start w:val="1"/>
+      <w:numFmt w:val="lowerRoman"/>
+      <w:lvlText w:val="%6."/>
+      <w:lvlJc w:val="right"/>
+      <w:pPr>
+        <w:ind w:left="4680" w:hanging="180"/>
+      </w:pPr>
+    </w:lvl>
+    <w:lvl w:ilvl="6" w:tplc="0409000F" w:tentative="1">
+      <w:start w:val="1"/>
+      <w:numFmt w:val="decimal"/>
+      <w:lvlText w:val="%7."/>
+      <w:lvlJc w:val="left"/>
+      <w:pPr>
+        <w:ind w:left="5400" w:hanging="360"/>
+      </w:pPr>
+    </w:lvl>
+    <w:lvl w:ilvl="7" w:tplc="04090019" w:tentative="1">
+      <w:start w:val="1"/>
+      <w:numFmt w:val="lowerLetter"/>
+      <w:lvlText w:val="%8."/>
+      <w:lvlJc w:val="left"/>
+      <w:pPr>
+        <w:ind w:left="6120" w:hanging="360"/>
+      </w:pPr>
+    </w:lvl>
+    <w:lvl w:ilvl="8" w:tplc="0409001B" w:tentative="1">
+      <w:start w:val="1"/>
+      <w:numFmt w:val="lowerRoman"/>
+      <w:lvlText w:val="%9."/>
+      <w:lvlJc w:val="right"/>
+      <w:pPr>
+        <w:ind w:left="6840" w:hanging="180"/>
+      </w:pPr>
+    </w:lvl>
+  </w:abstractNum>
+  <w:abstractNum w:abstractNumId="23" w15:restartNumberingAfterBreak="0">
+    <w:nsid w:val="5C781F7D"/>
+    <w:multiLevelType w:val="hybridMultilevel"/>
+    <w:tmpl w:val="64C8EB9A"/>
+    <w:lvl w:ilvl="0" w:tplc="7B200F20">
+      <w:start w:val="1"/>
+      <w:numFmt w:val="lowerLetter"/>
+      <w:lvlText w:val="%1."/>
+      <w:lvlJc w:val="left"/>
+      <w:pPr>
+        <w:ind w:left="1440" w:hanging="360"/>
+      </w:pPr>
+      <w:rPr>
+        <w:rFonts w:hint="default"/>
+      </w:rPr>
+    </w:lvl>
+    <w:lvl w:ilvl="1" w:tplc="04090019" w:tentative="1">
+      <w:start w:val="1"/>
+      <w:numFmt w:val="lowerLetter"/>
+      <w:lvlText w:val="%2."/>
+      <w:lvlJc w:val="left"/>
+      <w:pPr>
+        <w:ind w:left="1440" w:hanging="360"/>
+      </w:pPr>
+    </w:lvl>
+    <w:lvl w:ilvl="2" w:tplc="0409001B" w:tentative="1">
+      <w:start w:val="1"/>
+      <w:numFmt w:val="lowerRoman"/>
+      <w:lvlText w:val="%3."/>
+      <w:lvlJc w:val="right"/>
+      <w:pPr>
+        <w:ind w:left="2160" w:hanging="180"/>
+      </w:pPr>
+    </w:lvl>
+    <w:lvl w:ilvl="3" w:tplc="0409000F" w:tentative="1">
+      <w:start w:val="1"/>
+      <w:numFmt w:val="decimal"/>
+      <w:lvlText w:val="%4."/>
+      <w:lvlJc w:val="left"/>
+      <w:pPr>
+        <w:ind w:left="2880" w:hanging="360"/>
+      </w:pPr>
+    </w:lvl>
+    <w:lvl w:ilvl="4" w:tplc="04090019" w:tentative="1">
+      <w:start w:val="1"/>
+      <w:numFmt w:val="lowerLetter"/>
+      <w:lvlText w:val="%5."/>
+      <w:lvlJc w:val="left"/>
+      <w:pPr>
+        <w:ind w:left="3600" w:hanging="360"/>
+      </w:pPr>
+    </w:lvl>
+    <w:lvl w:ilvl="5" w:tplc="0409001B" w:tentative="1">
+      <w:start w:val="1"/>
+      <w:numFmt w:val="lowerRoman"/>
+      <w:lvlText w:val="%6."/>
+      <w:lvlJc w:val="right"/>
+      <w:pPr>
+        <w:ind w:left="4320" w:hanging="180"/>
+      </w:pPr>
+    </w:lvl>
+    <w:lvl w:ilvl="6" w:tplc="0409000F" w:tentative="1">
+      <w:start w:val="1"/>
+      <w:numFmt w:val="decimal"/>
+      <w:lvlText w:val="%7."/>
+      <w:lvlJc w:val="left"/>
+      <w:pPr>
+        <w:ind w:left="5040" w:hanging="360"/>
+      </w:pPr>
+    </w:lvl>
+    <w:lvl w:ilvl="7" w:tplc="04090019" w:tentative="1">
+      <w:start w:val="1"/>
+      <w:numFmt w:val="lowerLetter"/>
+      <w:lvlText w:val="%8."/>
+      <w:lvlJc w:val="left"/>
+      <w:pPr>
+        <w:ind w:left="5760" w:hanging="360"/>
+      </w:pPr>
+    </w:lvl>
+    <w:lvl w:ilvl="8" w:tplc="0409001B" w:tentative="1">
+      <w:start w:val="1"/>
+      <w:numFmt w:val="lowerRoman"/>
+      <w:lvlText w:val="%9."/>
+      <w:lvlJc w:val="right"/>
+      <w:pPr>
+        <w:ind w:left="6480" w:hanging="180"/>
+      </w:pPr>
+    </w:lvl>
+  </w:abstractNum>
+  <w:abstractNum w:abstractNumId="24" w15:restartNumberingAfterBreak="0">
+    <w:nsid w:val="5F3073CE"/>
+    <w:multiLevelType w:val="hybridMultilevel"/>
+    <w:tmpl w:val="CFDE2C4C"/>
+    <w:lvl w:ilvl="0" w:tplc="04090011">
+      <w:start w:val="1"/>
+      <w:numFmt w:val="decimal"/>
+      <w:lvlText w:val="%1)"/>
+      <w:lvlJc w:val="left"/>
+      <w:pPr>
+        <w:ind w:left="720" w:hanging="360"/>
+      </w:pPr>
+      <w:rPr>
+        <w:rFonts w:hint="default"/>
+      </w:rPr>
+    </w:lvl>
+    <w:lvl w:ilvl="1" w:tplc="04090019" w:tentative="1">
+      <w:start w:val="1"/>
+      <w:numFmt w:val="lowerLetter"/>
+      <w:lvlText w:val="%2."/>
+      <w:lvlJc w:val="left"/>
+      <w:pPr>
+        <w:ind w:left="1440" w:hanging="360"/>
+      </w:pPr>
+    </w:lvl>
+    <w:lvl w:ilvl="2" w:tplc="0409001B" w:tentative="1">
+      <w:start w:val="1"/>
+      <w:numFmt w:val="lowerRoman"/>
+      <w:lvlText w:val="%3."/>
+      <w:lvlJc w:val="right"/>
+      <w:pPr>
+        <w:ind w:left="2160" w:hanging="180"/>
+      </w:pPr>
+    </w:lvl>
+    <w:lvl w:ilvl="3" w:tplc="0409000F" w:tentative="1">
+      <w:start w:val="1"/>
+      <w:numFmt w:val="decimal"/>
+      <w:lvlText w:val="%4."/>
+      <w:lvlJc w:val="left"/>
+      <w:pPr>
+        <w:ind w:left="2880" w:hanging="360"/>
+      </w:pPr>
+    </w:lvl>
+    <w:lvl w:ilvl="4" w:tplc="04090019" w:tentative="1">
+      <w:start w:val="1"/>
+      <w:numFmt w:val="lowerLetter"/>
+      <w:lvlText w:val="%5."/>
+      <w:lvlJc w:val="left"/>
+      <w:pPr>
+        <w:ind w:left="3600" w:hanging="360"/>
+      </w:pPr>
+    </w:lvl>
+    <w:lvl w:ilvl="5" w:tplc="0409001B" w:tentative="1">
+      <w:start w:val="1"/>
+      <w:numFmt w:val="lowerRoman"/>
+      <w:lvlText w:val="%6."/>
+      <w:lvlJc w:val="right"/>
+      <w:pPr>
+        <w:ind w:left="4320" w:hanging="180"/>
+      </w:pPr>
+    </w:lvl>
+    <w:lvl w:ilvl="6" w:tplc="0409000F" w:tentative="1">
+      <w:start w:val="1"/>
+      <w:numFmt w:val="decimal"/>
+      <w:lvlText w:val="%7."/>
+      <w:lvlJc w:val="left"/>
+      <w:pPr>
+        <w:ind w:left="5040" w:hanging="360"/>
+      </w:pPr>
+    </w:lvl>
+    <w:lvl w:ilvl="7" w:tplc="04090019" w:tentative="1">
+      <w:start w:val="1"/>
+      <w:numFmt w:val="lowerLetter"/>
+      <w:lvlText w:val="%8."/>
+      <w:lvlJc w:val="left"/>
+      <w:pPr>
+        <w:ind w:left="5760" w:hanging="360"/>
+      </w:pPr>
+    </w:lvl>
+    <w:lvl w:ilvl="8" w:tplc="0409001B" w:tentative="1">
+      <w:start w:val="1"/>
+      <w:numFmt w:val="lowerRoman"/>
+      <w:lvlText w:val="%9."/>
+      <w:lvlJc w:val="right"/>
+      <w:pPr>
+        <w:ind w:left="6480" w:hanging="180"/>
+      </w:pPr>
+    </w:lvl>
+  </w:abstractNum>
+  <w:abstractNum w:abstractNumId="25" w15:restartNumberingAfterBreak="0">
+    <w:nsid w:val="60124E8B"/>
+    <w:multiLevelType w:val="hybridMultilevel"/>
+    <w:tmpl w:val="69B4A572"/>
+    <w:lvl w:ilvl="0" w:tplc="04090001">
+      <w:start w:val="1"/>
+      <w:numFmt w:val="bullet"/>
+      <w:lvlText w:val=""/>
+      <w:lvlJc w:val="left"/>
+      <w:pPr>
+        <w:ind w:left="720" w:hanging="360"/>
+      </w:pPr>
+      <w:rPr>
+        <w:rFonts w:ascii="Symbol" w:hAnsi="Symbol" w:hint="default"/>
+      </w:rPr>
+    </w:lvl>
+    <w:lvl w:ilvl="1" w:tplc="04090003" w:tentative="1">
+      <w:start w:val="1"/>
+      <w:numFmt w:val="bullet"/>
+      <w:lvlText w:val="o"/>
+      <w:lvlJc w:val="left"/>
+      <w:pPr>
+        <w:ind w:left="1440" w:hanging="360"/>
+      </w:pPr>
+      <w:rPr>
+        <w:rFonts w:ascii="Courier New" w:hAnsi="Courier New" w:cs="Courier New" w:hint="default"/>
+      </w:rPr>
+    </w:lvl>
+    <w:lvl w:ilvl="2" w:tplc="04090005" w:tentative="1">
+      <w:start w:val="1"/>
+      <w:numFmt w:val="bullet"/>
+      <w:lvlText w:val=""/>
+      <w:lvlJc w:val="left"/>
+      <w:pPr>
+        <w:ind w:left="2160" w:hanging="360"/>
+      </w:pPr>
+      <w:rPr>
+        <w:rFonts w:ascii="Wingdings" w:hAnsi="Wingdings" w:hint="default"/>
+      </w:rPr>
+    </w:lvl>
+    <w:lvl w:ilvl="3" w:tplc="04090001" w:tentative="1">
+      <w:start w:val="1"/>
+      <w:numFmt w:val="bullet"/>
+      <w:lvlText w:val=""/>
+      <w:lvlJc w:val="left"/>
+      <w:pPr>
+        <w:ind w:left="2880" w:hanging="360"/>
+      </w:pPr>
+      <w:rPr>
+        <w:rFonts w:ascii="Symbol" w:hAnsi="Symbol" w:hint="default"/>
+      </w:rPr>
+    </w:lvl>
+    <w:lvl w:ilvl="4" w:tplc="04090003" w:tentative="1">
+      <w:start w:val="1"/>
+      <w:numFmt w:val="bullet"/>
+      <w:lvlText w:val="o"/>
+      <w:lvlJc w:val="left"/>
+      <w:pPr>
+        <w:ind w:left="3600" w:hanging="360"/>
+      </w:pPr>
+      <w:rPr>
+        <w:rFonts w:ascii="Courier New" w:hAnsi="Courier New" w:cs="Courier New" w:hint="default"/>
+      </w:rPr>
+    </w:lvl>
+    <w:lvl w:ilvl="5" w:tplc="04090005" w:tentative="1">
+      <w:start w:val="1"/>
+      <w:numFmt w:val="bullet"/>
+      <w:lvlText w:val=""/>
+      <w:lvlJc w:val="left"/>
+      <w:pPr>
+        <w:ind w:left="4320" w:hanging="360"/>
+      </w:pPr>
+      <w:rPr>
+        <w:rFonts w:ascii="Wingdings" w:hAnsi="Wingdings" w:hint="default"/>
+      </w:rPr>
+    </w:lvl>
+    <w:lvl w:ilvl="6" w:tplc="04090001" w:tentative="1">
+      <w:start w:val="1"/>
+      <w:numFmt w:val="bullet"/>
+      <w:lvlText w:val=""/>
+      <w:lvlJc w:val="left"/>
+      <w:pPr>
+        <w:ind w:left="5040" w:hanging="360"/>
+      </w:pPr>
+      <w:rPr>
+        <w:rFonts w:ascii="Symbol" w:hAnsi="Symbol" w:hint="default"/>
+      </w:rPr>
+    </w:lvl>
+    <w:lvl w:ilvl="7" w:tplc="04090003" w:tentative="1">
+      <w:start w:val="1"/>
+      <w:numFmt w:val="bullet"/>
+      <w:lvlText w:val="o"/>
+      <w:lvlJc w:val="left"/>
+      <w:pPr>
+        <w:ind w:left="5760" w:hanging="360"/>
+      </w:pPr>
+      <w:rPr>
+        <w:rFonts w:ascii="Courier New" w:hAnsi="Courier New" w:cs="Courier New" w:hint="default"/>
+      </w:rPr>
+    </w:lvl>
+    <w:lvl w:ilvl="8" w:tplc="04090005" w:tentative="1">
+      <w:start w:val="1"/>
+      <w:numFmt w:val="bullet"/>
+      <w:lvlText w:val=""/>
+      <w:lvlJc w:val="left"/>
+      <w:pPr>
+        <w:ind w:left="6480" w:hanging="360"/>
+      </w:pPr>
+      <w:rPr>
+        <w:rFonts w:ascii="Wingdings" w:hAnsi="Wingdings" w:hint="default"/>
+      </w:rPr>
+    </w:lvl>
+  </w:abstractNum>
+  <w:abstractNum w:abstractNumId="26" w15:restartNumberingAfterBreak="0">
+    <w:nsid w:val="62093E15"/>
+    <w:multiLevelType w:val="hybridMultilevel"/>
+    <w:tmpl w:val="F212572A"/>
+    <w:lvl w:ilvl="0" w:tplc="04090001">
+      <w:start w:val="1"/>
+      <w:numFmt w:val="bullet"/>
+      <w:lvlText w:val=""/>
+      <w:lvlJc w:val="left"/>
+      <w:pPr>
+        <w:ind w:left="720" w:hanging="360"/>
+      </w:pPr>
+      <w:rPr>
+        <w:rFonts w:ascii="Symbol" w:hAnsi="Symbol" w:hint="default"/>
+      </w:rPr>
+    </w:lvl>
+    <w:lvl w:ilvl="1" w:tplc="04090003" w:tentative="1">
+      <w:start w:val="1"/>
+      <w:numFmt w:val="bullet"/>
+      <w:lvlText w:val="o"/>
+      <w:lvlJc w:val="left"/>
+      <w:pPr>
+        <w:ind w:left="1440" w:hanging="360"/>
+      </w:pPr>
+      <w:rPr>
+        <w:rFonts w:ascii="Courier New" w:hAnsi="Courier New" w:cs="Courier New" w:hint="default"/>
+      </w:rPr>
+    </w:lvl>
+    <w:lvl w:ilvl="2" w:tplc="04090005" w:tentative="1">
+      <w:start w:val="1"/>
+      <w:numFmt w:val="bullet"/>
+      <w:lvlText w:val=""/>
+      <w:lvlJc w:val="left"/>
+      <w:pPr>
+        <w:ind w:left="2160" w:hanging="360"/>
+      </w:pPr>
+      <w:rPr>
+        <w:rFonts w:ascii="Wingdings" w:hAnsi="Wingdings" w:hint="default"/>
+      </w:rPr>
+    </w:lvl>
+    <w:lvl w:ilvl="3" w:tplc="04090001" w:tentative="1">
+      <w:start w:val="1"/>
+      <w:numFmt w:val="bullet"/>
+      <w:lvlText w:val=""/>
+      <w:lvlJc w:val="left"/>
+      <w:pPr>
+        <w:ind w:left="2880" w:hanging="360"/>
+      </w:pPr>
+      <w:rPr>
+        <w:rFonts w:ascii="Symbol" w:hAnsi="Symbol" w:hint="default"/>
+      </w:rPr>
+    </w:lvl>
+    <w:lvl w:ilvl="4" w:tplc="04090003" w:tentative="1">
+      <w:start w:val="1"/>
+      <w:numFmt w:val="bullet"/>
+      <w:lvlText w:val="o"/>
+      <w:lvlJc w:val="left"/>
+      <w:pPr>
+        <w:ind w:left="3600" w:hanging="360"/>
+      </w:pPr>
+      <w:rPr>
+        <w:rFonts w:ascii="Courier New" w:hAnsi="Courier New" w:cs="Courier New" w:hint="default"/>
+      </w:rPr>
+    </w:lvl>
+    <w:lvl w:ilvl="5" w:tplc="04090005" w:tentative="1">
+      <w:start w:val="1"/>
+      <w:numFmt w:val="bullet"/>
+      <w:lvlText w:val=""/>
+      <w:lvlJc w:val="left"/>
+      <w:pPr>
+        <w:ind w:left="4320" w:hanging="360"/>
+      </w:pPr>
+      <w:rPr>
+        <w:rFonts w:ascii="Wingdings" w:hAnsi="Wingdings" w:hint="default"/>
+      </w:rPr>
+    </w:lvl>
+    <w:lvl w:ilvl="6" w:tplc="04090001" w:tentative="1">
+      <w:start w:val="1"/>
+      <w:numFmt w:val="bullet"/>
+      <w:lvlText w:val=""/>
+      <w:lvlJc w:val="left"/>
+      <w:pPr>
+        <w:ind w:left="5040" w:hanging="360"/>
+      </w:pPr>
+      <w:rPr>
+        <w:rFonts w:ascii="Symbol" w:hAnsi="Symbol" w:hint="default"/>
+      </w:rPr>
+    </w:lvl>
+    <w:lvl w:ilvl="7" w:tplc="04090003" w:tentative="1">
+      <w:start w:val="1"/>
+      <w:numFmt w:val="bullet"/>
+      <w:lvlText w:val="o"/>
+      <w:lvlJc w:val="left"/>
+      <w:pPr>
+        <w:ind w:left="5760" w:hanging="360"/>
+      </w:pPr>
+      <w:rPr>
+        <w:rFonts w:ascii="Courier New" w:hAnsi="Courier New" w:cs="Courier New" w:hint="default"/>
+      </w:rPr>
+    </w:lvl>
+    <w:lvl w:ilvl="8" w:tplc="04090005" w:tentative="1">
+      <w:start w:val="1"/>
+      <w:numFmt w:val="bullet"/>
+      <w:lvlText w:val=""/>
+      <w:lvlJc w:val="left"/>
+      <w:pPr>
+        <w:ind w:left="6480" w:hanging="360"/>
+      </w:pPr>
+      <w:rPr>
+        <w:rFonts w:ascii="Wingdings" w:hAnsi="Wingdings" w:hint="default"/>
+      </w:rPr>
+    </w:lvl>
+  </w:abstractNum>
+  <w:abstractNum w:abstractNumId="27" w15:restartNumberingAfterBreak="0">
+    <w:nsid w:val="67236A12"/>
+    <w:multiLevelType w:val="hybridMultilevel"/>
+    <w:tmpl w:val="19B0C604"/>
+    <w:lvl w:ilvl="0" w:tplc="0409000F">
+      <w:start w:val="1"/>
+      <w:numFmt w:val="decimal"/>
+      <w:lvlText w:val="%1."/>
+      <w:lvlJc w:val="left"/>
+      <w:pPr>
+        <w:ind w:left="720" w:hanging="360"/>
+      </w:pPr>
+    </w:lvl>
+    <w:lvl w:ilvl="1" w:tplc="04090019" w:tentative="1">
+      <w:start w:val="1"/>
+      <w:numFmt w:val="lowerLetter"/>
+      <w:lvlText w:val="%2."/>
+      <w:lvlJc w:val="left"/>
+      <w:pPr>
+        <w:ind w:left="1440" w:hanging="360"/>
+      </w:pPr>
+    </w:lvl>
+    <w:lvl w:ilvl="2" w:tplc="0409001B" w:tentative="1">
+      <w:start w:val="1"/>
+      <w:numFmt w:val="lowerRoman"/>
+      <w:lvlText w:val="%3."/>
+      <w:lvlJc w:val="right"/>
+      <w:pPr>
+        <w:ind w:left="2160" w:hanging="180"/>
+      </w:pPr>
+    </w:lvl>
+    <w:lvl w:ilvl="3" w:tplc="0409000F" w:tentative="1">
+      <w:start w:val="1"/>
+      <w:numFmt w:val="decimal"/>
+      <w:lvlText w:val="%4."/>
+      <w:lvlJc w:val="left"/>
+      <w:pPr>
+        <w:ind w:left="2880" w:hanging="360"/>
+      </w:pPr>
+    </w:lvl>
+    <w:lvl w:ilvl="4" w:tplc="04090019" w:tentative="1">
+      <w:start w:val="1"/>
+      <w:numFmt w:val="lowerLetter"/>
+      <w:lvlText w:val="%5."/>
+      <w:lvlJc w:val="left"/>
+      <w:pPr>
+        <w:ind w:left="3600" w:hanging="360"/>
+      </w:pPr>
+    </w:lvl>
+    <w:lvl w:ilvl="5" w:tplc="0409001B" w:tentative="1">
+      <w:start w:val="1"/>
+      <w:numFmt w:val="lowerRoman"/>
+      <w:lvlText w:val="%6."/>
+      <w:lvlJc w:val="right"/>
+      <w:pPr>
+        <w:ind w:left="4320" w:hanging="180"/>
+      </w:pPr>
+    </w:lvl>
+    <w:lvl w:ilvl="6" w:tplc="0409000F" w:tentative="1">
+      <w:start w:val="1"/>
+      <w:numFmt w:val="decimal"/>
+      <w:lvlText w:val="%7."/>
+      <w:lvlJc w:val="left"/>
+      <w:pPr>
+        <w:ind w:left="5040" w:hanging="360"/>
+      </w:pPr>
+    </w:lvl>
+    <w:lvl w:ilvl="7" w:tplc="04090019" w:tentative="1">
+      <w:start w:val="1"/>
+      <w:numFmt w:val="lowerLetter"/>
+      <w:lvlText w:val="%8."/>
+      <w:lvlJc w:val="left"/>
+      <w:pPr>
+        <w:ind w:left="5760" w:hanging="360"/>
+      </w:pPr>
+    </w:lvl>
+    <w:lvl w:ilvl="8" w:tplc="0409001B" w:tentative="1">
+      <w:start w:val="1"/>
+      <w:numFmt w:val="lowerRoman"/>
+      <w:lvlText w:val="%9."/>
+      <w:lvlJc w:val="right"/>
+      <w:pPr>
+        <w:ind w:left="6480" w:hanging="180"/>
+      </w:pPr>
+    </w:lvl>
+  </w:abstractNum>
+  <w:abstractNum w:abstractNumId="28" w15:restartNumberingAfterBreak="0">
     <w:nsid w:val="6DE126CC"/>
     <w:multiLevelType w:val="hybridMultilevel"/>
     <w:tmpl w:val="1E04E26C"/>
@@ -1216,32 +3412,535 @@
       </w:pPr>
     </w:lvl>
   </w:abstractNum>
+  <w:abstractNum w:abstractNumId="29" w15:restartNumberingAfterBreak="0">
+    <w:nsid w:val="743739C9"/>
+    <w:multiLevelType w:val="hybridMultilevel"/>
+    <w:tmpl w:val="4D1694FC"/>
+    <w:lvl w:ilvl="0" w:tplc="04090001">
+      <w:start w:val="1"/>
+      <w:numFmt w:val="bullet"/>
+      <w:lvlText w:val=""/>
+      <w:lvlJc w:val="left"/>
+      <w:pPr>
+        <w:ind w:left="720" w:hanging="360"/>
+      </w:pPr>
+      <w:rPr>
+        <w:rFonts w:ascii="Symbol" w:hAnsi="Symbol" w:hint="default"/>
+      </w:rPr>
+    </w:lvl>
+    <w:lvl w:ilvl="1" w:tplc="04090003">
+      <w:start w:val="1"/>
+      <w:numFmt w:val="bullet"/>
+      <w:lvlText w:val="o"/>
+      <w:lvlJc w:val="left"/>
+      <w:pPr>
+        <w:ind w:left="1440" w:hanging="360"/>
+      </w:pPr>
+      <w:rPr>
+        <w:rFonts w:ascii="Courier New" w:hAnsi="Courier New" w:cs="Courier New" w:hint="default"/>
+      </w:rPr>
+    </w:lvl>
+    <w:lvl w:ilvl="2" w:tplc="04090005" w:tentative="1">
+      <w:start w:val="1"/>
+      <w:numFmt w:val="bullet"/>
+      <w:lvlText w:val=""/>
+      <w:lvlJc w:val="left"/>
+      <w:pPr>
+        <w:ind w:left="2160" w:hanging="360"/>
+      </w:pPr>
+      <w:rPr>
+        <w:rFonts w:ascii="Wingdings" w:hAnsi="Wingdings" w:hint="default"/>
+      </w:rPr>
+    </w:lvl>
+    <w:lvl w:ilvl="3" w:tplc="04090001" w:tentative="1">
+      <w:start w:val="1"/>
+      <w:numFmt w:val="bullet"/>
+      <w:lvlText w:val=""/>
+      <w:lvlJc w:val="left"/>
+      <w:pPr>
+        <w:ind w:left="2880" w:hanging="360"/>
+      </w:pPr>
+      <w:rPr>
+        <w:rFonts w:ascii="Symbol" w:hAnsi="Symbol" w:hint="default"/>
+      </w:rPr>
+    </w:lvl>
+    <w:lvl w:ilvl="4" w:tplc="04090003" w:tentative="1">
+      <w:start w:val="1"/>
+      <w:numFmt w:val="bullet"/>
+      <w:lvlText w:val="o"/>
+      <w:lvlJc w:val="left"/>
+      <w:pPr>
+        <w:ind w:left="3600" w:hanging="360"/>
+      </w:pPr>
+      <w:rPr>
+        <w:rFonts w:ascii="Courier New" w:hAnsi="Courier New" w:cs="Courier New" w:hint="default"/>
+      </w:rPr>
+    </w:lvl>
+    <w:lvl w:ilvl="5" w:tplc="04090005" w:tentative="1">
+      <w:start w:val="1"/>
+      <w:numFmt w:val="bullet"/>
+      <w:lvlText w:val=""/>
+      <w:lvlJc w:val="left"/>
+      <w:pPr>
+        <w:ind w:left="4320" w:hanging="360"/>
+      </w:pPr>
+      <w:rPr>
+        <w:rFonts w:ascii="Wingdings" w:hAnsi="Wingdings" w:hint="default"/>
+      </w:rPr>
+    </w:lvl>
+    <w:lvl w:ilvl="6" w:tplc="04090001" w:tentative="1">
+      <w:start w:val="1"/>
+      <w:numFmt w:val="bullet"/>
+      <w:lvlText w:val=""/>
+      <w:lvlJc w:val="left"/>
+      <w:pPr>
+        <w:ind w:left="5040" w:hanging="360"/>
+      </w:pPr>
+      <w:rPr>
+        <w:rFonts w:ascii="Symbol" w:hAnsi="Symbol" w:hint="default"/>
+      </w:rPr>
+    </w:lvl>
+    <w:lvl w:ilvl="7" w:tplc="04090003" w:tentative="1">
+      <w:start w:val="1"/>
+      <w:numFmt w:val="bullet"/>
+      <w:lvlText w:val="o"/>
+      <w:lvlJc w:val="left"/>
+      <w:pPr>
+        <w:ind w:left="5760" w:hanging="360"/>
+      </w:pPr>
+      <w:rPr>
+        <w:rFonts w:ascii="Courier New" w:hAnsi="Courier New" w:cs="Courier New" w:hint="default"/>
+      </w:rPr>
+    </w:lvl>
+    <w:lvl w:ilvl="8" w:tplc="04090005" w:tentative="1">
+      <w:start w:val="1"/>
+      <w:numFmt w:val="bullet"/>
+      <w:lvlText w:val=""/>
+      <w:lvlJc w:val="left"/>
+      <w:pPr>
+        <w:ind w:left="6480" w:hanging="360"/>
+      </w:pPr>
+      <w:rPr>
+        <w:rFonts w:ascii="Wingdings" w:hAnsi="Wingdings" w:hint="default"/>
+      </w:rPr>
+    </w:lvl>
+  </w:abstractNum>
+  <w:abstractNum w:abstractNumId="30" w15:restartNumberingAfterBreak="0">
+    <w:nsid w:val="783E41CA"/>
+    <w:multiLevelType w:val="hybridMultilevel"/>
+    <w:tmpl w:val="664AA8DA"/>
+    <w:lvl w:ilvl="0" w:tplc="04090001">
+      <w:start w:val="1"/>
+      <w:numFmt w:val="bullet"/>
+      <w:lvlText w:val=""/>
+      <w:lvlJc w:val="left"/>
+      <w:pPr>
+        <w:ind w:left="720" w:hanging="360"/>
+      </w:pPr>
+      <w:rPr>
+        <w:rFonts w:ascii="Symbol" w:hAnsi="Symbol" w:hint="default"/>
+      </w:rPr>
+    </w:lvl>
+    <w:lvl w:ilvl="1" w:tplc="04090003">
+      <w:start w:val="1"/>
+      <w:numFmt w:val="bullet"/>
+      <w:lvlText w:val="o"/>
+      <w:lvlJc w:val="left"/>
+      <w:pPr>
+        <w:ind w:left="1440" w:hanging="360"/>
+      </w:pPr>
+      <w:rPr>
+        <w:rFonts w:ascii="Courier New" w:hAnsi="Courier New" w:cs="Courier New" w:hint="default"/>
+      </w:rPr>
+    </w:lvl>
+    <w:lvl w:ilvl="2" w:tplc="04090005">
+      <w:start w:val="1"/>
+      <w:numFmt w:val="bullet"/>
+      <w:lvlText w:val=""/>
+      <w:lvlJc w:val="left"/>
+      <w:pPr>
+        <w:ind w:left="2160" w:hanging="360"/>
+      </w:pPr>
+      <w:rPr>
+        <w:rFonts w:ascii="Wingdings" w:hAnsi="Wingdings" w:hint="default"/>
+      </w:rPr>
+    </w:lvl>
+    <w:lvl w:ilvl="3" w:tplc="04090001" w:tentative="1">
+      <w:start w:val="1"/>
+      <w:numFmt w:val="bullet"/>
+      <w:lvlText w:val=""/>
+      <w:lvlJc w:val="left"/>
+      <w:pPr>
+        <w:ind w:left="2880" w:hanging="360"/>
+      </w:pPr>
+      <w:rPr>
+        <w:rFonts w:ascii="Symbol" w:hAnsi="Symbol" w:hint="default"/>
+      </w:rPr>
+    </w:lvl>
+    <w:lvl w:ilvl="4" w:tplc="04090003" w:tentative="1">
+      <w:start w:val="1"/>
+      <w:numFmt w:val="bullet"/>
+      <w:lvlText w:val="o"/>
+      <w:lvlJc w:val="left"/>
+      <w:pPr>
+        <w:ind w:left="3600" w:hanging="360"/>
+      </w:pPr>
+      <w:rPr>
+        <w:rFonts w:ascii="Courier New" w:hAnsi="Courier New" w:cs="Courier New" w:hint="default"/>
+      </w:rPr>
+    </w:lvl>
+    <w:lvl w:ilvl="5" w:tplc="04090005" w:tentative="1">
+      <w:start w:val="1"/>
+      <w:numFmt w:val="bullet"/>
+      <w:lvlText w:val=""/>
+      <w:lvlJc w:val="left"/>
+      <w:pPr>
+        <w:ind w:left="4320" w:hanging="360"/>
+      </w:pPr>
+      <w:rPr>
+        <w:rFonts w:ascii="Wingdings" w:hAnsi="Wingdings" w:hint="default"/>
+      </w:rPr>
+    </w:lvl>
+    <w:lvl w:ilvl="6" w:tplc="04090001" w:tentative="1">
+      <w:start w:val="1"/>
+      <w:numFmt w:val="bullet"/>
+      <w:lvlText w:val=""/>
+      <w:lvlJc w:val="left"/>
+      <w:pPr>
+        <w:ind w:left="5040" w:hanging="360"/>
+      </w:pPr>
+      <w:rPr>
+        <w:rFonts w:ascii="Symbol" w:hAnsi="Symbol" w:hint="default"/>
+      </w:rPr>
+    </w:lvl>
+    <w:lvl w:ilvl="7" w:tplc="04090003" w:tentative="1">
+      <w:start w:val="1"/>
+      <w:numFmt w:val="bullet"/>
+      <w:lvlText w:val="o"/>
+      <w:lvlJc w:val="left"/>
+      <w:pPr>
+        <w:ind w:left="5760" w:hanging="360"/>
+      </w:pPr>
+      <w:rPr>
+        <w:rFonts w:ascii="Courier New" w:hAnsi="Courier New" w:cs="Courier New" w:hint="default"/>
+      </w:rPr>
+    </w:lvl>
+    <w:lvl w:ilvl="8" w:tplc="04090005" w:tentative="1">
+      <w:start w:val="1"/>
+      <w:numFmt w:val="bullet"/>
+      <w:lvlText w:val=""/>
+      <w:lvlJc w:val="left"/>
+      <w:pPr>
+        <w:ind w:left="6480" w:hanging="360"/>
+      </w:pPr>
+      <w:rPr>
+        <w:rFonts w:ascii="Wingdings" w:hAnsi="Wingdings" w:hint="default"/>
+      </w:rPr>
+    </w:lvl>
+  </w:abstractNum>
+  <w:abstractNum w:abstractNumId="31" w15:restartNumberingAfterBreak="0">
+    <w:nsid w:val="7A6B31D3"/>
+    <w:multiLevelType w:val="hybridMultilevel"/>
+    <w:tmpl w:val="39F03D6E"/>
+    <w:lvl w:ilvl="0" w:tplc="04090001">
+      <w:start w:val="1"/>
+      <w:numFmt w:val="bullet"/>
+      <w:lvlText w:val=""/>
+      <w:lvlJc w:val="left"/>
+      <w:pPr>
+        <w:ind w:left="720" w:hanging="360"/>
+      </w:pPr>
+      <w:rPr>
+        <w:rFonts w:ascii="Symbol" w:hAnsi="Symbol" w:hint="default"/>
+      </w:rPr>
+    </w:lvl>
+    <w:lvl w:ilvl="1" w:tplc="04090003" w:tentative="1">
+      <w:start w:val="1"/>
+      <w:numFmt w:val="bullet"/>
+      <w:lvlText w:val="o"/>
+      <w:lvlJc w:val="left"/>
+      <w:pPr>
+        <w:ind w:left="1440" w:hanging="360"/>
+      </w:pPr>
+      <w:rPr>
+        <w:rFonts w:ascii="Courier New" w:hAnsi="Courier New" w:cs="Courier New" w:hint="default"/>
+      </w:rPr>
+    </w:lvl>
+    <w:lvl w:ilvl="2" w:tplc="04090005" w:tentative="1">
+      <w:start w:val="1"/>
+      <w:numFmt w:val="bullet"/>
+      <w:lvlText w:val=""/>
+      <w:lvlJc w:val="left"/>
+      <w:pPr>
+        <w:ind w:left="2160" w:hanging="360"/>
+      </w:pPr>
+      <w:rPr>
+        <w:rFonts w:ascii="Wingdings" w:hAnsi="Wingdings" w:hint="default"/>
+      </w:rPr>
+    </w:lvl>
+    <w:lvl w:ilvl="3" w:tplc="04090001" w:tentative="1">
+      <w:start w:val="1"/>
+      <w:numFmt w:val="bullet"/>
+      <w:lvlText w:val=""/>
+      <w:lvlJc w:val="left"/>
+      <w:pPr>
+        <w:ind w:left="2880" w:hanging="360"/>
+      </w:pPr>
+      <w:rPr>
+        <w:rFonts w:ascii="Symbol" w:hAnsi="Symbol" w:hint="default"/>
+      </w:rPr>
+    </w:lvl>
+    <w:lvl w:ilvl="4" w:tplc="04090003" w:tentative="1">
+      <w:start w:val="1"/>
+      <w:numFmt w:val="bullet"/>
+      <w:lvlText w:val="o"/>
+      <w:lvlJc w:val="left"/>
+      <w:pPr>
+        <w:ind w:left="3600" w:hanging="360"/>
+      </w:pPr>
+      <w:rPr>
+        <w:rFonts w:ascii="Courier New" w:hAnsi="Courier New" w:cs="Courier New" w:hint="default"/>
+      </w:rPr>
+    </w:lvl>
+    <w:lvl w:ilvl="5" w:tplc="04090005" w:tentative="1">
+      <w:start w:val="1"/>
+      <w:numFmt w:val="bullet"/>
+      <w:lvlText w:val=""/>
+      <w:lvlJc w:val="left"/>
+      <w:pPr>
+        <w:ind w:left="4320" w:hanging="360"/>
+      </w:pPr>
+      <w:rPr>
+        <w:rFonts w:ascii="Wingdings" w:hAnsi="Wingdings" w:hint="default"/>
+      </w:rPr>
+    </w:lvl>
+    <w:lvl w:ilvl="6" w:tplc="04090001" w:tentative="1">
+      <w:start w:val="1"/>
+      <w:numFmt w:val="bullet"/>
+      <w:lvlText w:val=""/>
+      <w:lvlJc w:val="left"/>
+      <w:pPr>
+        <w:ind w:left="5040" w:hanging="360"/>
+      </w:pPr>
+      <w:rPr>
+        <w:rFonts w:ascii="Symbol" w:hAnsi="Symbol" w:hint="default"/>
+      </w:rPr>
+    </w:lvl>
+    <w:lvl w:ilvl="7" w:tplc="04090003" w:tentative="1">
+      <w:start w:val="1"/>
+      <w:numFmt w:val="bullet"/>
+      <w:lvlText w:val="o"/>
+      <w:lvlJc w:val="left"/>
+      <w:pPr>
+        <w:ind w:left="5760" w:hanging="360"/>
+      </w:pPr>
+      <w:rPr>
+        <w:rFonts w:ascii="Courier New" w:hAnsi="Courier New" w:cs="Courier New" w:hint="default"/>
+      </w:rPr>
+    </w:lvl>
+    <w:lvl w:ilvl="8" w:tplc="04090005" w:tentative="1">
+      <w:start w:val="1"/>
+      <w:numFmt w:val="bullet"/>
+      <w:lvlText w:val=""/>
+      <w:lvlJc w:val="left"/>
+      <w:pPr>
+        <w:ind w:left="6480" w:hanging="360"/>
+      </w:pPr>
+      <w:rPr>
+        <w:rFonts w:ascii="Wingdings" w:hAnsi="Wingdings" w:hint="default"/>
+      </w:rPr>
+    </w:lvl>
+  </w:abstractNum>
+  <w:abstractNum w:abstractNumId="32" w15:restartNumberingAfterBreak="0">
+    <w:nsid w:val="7F9D6C64"/>
+    <w:multiLevelType w:val="hybridMultilevel"/>
+    <w:tmpl w:val="08C2464E"/>
+    <w:lvl w:ilvl="0" w:tplc="B37E6A2C">
+      <w:start w:val="1"/>
+      <w:numFmt w:val="decimal"/>
+      <w:lvlText w:val="%1."/>
+      <w:lvlJc w:val="left"/>
+      <w:pPr>
+        <w:ind w:left="360" w:hanging="360"/>
+      </w:pPr>
+    </w:lvl>
+    <w:lvl w:ilvl="1" w:tplc="91FAB8DE">
+      <w:start w:val="1"/>
+      <w:numFmt w:val="lowerLetter"/>
+      <w:lvlText w:val="%2."/>
+      <w:lvlJc w:val="left"/>
+      <w:pPr>
+        <w:ind w:left="1080" w:hanging="360"/>
+      </w:pPr>
+    </w:lvl>
+    <w:lvl w:ilvl="2" w:tplc="B70CE3E8">
+      <w:start w:val="1"/>
+      <w:numFmt w:val="lowerRoman"/>
+      <w:lvlText w:val="%3."/>
+      <w:lvlJc w:val="right"/>
+      <w:pPr>
+        <w:ind w:left="1800" w:hanging="180"/>
+      </w:pPr>
+    </w:lvl>
+    <w:lvl w:ilvl="3" w:tplc="EC88CF78">
+      <w:start w:val="1"/>
+      <w:numFmt w:val="decimal"/>
+      <w:lvlText w:val="%4."/>
+      <w:lvlJc w:val="left"/>
+      <w:pPr>
+        <w:ind w:left="2520" w:hanging="360"/>
+      </w:pPr>
+    </w:lvl>
+    <w:lvl w:ilvl="4" w:tplc="CB1C95DC">
+      <w:start w:val="1"/>
+      <w:numFmt w:val="lowerLetter"/>
+      <w:lvlText w:val="%5."/>
+      <w:lvlJc w:val="left"/>
+      <w:pPr>
+        <w:ind w:left="3240" w:hanging="360"/>
+      </w:pPr>
+    </w:lvl>
+    <w:lvl w:ilvl="5" w:tplc="9FC4A1C6">
+      <w:start w:val="1"/>
+      <w:numFmt w:val="lowerRoman"/>
+      <w:lvlText w:val="%6."/>
+      <w:lvlJc w:val="right"/>
+      <w:pPr>
+        <w:ind w:left="3960" w:hanging="180"/>
+      </w:pPr>
+    </w:lvl>
+    <w:lvl w:ilvl="6" w:tplc="D5D26060">
+      <w:start w:val="1"/>
+      <w:numFmt w:val="decimal"/>
+      <w:lvlText w:val="%7."/>
+      <w:lvlJc w:val="left"/>
+      <w:pPr>
+        <w:ind w:left="4680" w:hanging="360"/>
+      </w:pPr>
+    </w:lvl>
+    <w:lvl w:ilvl="7" w:tplc="A1CEEA58">
+      <w:start w:val="1"/>
+      <w:numFmt w:val="lowerLetter"/>
+      <w:lvlText w:val="%8."/>
+      <w:lvlJc w:val="left"/>
+      <w:pPr>
+        <w:ind w:left="5400" w:hanging="360"/>
+      </w:pPr>
+    </w:lvl>
+    <w:lvl w:ilvl="8" w:tplc="E0B4E890">
+      <w:start w:val="1"/>
+      <w:numFmt w:val="lowerRoman"/>
+      <w:lvlText w:val="%9."/>
+      <w:lvlJc w:val="right"/>
+      <w:pPr>
+        <w:ind w:left="6120" w:hanging="180"/>
+      </w:pPr>
+    </w:lvl>
+  </w:abstractNum>
   <w:num w:numId="1">
+    <w:abstractNumId w:val="32"/>
+  </w:num>
+  <w:num w:numId="2">
+    <w:abstractNumId w:val="16"/>
+  </w:num>
+  <w:num w:numId="3">
+    <w:abstractNumId w:val="8"/>
+  </w:num>
+  <w:num w:numId="4">
+    <w:abstractNumId w:val="1"/>
+  </w:num>
+  <w:num w:numId="5">
+    <w:abstractNumId w:val="29"/>
+  </w:num>
+  <w:num w:numId="6">
+    <w:abstractNumId w:val="9"/>
+  </w:num>
+  <w:num w:numId="7">
+    <w:abstractNumId w:val="25"/>
+  </w:num>
+  <w:num w:numId="8">
+    <w:abstractNumId w:val="2"/>
+  </w:num>
+  <w:num w:numId="9">
+    <w:abstractNumId w:val="20"/>
+  </w:num>
+  <w:num w:numId="10">
+    <w:abstractNumId w:val="23"/>
+  </w:num>
+  <w:num w:numId="11">
     <w:abstractNumId w:val="0"/>
   </w:num>
-  <w:num w:numId="2">
-    <w:abstractNumId w:val="2"/>
+  <w:num w:numId="12">
+    <w:abstractNumId w:val="27"/>
   </w:num>
-  <w:num w:numId="3">
+  <w:num w:numId="13">
+    <w:abstractNumId w:val="13"/>
+  </w:num>
+  <w:num w:numId="14">
+    <w:abstractNumId w:val="19"/>
+  </w:num>
+  <w:num w:numId="15">
+    <w:abstractNumId w:val="22"/>
+  </w:num>
+  <w:num w:numId="16">
     <w:abstractNumId w:val="5"/>
   </w:num>
-  <w:num w:numId="4">
+  <w:num w:numId="17">
+    <w:abstractNumId w:val="17"/>
+  </w:num>
+  <w:num w:numId="18">
+    <w:abstractNumId w:val="6"/>
+  </w:num>
+  <w:num w:numId="19">
     <w:abstractNumId w:val="4"/>
   </w:num>
-  <w:num w:numId="5">
+  <w:num w:numId="20">
+    <w:abstractNumId w:val="18"/>
+  </w:num>
+  <w:num w:numId="21">
+    <w:abstractNumId w:val="30"/>
+  </w:num>
+  <w:num w:numId="22">
+    <w:abstractNumId w:val="10"/>
+  </w:num>
+  <w:num w:numId="23">
+    <w:abstractNumId w:val="21"/>
+  </w:num>
+  <w:num w:numId="24">
+    <w:abstractNumId w:val="31"/>
+  </w:num>
+  <w:num w:numId="25">
+    <w:abstractNumId w:val="24"/>
+  </w:num>
+  <w:num w:numId="26">
+    <w:abstractNumId w:val="26"/>
+  </w:num>
+  <w:num w:numId="27">
+    <w:abstractNumId w:val="7"/>
+  </w:num>
+  <w:num w:numId="28">
+    <w:abstractNumId w:val="12"/>
+  </w:num>
+  <w:num w:numId="29">
+    <w:abstractNumId w:val="14"/>
+  </w:num>
+  <w:num w:numId="30">
+    <w:abstractNumId w:val="15"/>
+  </w:num>
+  <w:num w:numId="31">
+    <w:abstractNumId w:val="28"/>
+  </w:num>
+  <w:num w:numId="32">
     <w:abstractNumId w:val="3"/>
   </w:num>
-  <w:num w:numId="6">
-    <w:abstractNumId w:val="6"/>
-  </w:num>
-  <w:num w:numId="7">
-    <w:abstractNumId w:val="1"/>
+  <w:num w:numId="33">
+    <w:abstractNumId w:val="11"/>
   </w:num>
 </w:numbering>
 </file>
 
 <file path=word/styles.xml><?xml version="1.0" encoding="utf-8"?>
-<w:styles xmlns:mc="http://schemas.openxmlformats.org/markup-compatibility/2006" xmlns:r="http://schemas.openxmlformats.org/officeDocument/2006/relationships" xmlns:w="http://schemas.openxmlformats.org/wordprocessingml/2006/main" xmlns:w14="http://schemas.microsoft.com/office/word/2010/wordml" xmlns:w15="http://schemas.microsoft.com/office/word/2012/wordml" mc:Ignorable="w14 w15">
+<w:styles xmlns:mc="http://schemas.openxmlformats.org/markup-compatibility/2006" xmlns:r="http://schemas.openxmlformats.org/officeDocument/2006/relationships" xmlns:w="http://schemas.openxmlformats.org/wordprocessingml/2006/main" xmlns:w14="http://schemas.microsoft.com/office/word/2010/wordml" xmlns:w15="http://schemas.microsoft.com/office/word/2012/wordml" xmlns:w16se="http://schemas.microsoft.com/office/word/2015/wordml/symex" mc:Ignorable="w14 w15 w16se">
   <w:docDefaults>
     <w:rPrDefault>
       <w:rPr>
@@ -1257,7 +3956,7 @@
       </w:pPr>
     </w:pPrDefault>
   </w:docDefaults>
-  <w:latentStyles w:defLockedState="0" w:defUIPriority="99" w:defSemiHidden="0" w:defUnhideWhenUsed="0" w:defQFormat="0" w:count="382">
+  <w:latentStyles w:defLockedState="0" w:defUIPriority="99" w:defSemiHidden="0" w:defUnhideWhenUsed="0" w:defQFormat="0" w:count="375">
     <w:lsdException w:name="Normal" w:uiPriority="0" w:qFormat="1"/>
     <w:lsdException w:name="heading 1" w:uiPriority="9" w:qFormat="1"/>
     <w:lsdException w:name="heading 2" w:semiHidden="1" w:uiPriority="9" w:unhideWhenUsed="1" w:qFormat="1"/>
@@ -1277,9 +3976,9 @@
     <w:lsdException w:name="index 7" w:semiHidden="1" w:unhideWhenUsed="1"/>
     <w:lsdException w:name="index 8" w:semiHidden="1" w:unhideWhenUsed="1"/>
     <w:lsdException w:name="index 9" w:semiHidden="1" w:unhideWhenUsed="1"/>
-    <w:lsdException w:name="toc 1" w:semiHidden="1" w:uiPriority="39" w:unhideWhenUsed="1"/>
-    <w:lsdException w:name="toc 2" w:semiHidden="1" w:uiPriority="39" w:unhideWhenUsed="1"/>
-    <w:lsdException w:name="toc 3" w:semiHidden="1" w:uiPriority="39" w:unhideWhenUsed="1"/>
+    <w:lsdException w:name="toc 1" w:semiHidden="1" w:uiPriority="39" w:unhideWhenUsed="1" w:qFormat="1"/>
+    <w:lsdException w:name="toc 2" w:semiHidden="1" w:uiPriority="39" w:unhideWhenUsed="1" w:qFormat="1"/>
+    <w:lsdException w:name="toc 3" w:semiHidden="1" w:uiPriority="39" w:unhideWhenUsed="1" w:qFormat="1"/>
     <w:lsdException w:name="toc 4" w:semiHidden="1" w:uiPriority="39" w:unhideWhenUsed="1"/>
     <w:lsdException w:name="toc 5" w:semiHidden="1" w:uiPriority="39" w:unhideWhenUsed="1"/>
     <w:lsdException w:name="toc 6" w:semiHidden="1" w:uiPriority="39" w:unhideWhenUsed="1"/>
@@ -1412,7 +4111,7 @@
     <w:lsdException w:name="Table Web 2" w:semiHidden="1" w:unhideWhenUsed="1"/>
     <w:lsdException w:name="Table Web 3" w:semiHidden="1" w:unhideWhenUsed="1"/>
     <w:lsdException w:name="Balloon Text" w:semiHidden="1" w:unhideWhenUsed="1"/>
-    <w:lsdException w:name="Table Grid" w:uiPriority="39"/>
+    <w:lsdException w:name="Table Grid" w:uiPriority="59"/>
     <w:lsdException w:name="Table Theme" w:semiHidden="1" w:unhideWhenUsed="1"/>
     <w:lsdException w:name="Placeholder Text" w:semiHidden="1"/>
     <w:lsdException w:name="No Spacing" w:uiPriority="1" w:qFormat="1"/>
@@ -1631,30 +4330,125 @@
     <w:lsdException w:name="List Table 7 Colorful Accent 6" w:uiPriority="52"/>
     <w:lsdException w:name="Mention" w:semiHidden="1" w:unhideWhenUsed="1"/>
     <w:lsdException w:name="Smart Hyperlink" w:semiHidden="1" w:unhideWhenUsed="1"/>
+    <w:lsdException w:name="Hashtag" w:semiHidden="1" w:unhideWhenUsed="1"/>
+    <w:lsdException w:name="Unresolved Mention" w:semiHidden="1" w:unhideWhenUsed="1"/>
   </w:latentStyles>
   <w:style w:type="paragraph" w:default="1" w:styleId="Normal">
     <w:name w:val="Normal"/>
     <w:qFormat/>
+    <w:rsid w:val="000D1D67"/>
   </w:style>
   <w:style w:type="paragraph" w:styleId="Heading1">
     <w:name w:val="heading 1"/>
     <w:basedOn w:val="Normal"/>
     <w:next w:val="Normal"/>
     <w:link w:val="Heading1Char"/>
+    <w:autoRedefine/>
     <w:uiPriority w:val="9"/>
     <w:qFormat/>
-    <w:rsid w:val="00C345E7"/>
+    <w:rsid w:val="000D11CC"/>
     <w:pPr>
       <w:keepNext/>
       <w:keepLines/>
-      <w:spacing w:before="240" w:after="0"/>
+      <w:spacing w:before="480"/>
+      <w:jc w:val="center"/>
       <w:outlineLvl w:val="0"/>
     </w:pPr>
     <w:rPr>
+      <w:rFonts w:ascii="Cambria" w:eastAsia="Times New Roman" w:hAnsi="Cambria"/>
+      <w:b/>
+      <w:bCs/>
+      <w:color w:val="365F91"/>
+      <w:sz w:val="28"/>
+      <w:szCs w:val="28"/>
+    </w:rPr>
+  </w:style>
+  <w:style w:type="paragraph" w:styleId="Heading2">
+    <w:name w:val="heading 2"/>
+    <w:basedOn w:val="Normal"/>
+    <w:next w:val="Normal"/>
+    <w:link w:val="Heading2Char"/>
+    <w:uiPriority w:val="9"/>
+    <w:unhideWhenUsed/>
+    <w:qFormat/>
+    <w:rsid w:val="000D11CC"/>
+    <w:pPr>
+      <w:keepNext/>
+      <w:keepLines/>
+      <w:spacing w:before="200"/>
+      <w:outlineLvl w:val="1"/>
+    </w:pPr>
+    <w:rPr>
+      <w:rFonts w:ascii="Cambria" w:eastAsia="Times New Roman" w:hAnsi="Cambria"/>
+      <w:b/>
+      <w:bCs/>
+      <w:color w:val="4F81BD"/>
+      <w:sz w:val="26"/>
+      <w:szCs w:val="26"/>
+    </w:rPr>
+  </w:style>
+  <w:style w:type="paragraph" w:styleId="Heading3">
+    <w:name w:val="heading 3"/>
+    <w:basedOn w:val="Normal"/>
+    <w:next w:val="Normal"/>
+    <w:link w:val="Heading3Char"/>
+    <w:uiPriority w:val="9"/>
+    <w:unhideWhenUsed/>
+    <w:qFormat/>
+    <w:rsid w:val="000D11CC"/>
+    <w:pPr>
+      <w:keepNext/>
+      <w:keepLines/>
+      <w:spacing w:before="200"/>
+      <w:outlineLvl w:val="2"/>
+    </w:pPr>
+    <w:rPr>
+      <w:rFonts w:ascii="Cambria" w:eastAsia="Times New Roman" w:hAnsi="Cambria"/>
+      <w:b/>
+      <w:bCs/>
+      <w:color w:val="4F81BD"/>
+    </w:rPr>
+  </w:style>
+  <w:style w:type="paragraph" w:styleId="Heading4">
+    <w:name w:val="heading 4"/>
+    <w:basedOn w:val="Normal"/>
+    <w:next w:val="Normal"/>
+    <w:link w:val="Heading4Char"/>
+    <w:uiPriority w:val="9"/>
+    <w:unhideWhenUsed/>
+    <w:qFormat/>
+    <w:rsid w:val="005D48B6"/>
+    <w:pPr>
+      <w:keepNext/>
+      <w:keepLines/>
+      <w:spacing w:before="40"/>
+      <w:outlineLvl w:val="3"/>
+    </w:pPr>
+    <w:rPr>
       <w:rFonts w:asciiTheme="majorHAnsi" w:eastAsiaTheme="majorEastAsia" w:hAnsiTheme="majorHAnsi" w:cstheme="majorBidi"/>
-      <w:color w:val="2F5496" w:themeColor="accent1" w:themeShade="BF"/>
-      <w:sz w:val="32"/>
-      <w:szCs w:val="32"/>
+      <w:i/>
+      <w:iCs/>
+      <w:color w:val="2E74B5" w:themeColor="accent1" w:themeShade="BF"/>
+    </w:rPr>
+  </w:style>
+  <w:style w:type="paragraph" w:styleId="Heading5">
+    <w:name w:val="heading 5"/>
+    <w:basedOn w:val="Normal"/>
+    <w:next w:val="Normal"/>
+    <w:link w:val="Heading5Char"/>
+    <w:uiPriority w:val="9"/>
+    <w:unhideWhenUsed/>
+    <w:qFormat/>
+    <w:rsid w:val="007E0232"/>
+    <w:pPr>
+      <w:keepNext/>
+      <w:keepLines/>
+      <w:spacing w:before="40"/>
+      <w:outlineLvl w:val="4"/>
+    </w:pPr>
+    <w:rPr>
+      <w:rFonts w:asciiTheme="majorHAnsi" w:eastAsiaTheme="majorEastAsia" w:hAnsiTheme="majorHAnsi" w:cstheme="majorBidi"/>
+      <w:color w:val="2E74B5" w:themeColor="accent1" w:themeShade="BF"/>
     </w:rPr>
   </w:style>
   <w:style w:type="character" w:default="1" w:styleId="DefaultParagraphFont">
@@ -1662,6 +4456,7 @@
     <w:uiPriority w:val="1"/>
     <w:semiHidden/>
     <w:unhideWhenUsed/>
+    <w:rsid w:val="000D1D67"/>
   </w:style>
   <w:style w:type="table" w:default="1" w:styleId="TableNormal">
     <w:name w:val="Normal Table"/>
@@ -1683,13 +4478,14 @@
     <w:uiPriority w:val="99"/>
     <w:semiHidden/>
     <w:unhideWhenUsed/>
+    <w:rsid w:val="000D1D67"/>
   </w:style>
   <w:style w:type="paragraph" w:styleId="ListParagraph">
     <w:name w:val="List Paragraph"/>
     <w:basedOn w:val="Normal"/>
     <w:uiPriority w:val="34"/>
     <w:qFormat/>
-    <w:rsid w:val="00C22956"/>
+    <w:rsid w:val="000D11CC"/>
     <w:pPr>
       <w:ind w:left="720"/>
       <w:contextualSpacing/>
@@ -1697,15 +4493,171 @@
   </w:style>
   <w:style w:type="character" w:customStyle="1" w:styleId="Heading1Char">
     <w:name w:val="Heading 1 Char"/>
-    <w:basedOn w:val="DefaultParagraphFont"/>
     <w:link w:val="Heading1"/>
     <w:uiPriority w:val="9"/>
-    <w:rsid w:val="00C345E7"/>
+    <w:rsid w:val="000D11CC"/>
+    <w:rPr>
+      <w:rFonts w:ascii="Cambria" w:eastAsia="Times New Roman" w:hAnsi="Cambria" w:cs="Times New Roman"/>
+      <w:b/>
+      <w:bCs/>
+      <w:color w:val="365F91"/>
+      <w:sz w:val="28"/>
+      <w:szCs w:val="28"/>
+    </w:rPr>
+  </w:style>
+  <w:style w:type="character" w:customStyle="1" w:styleId="Heading2Char">
+    <w:name w:val="Heading 2 Char"/>
+    <w:link w:val="Heading2"/>
+    <w:uiPriority w:val="9"/>
+    <w:rsid w:val="000D11CC"/>
+    <w:rPr>
+      <w:rFonts w:ascii="Cambria" w:eastAsia="Times New Roman" w:hAnsi="Cambria" w:cs="Times New Roman"/>
+      <w:b/>
+      <w:bCs/>
+      <w:color w:val="4F81BD"/>
+      <w:sz w:val="26"/>
+      <w:szCs w:val="26"/>
+    </w:rPr>
+  </w:style>
+  <w:style w:type="character" w:customStyle="1" w:styleId="Heading3Char">
+    <w:name w:val="Heading 3 Char"/>
+    <w:link w:val="Heading3"/>
+    <w:uiPriority w:val="9"/>
+    <w:rsid w:val="000D11CC"/>
+    <w:rPr>
+      <w:rFonts w:ascii="Cambria" w:eastAsia="Times New Roman" w:hAnsi="Cambria" w:cs="Times New Roman"/>
+      <w:b/>
+      <w:bCs/>
+      <w:color w:val="4F81BD"/>
+    </w:rPr>
+  </w:style>
+  <w:style w:type="character" w:customStyle="1" w:styleId="Heading4Char">
+    <w:name w:val="Heading 4 Char"/>
+    <w:basedOn w:val="DefaultParagraphFont"/>
+    <w:link w:val="Heading4"/>
+    <w:uiPriority w:val="9"/>
+    <w:rsid w:val="005D48B6"/>
     <w:rPr>
       <w:rFonts w:asciiTheme="majorHAnsi" w:eastAsiaTheme="majorEastAsia" w:hAnsiTheme="majorHAnsi" w:cstheme="majorBidi"/>
-      <w:color w:val="2F5496" w:themeColor="accent1" w:themeShade="BF"/>
-      <w:sz w:val="32"/>
-      <w:szCs w:val="32"/>
+      <w:i/>
+      <w:iCs/>
+      <w:color w:val="2E74B5" w:themeColor="accent1" w:themeShade="BF"/>
+    </w:rPr>
+  </w:style>
+  <w:style w:type="character" w:styleId="Hyperlink">
+    <w:name w:val="Hyperlink"/>
+    <w:uiPriority w:val="99"/>
+    <w:unhideWhenUsed/>
+    <w:rsid w:val="000D11CC"/>
+    <w:rPr>
+      <w:color w:val="0000FF"/>
+      <w:u w:val="single"/>
+    </w:rPr>
+  </w:style>
+  <w:style w:type="character" w:customStyle="1" w:styleId="Heading5Char">
+    <w:name w:val="Heading 5 Char"/>
+    <w:basedOn w:val="DefaultParagraphFont"/>
+    <w:link w:val="Heading5"/>
+    <w:uiPriority w:val="9"/>
+    <w:rsid w:val="007E0232"/>
+    <w:rPr>
+      <w:rFonts w:asciiTheme="majorHAnsi" w:eastAsiaTheme="majorEastAsia" w:hAnsiTheme="majorHAnsi" w:cstheme="majorBidi"/>
+      <w:color w:val="2E74B5" w:themeColor="accent1" w:themeShade="BF"/>
+    </w:rPr>
+  </w:style>
+  <w:style w:type="paragraph" w:styleId="BalloonText">
+    <w:name w:val="Balloon Text"/>
+    <w:basedOn w:val="Normal"/>
+    <w:link w:val="BalloonTextChar"/>
+    <w:uiPriority w:val="99"/>
+    <w:semiHidden/>
+    <w:unhideWhenUsed/>
+    <w:rsid w:val="000D11CC"/>
+    <w:rPr>
+      <w:rFonts w:ascii="Tahoma" w:hAnsi="Tahoma" w:cs="Tahoma"/>
+      <w:sz w:val="16"/>
+      <w:szCs w:val="16"/>
+    </w:rPr>
+  </w:style>
+  <w:style w:type="character" w:customStyle="1" w:styleId="BalloonTextChar">
+    <w:name w:val="Balloon Text Char"/>
+    <w:link w:val="BalloonText"/>
+    <w:uiPriority w:val="99"/>
+    <w:semiHidden/>
+    <w:rsid w:val="000D11CC"/>
+    <w:rPr>
+      <w:rFonts w:ascii="Tahoma" w:eastAsia="Calibri" w:hAnsi="Tahoma" w:cs="Tahoma"/>
+      <w:sz w:val="16"/>
+      <w:szCs w:val="16"/>
+    </w:rPr>
+  </w:style>
+  <w:style w:type="paragraph" w:styleId="TOCHeading">
+    <w:name w:val="TOC Heading"/>
+    <w:basedOn w:val="Heading1"/>
+    <w:next w:val="Normal"/>
+    <w:uiPriority w:val="39"/>
+    <w:unhideWhenUsed/>
+    <w:qFormat/>
+    <w:rsid w:val="000D11CC"/>
+    <w:pPr>
+      <w:outlineLvl w:val="9"/>
+    </w:pPr>
+  </w:style>
+  <w:style w:type="paragraph" w:styleId="TOC2">
+    <w:name w:val="toc 2"/>
+    <w:basedOn w:val="Normal"/>
+    <w:next w:val="Normal"/>
+    <w:autoRedefine/>
+    <w:uiPriority w:val="39"/>
+    <w:unhideWhenUsed/>
+    <w:qFormat/>
+    <w:rsid w:val="000D11CC"/>
+    <w:pPr>
+      <w:tabs>
+        <w:tab w:val="right" w:leader="dot" w:pos="9350"/>
+      </w:tabs>
+      <w:spacing w:after="100"/>
+      <w:ind w:left="220"/>
+    </w:pPr>
+    <w:rPr>
+      <w:rFonts w:eastAsia="Times New Roman"/>
+      <w:noProof/>
+    </w:rPr>
+  </w:style>
+  <w:style w:type="paragraph" w:styleId="TOC1">
+    <w:name w:val="toc 1"/>
+    <w:basedOn w:val="Normal"/>
+    <w:next w:val="Normal"/>
+    <w:autoRedefine/>
+    <w:uiPriority w:val="39"/>
+    <w:unhideWhenUsed/>
+    <w:qFormat/>
+    <w:rsid w:val="000D11CC"/>
+    <w:pPr>
+      <w:tabs>
+        <w:tab w:val="right" w:leader="dot" w:pos="9350"/>
+      </w:tabs>
+      <w:spacing w:after="100"/>
+    </w:pPr>
+    <w:rPr>
+      <w:rFonts w:eastAsia="Times New Roman"/>
+    </w:rPr>
+  </w:style>
+  <w:style w:type="paragraph" w:styleId="TOC3">
+    <w:name w:val="toc 3"/>
+    <w:basedOn w:val="Normal"/>
+    <w:next w:val="Normal"/>
+    <w:autoRedefine/>
+    <w:uiPriority w:val="39"/>
+    <w:unhideWhenUsed/>
+    <w:qFormat/>
+    <w:rsid w:val="000D11CC"/>
+    <w:pPr>
+      <w:spacing w:after="100"/>
+      <w:ind w:left="440"/>
+    </w:pPr>
+    <w:rPr>
+      <w:rFonts w:eastAsia="Times New Roman"/>
     </w:rPr>
   </w:style>
   <w:style w:type="paragraph" w:styleId="Header">
@@ -1714,13 +4666,12 @@
     <w:link w:val="HeaderChar"/>
     <w:uiPriority w:val="99"/>
     <w:unhideWhenUsed/>
-    <w:rsid w:val="00C345E7"/>
+    <w:rsid w:val="000D11CC"/>
     <w:pPr>
       <w:tabs>
         <w:tab w:val="center" w:pos="4680"/>
         <w:tab w:val="right" w:pos="9360"/>
       </w:tabs>
-      <w:spacing w:after="0" w:line="240" w:lineRule="auto"/>
     </w:pPr>
   </w:style>
   <w:style w:type="character" w:customStyle="1" w:styleId="HeaderChar">
@@ -1728,7 +4679,10 @@
     <w:basedOn w:val="DefaultParagraphFont"/>
     <w:link w:val="Header"/>
     <w:uiPriority w:val="99"/>
-    <w:rsid w:val="00C345E7"/>
+    <w:rsid w:val="000D11CC"/>
+    <w:rPr>
+      <w:rFonts w:ascii="Calibri" w:eastAsia="Calibri" w:hAnsi="Calibri" w:cs="Times New Roman"/>
+    </w:rPr>
   </w:style>
   <w:style w:type="paragraph" w:styleId="Footer">
     <w:name w:val="footer"/>
@@ -1736,13 +4690,12 @@
     <w:link w:val="FooterChar"/>
     <w:uiPriority w:val="99"/>
     <w:unhideWhenUsed/>
-    <w:rsid w:val="00C345E7"/>
+    <w:rsid w:val="000D11CC"/>
     <w:pPr>
       <w:tabs>
         <w:tab w:val="center" w:pos="4680"/>
         <w:tab w:val="right" w:pos="9360"/>
       </w:tabs>
-      <w:spacing w:after="0" w:line="240" w:lineRule="auto"/>
     </w:pPr>
   </w:style>
   <w:style w:type="character" w:customStyle="1" w:styleId="FooterChar">
@@ -1750,40 +4703,287 @@
     <w:basedOn w:val="DefaultParagraphFont"/>
     <w:link w:val="Footer"/>
     <w:uiPriority w:val="99"/>
-    <w:rsid w:val="00C345E7"/>
+    <w:rsid w:val="000D11CC"/>
+    <w:rPr>
+      <w:rFonts w:ascii="Calibri" w:eastAsia="Calibri" w:hAnsi="Calibri" w:cs="Times New Roman"/>
+    </w:rPr>
   </w:style>
-  <w:style w:type="paragraph" w:styleId="Title">
-    <w:name w:val="Title"/>
+  <w:style w:type="paragraph" w:styleId="Caption">
+    <w:name w:val="caption"/>
     <w:basedOn w:val="Normal"/>
     <w:next w:val="Normal"/>
-    <w:link w:val="TitleChar"/>
-    <w:uiPriority w:val="10"/>
+    <w:uiPriority w:val="35"/>
+    <w:unhideWhenUsed/>
     <w:qFormat/>
-    <w:rsid w:val="00DD7B1C"/>
+    <w:rsid w:val="000D11CC"/>
+    <w:rPr>
+      <w:b/>
+      <w:bCs/>
+      <w:color w:val="4F81BD"/>
+      <w:sz w:val="18"/>
+      <w:szCs w:val="18"/>
+    </w:rPr>
+  </w:style>
+  <w:style w:type="paragraph" w:customStyle="1" w:styleId="CCode">
+    <w:name w:val="C_Code"/>
+    <w:basedOn w:val="Normal"/>
+    <w:link w:val="CCodeChar"/>
+    <w:qFormat/>
+    <w:rsid w:val="000D11CC"/>
+    <w:pPr>
+      <w:spacing w:after="120"/>
+      <w:ind w:left="720"/>
+    </w:pPr>
+    <w:rPr>
+      <w:rFonts w:eastAsia="Times New Roman"/>
+      <w:color w:val="548DD4"/>
+      <w:kern w:val="28"/>
+      <w:sz w:val="18"/>
+      <w:szCs w:val="18"/>
+    </w:rPr>
+  </w:style>
+  <w:style w:type="character" w:customStyle="1" w:styleId="CCodeChar">
+    <w:name w:val="C_Code Char"/>
+    <w:link w:val="CCode"/>
+    <w:rsid w:val="000D11CC"/>
+    <w:rPr>
+      <w:rFonts w:ascii="Calibri" w:eastAsia="Times New Roman" w:hAnsi="Calibri" w:cs="Times New Roman"/>
+      <w:color w:val="548DD4"/>
+      <w:kern w:val="28"/>
+      <w:sz w:val="18"/>
+      <w:szCs w:val="18"/>
+    </w:rPr>
+  </w:style>
+  <w:style w:type="paragraph" w:styleId="DocumentMap">
+    <w:name w:val="Document Map"/>
+    <w:basedOn w:val="Normal"/>
+    <w:link w:val="DocumentMapChar"/>
+    <w:uiPriority w:val="99"/>
+    <w:semiHidden/>
+    <w:unhideWhenUsed/>
+    <w:rsid w:val="000D11CC"/>
+    <w:rPr>
+      <w:rFonts w:ascii="Tahoma" w:hAnsi="Tahoma" w:cs="Tahoma"/>
+      <w:sz w:val="16"/>
+      <w:szCs w:val="16"/>
+    </w:rPr>
+  </w:style>
+  <w:style w:type="character" w:customStyle="1" w:styleId="DocumentMapChar">
+    <w:name w:val="Document Map Char"/>
+    <w:link w:val="DocumentMap"/>
+    <w:uiPriority w:val="99"/>
+    <w:semiHidden/>
+    <w:rsid w:val="000D11CC"/>
+    <w:rPr>
+      <w:rFonts w:ascii="Tahoma" w:eastAsia="Calibri" w:hAnsi="Tahoma" w:cs="Tahoma"/>
+      <w:sz w:val="16"/>
+      <w:szCs w:val="16"/>
+    </w:rPr>
+  </w:style>
+  <w:style w:type="paragraph" w:styleId="TOC4">
+    <w:name w:val="toc 4"/>
+    <w:basedOn w:val="Normal"/>
+    <w:next w:val="Normal"/>
+    <w:autoRedefine/>
+    <w:uiPriority w:val="39"/>
+    <w:unhideWhenUsed/>
+    <w:rsid w:val="000D11CC"/>
+    <w:pPr>
+      <w:spacing w:after="100"/>
+      <w:ind w:left="660"/>
+    </w:pPr>
+    <w:rPr>
+      <w:rFonts w:eastAsia="Times New Roman"/>
+    </w:rPr>
+  </w:style>
+  <w:style w:type="paragraph" w:styleId="TOC5">
+    <w:name w:val="toc 5"/>
+    <w:basedOn w:val="Normal"/>
+    <w:next w:val="Normal"/>
+    <w:autoRedefine/>
+    <w:uiPriority w:val="39"/>
+    <w:unhideWhenUsed/>
+    <w:rsid w:val="000D11CC"/>
+    <w:pPr>
+      <w:spacing w:after="100"/>
+      <w:ind w:left="880"/>
+    </w:pPr>
+    <w:rPr>
+      <w:rFonts w:eastAsia="Times New Roman"/>
+    </w:rPr>
+  </w:style>
+  <w:style w:type="paragraph" w:styleId="TOC6">
+    <w:name w:val="toc 6"/>
+    <w:basedOn w:val="Normal"/>
+    <w:next w:val="Normal"/>
+    <w:autoRedefine/>
+    <w:uiPriority w:val="39"/>
+    <w:unhideWhenUsed/>
+    <w:rsid w:val="000D11CC"/>
+    <w:pPr>
+      <w:spacing w:after="100"/>
+      <w:ind w:left="1100"/>
+    </w:pPr>
+    <w:rPr>
+      <w:rFonts w:eastAsia="Times New Roman"/>
+    </w:rPr>
+  </w:style>
+  <w:style w:type="paragraph" w:styleId="TOC7">
+    <w:name w:val="toc 7"/>
+    <w:basedOn w:val="Normal"/>
+    <w:next w:val="Normal"/>
+    <w:autoRedefine/>
+    <w:uiPriority w:val="39"/>
+    <w:unhideWhenUsed/>
+    <w:rsid w:val="000D11CC"/>
+    <w:pPr>
+      <w:spacing w:after="100"/>
+      <w:ind w:left="1320"/>
+    </w:pPr>
+    <w:rPr>
+      <w:rFonts w:eastAsia="Times New Roman"/>
+    </w:rPr>
+  </w:style>
+  <w:style w:type="paragraph" w:styleId="TOC8">
+    <w:name w:val="toc 8"/>
+    <w:basedOn w:val="Normal"/>
+    <w:next w:val="Normal"/>
+    <w:autoRedefine/>
+    <w:uiPriority w:val="39"/>
+    <w:unhideWhenUsed/>
+    <w:rsid w:val="000D11CC"/>
+    <w:pPr>
+      <w:spacing w:after="100"/>
+      <w:ind w:left="1540"/>
+    </w:pPr>
+    <w:rPr>
+      <w:rFonts w:eastAsia="Times New Roman"/>
+    </w:rPr>
+  </w:style>
+  <w:style w:type="paragraph" w:styleId="TOC9">
+    <w:name w:val="toc 9"/>
+    <w:basedOn w:val="Normal"/>
+    <w:next w:val="Normal"/>
+    <w:autoRedefine/>
+    <w:uiPriority w:val="39"/>
+    <w:unhideWhenUsed/>
+    <w:rsid w:val="000D11CC"/>
+    <w:pPr>
+      <w:spacing w:after="100"/>
+      <w:ind w:left="1760"/>
+    </w:pPr>
+    <w:rPr>
+      <w:rFonts w:eastAsia="Times New Roman"/>
+    </w:rPr>
+  </w:style>
+  <w:style w:type="table" w:styleId="TableGrid">
+    <w:name w:val="Table Grid"/>
+    <w:basedOn w:val="TableNormal"/>
+    <w:uiPriority w:val="59"/>
+    <w:rsid w:val="000D11CC"/>
     <w:pPr>
       <w:spacing w:after="0" w:line="240" w:lineRule="auto"/>
-      <w:contextualSpacing/>
     </w:pPr>
     <w:rPr>
-      <w:rFonts w:asciiTheme="majorHAnsi" w:eastAsiaTheme="majorEastAsia" w:hAnsiTheme="majorHAnsi" w:cstheme="majorBidi"/>
-      <w:spacing w:val="-10"/>
-      <w:kern w:val="28"/>
-      <w:sz w:val="56"/>
-      <w:szCs w:val="56"/>
+      <w:rFonts w:ascii="Calibri" w:eastAsia="Calibri" w:hAnsi="Calibri" w:cs="Times New Roman"/>
+      <w:sz w:val="20"/>
+      <w:szCs w:val="20"/>
+    </w:rPr>
+    <w:tblPr>
+      <w:tblBorders>
+        <w:top w:val="single" w:sz="4" w:space="0" w:color="auto"/>
+        <w:left w:val="single" w:sz="4" w:space="0" w:color="auto"/>
+        <w:bottom w:val="single" w:sz="4" w:space="0" w:color="auto"/>
+        <w:right w:val="single" w:sz="4" w:space="0" w:color="auto"/>
+        <w:insideH w:val="single" w:sz="4" w:space="0" w:color="auto"/>
+        <w:insideV w:val="single" w:sz="4" w:space="0" w:color="auto"/>
+      </w:tblBorders>
+    </w:tblPr>
+  </w:style>
+  <w:style w:type="character" w:styleId="PlaceholderText">
+    <w:name w:val="Placeholder Text"/>
+    <w:uiPriority w:val="99"/>
+    <w:semiHidden/>
+    <w:rsid w:val="000D11CC"/>
+    <w:rPr>
+      <w:color w:val="808080"/>
     </w:rPr>
   </w:style>
-  <w:style w:type="character" w:customStyle="1" w:styleId="TitleChar">
-    <w:name w:val="Title Char"/>
+  <w:style w:type="character" w:styleId="CommentReference">
+    <w:name w:val="annotation reference"/>
+    <w:uiPriority w:val="99"/>
+    <w:semiHidden/>
+    <w:unhideWhenUsed/>
+    <w:rsid w:val="000D11CC"/>
+    <w:rPr>
+      <w:sz w:val="16"/>
+      <w:szCs w:val="16"/>
+    </w:rPr>
+  </w:style>
+  <w:style w:type="paragraph" w:styleId="CommentText">
+    <w:name w:val="annotation text"/>
+    <w:basedOn w:val="Normal"/>
+    <w:link w:val="CommentTextChar"/>
+    <w:uiPriority w:val="99"/>
+    <w:semiHidden/>
+    <w:unhideWhenUsed/>
+    <w:rsid w:val="000D11CC"/>
+    <w:rPr>
+      <w:sz w:val="20"/>
+      <w:szCs w:val="20"/>
+    </w:rPr>
+  </w:style>
+  <w:style w:type="character" w:customStyle="1" w:styleId="CommentTextChar">
+    <w:name w:val="Comment Text Char"/>
     <w:basedOn w:val="DefaultParagraphFont"/>
-    <w:link w:val="Title"/>
-    <w:uiPriority w:val="10"/>
-    <w:rsid w:val="00DD7B1C"/>
+    <w:link w:val="CommentText"/>
+    <w:uiPriority w:val="99"/>
+    <w:semiHidden/>
+    <w:rsid w:val="000D11CC"/>
     <w:rPr>
-      <w:rFonts w:asciiTheme="majorHAnsi" w:eastAsiaTheme="majorEastAsia" w:hAnsiTheme="majorHAnsi" w:cstheme="majorBidi"/>
-      <w:spacing w:val="-10"/>
-      <w:kern w:val="28"/>
-      <w:sz w:val="56"/>
-      <w:szCs w:val="56"/>
+      <w:rFonts w:ascii="Calibri" w:eastAsia="Calibri" w:hAnsi="Calibri" w:cs="Times New Roman"/>
+      <w:sz w:val="20"/>
+      <w:szCs w:val="20"/>
+    </w:rPr>
+  </w:style>
+  <w:style w:type="paragraph" w:styleId="CommentSubject">
+    <w:name w:val="annotation subject"/>
+    <w:basedOn w:val="CommentText"/>
+    <w:next w:val="CommentText"/>
+    <w:link w:val="CommentSubjectChar"/>
+    <w:uiPriority w:val="99"/>
+    <w:semiHidden/>
+    <w:unhideWhenUsed/>
+    <w:rsid w:val="000D11CC"/>
+    <w:rPr>
+      <w:b/>
+      <w:bCs/>
+    </w:rPr>
+  </w:style>
+  <w:style w:type="character" w:customStyle="1" w:styleId="CommentSubjectChar">
+    <w:name w:val="Comment Subject Char"/>
+    <w:link w:val="CommentSubject"/>
+    <w:uiPriority w:val="99"/>
+    <w:semiHidden/>
+    <w:rsid w:val="000D11CC"/>
+    <w:rPr>
+      <w:rFonts w:ascii="Calibri" w:eastAsia="Calibri" w:hAnsi="Calibri" w:cs="Times New Roman"/>
+      <w:b/>
+      <w:bCs/>
+      <w:sz w:val="20"/>
+      <w:szCs w:val="20"/>
+    </w:rPr>
+  </w:style>
+  <w:style w:type="character" w:styleId="FollowedHyperlink">
+    <w:name w:val="FollowedHyperlink"/>
+    <w:basedOn w:val="DefaultParagraphFont"/>
+    <w:uiPriority w:val="99"/>
+    <w:semiHidden/>
+    <w:unhideWhenUsed/>
+    <w:rsid w:val="00871379"/>
+    <w:rPr>
+      <w:color w:val="954F72" w:themeColor="followedHyperlink"/>
+      <w:u w:val="single"/>
     </w:rPr>
   </w:style>
 </w:styles>
@@ -1806,7 +5006,7 @@
         <a:srgbClr val="E7E6E6"/>
       </a:lt2>
       <a:accent1>
-        <a:srgbClr val="4472C4"/>
+        <a:srgbClr val="5B9BD5"/>
       </a:accent1>
       <a:accent2>
         <a:srgbClr val="ED7D31"/>
@@ -1818,7 +5018,7 @@
         <a:srgbClr val="FFC000"/>
       </a:accent4>
       <a:accent5>
-        <a:srgbClr val="5B9BD5"/>
+        <a:srgbClr val="4472C4"/>
       </a:accent5>
       <a:accent6>
         <a:srgbClr val="70AD47"/>
@@ -1835,9 +5035,9 @@
         <a:latin typeface="Calibri Light" panose="020F0302020204030204"/>
         <a:ea typeface=""/>
         <a:cs typeface=""/>
-        <a:font script="Jpan" typeface="游ゴシック Light"/>
+        <a:font script="Jpan" typeface="ＭＳ ゴシック"/>
         <a:font script="Hang" typeface="맑은 고딕"/>
-        <a:font script="Hans" typeface="等线 Light"/>
+        <a:font script="Hans" typeface="宋体"/>
         <a:font script="Hant" typeface="新細明體"/>
         <a:font script="Arab" typeface="Times New Roman"/>
         <a:font script="Hebr" typeface="Times New Roman"/>
@@ -1865,31 +5065,14 @@
         <a:font script="Viet" typeface="Times New Roman"/>
         <a:font script="Uigh" typeface="Microsoft Uighur"/>
         <a:font script="Geor" typeface="Sylfaen"/>
-        <a:font script="Armn" typeface="Arial"/>
-        <a:font script="Bugi" typeface="Leelawadee UI"/>
-        <a:font script="Bopo" typeface="Microsoft JhengHei"/>
-        <a:font script="Java" typeface="Javanese Text"/>
-        <a:font script="Lisu" typeface="Segoe UI"/>
-        <a:font script="Mymr" typeface="Myanmar Text"/>
-        <a:font script="Nkoo" typeface="Ebrima"/>
-        <a:font script="Olck" typeface="Nirmala UI"/>
-        <a:font script="Osma" typeface="Ebrima"/>
-        <a:font script="Phag" typeface="Phagspa"/>
-        <a:font script="Syrn" typeface="Estrangelo Edessa"/>
-        <a:font script="Syrj" typeface="Estrangelo Edessa"/>
-        <a:font script="Syre" typeface="Estrangelo Edessa"/>
-        <a:font script="Sora" typeface="Nirmala UI"/>
-        <a:font script="Tale" typeface="Microsoft Tai Le"/>
-        <a:font script="Talu" typeface="Microsoft New Tai Lue"/>
-        <a:font script="Tfng" typeface="Ebrima"/>
       </a:majorFont>
       <a:minorFont>
         <a:latin typeface="Calibri" panose="020F0502020204030204"/>
         <a:ea typeface=""/>
         <a:cs typeface=""/>
-        <a:font script="Jpan" typeface="游明朝"/>
+        <a:font script="Jpan" typeface="ＭＳ 明朝"/>
         <a:font script="Hang" typeface="맑은 고딕"/>
-        <a:font script="Hans" typeface="等线"/>
+        <a:font script="Hans" typeface="宋体"/>
         <a:font script="Hant" typeface="新細明體"/>
         <a:font script="Arab" typeface="Arial"/>
         <a:font script="Hebr" typeface="Arial"/>
@@ -1917,23 +5100,6 @@
         <a:font script="Viet" typeface="Arial"/>
         <a:font script="Uigh" typeface="Microsoft Uighur"/>
         <a:font script="Geor" typeface="Sylfaen"/>
-        <a:font script="Armn" typeface="Arial"/>
-        <a:font script="Bugi" typeface="Leelawadee UI"/>
-        <a:font script="Bopo" typeface="Microsoft JhengHei"/>
-        <a:font script="Java" typeface="Javanese Text"/>
-        <a:font script="Lisu" typeface="Segoe UI"/>
-        <a:font script="Mymr" typeface="Myanmar Text"/>
-        <a:font script="Nkoo" typeface="Ebrima"/>
-        <a:font script="Olck" typeface="Nirmala UI"/>
-        <a:font script="Osma" typeface="Ebrima"/>
-        <a:font script="Phag" typeface="Phagspa"/>
-        <a:font script="Syrn" typeface="Estrangelo Edessa"/>
-        <a:font script="Syrj" typeface="Estrangelo Edessa"/>
-        <a:font script="Syre" typeface="Estrangelo Edessa"/>
-        <a:font script="Sora" typeface="Nirmala UI"/>
-        <a:font script="Tale" typeface="Microsoft Tai Le"/>
-        <a:font script="Talu" typeface="Microsoft New Tai Lue"/>
-        <a:font script="Tfng" typeface="Ebrima"/>
       </a:minorFont>
     </a:fontScheme>
     <a:fmtScheme name="Office">
@@ -2082,4 +5248,16 @@
     </a:ext>
   </a:extLst>
 </a:theme>
+</file>
+
+<file path=customXml/item1.xml><?xml version="1.0" encoding="utf-8"?>
+<b:Sources xmlns:b="http://schemas.openxmlformats.org/officeDocument/2006/bibliography" xmlns="http://schemas.openxmlformats.org/officeDocument/2006/bibliography" SelectedStyle="/APA.XSL" StyleName="APA"/>
+</file>
+
+<file path=customXml/itemProps1.xml><?xml version="1.0" encoding="utf-8"?>
+<ds:datastoreItem xmlns:ds="http://schemas.openxmlformats.org/officeDocument/2006/customXml" ds:itemID="{5F2465D8-A531-4610-9ADF-F214FBA9E2E2}">
+  <ds:schemaRefs>
+    <ds:schemaRef ds:uri="http://schemas.openxmlformats.org/officeDocument/2006/bibliography"/>
+  </ds:schemaRefs>
+</ds:datastoreItem>
 </file>
</xml_diff>

<commit_message>
Updates to material after Ukraine. Change shield LED and button names to match base board.
</commit_message>
<xml_diff>
--- a/labmanual/English/SpeakerNotes/Chapter0-Intro.docx
+++ b/labmanual/English/SpeakerNotes/Chapter0-Intro.docx
@@ -24,6 +24,18 @@
       </w:r>
     </w:p>
     <w:p>
+      <w:pPr>
+        <w:pStyle w:val="ListParagraph"/>
+        <w:numPr>
+          <w:ilvl w:val="0"/>
+          <w:numId w:val="34"/>
+        </w:numPr>
+      </w:pPr>
+      <w:r>
+        <w:t>Key is for students to learn – stop/ask questions if instructor is going too fast or if you don’t understand</w:t>
+      </w:r>
+    </w:p>
+    <w:p>
       <w:r>
         <w:t>Show the class project and explain</w:t>
       </w:r>
@@ -130,6 +142,9 @@
       </w:pPr>
       <w:r>
         <w:t>Use a cloud partner</w:t>
+      </w:r>
+      <w:r>
+        <w:t xml:space="preserve"> (99% reliable means 88 hours per year downtime, 99.9% is 8.8 hours, etc.)</w:t>
       </w:r>
     </w:p>
     <w:p>
@@ -223,6 +238,9 @@
       <w:r>
         <w:t>Cloud protocols and cloud providers</w:t>
       </w:r>
+      <w:r>
+        <w:t xml:space="preserve"> (unfortunately, not just one protocol)</w:t>
+      </w:r>
     </w:p>
     <w:p>
       <w:pPr>
@@ -235,6 +253,9 @@
       <w:r>
         <w:t>JSON and REST</w:t>
       </w:r>
+      <w:r>
+        <w:t xml:space="preserve"> – formats used to transfer data</w:t>
+      </w:r>
     </w:p>
     <w:p>
       <w:r>
@@ -346,6 +367,7 @@
         </w:numPr>
       </w:pPr>
       <w:r>
+        <w:lastRenderedPageBreak/>
         <w:t>Details on MCU peripherals</w:t>
       </w:r>
     </w:p>
@@ -360,15 +382,12 @@
       <w:r>
         <w:t>Tutorial on advanced uses of WICED</w:t>
       </w:r>
-      <w:bookmarkStart w:id="0" w:name="_GoBack"/>
-      <w:bookmarkEnd w:id="0"/>
     </w:p>
     <w:p>
       <w:pPr>
         <w:pStyle w:val="Heading3"/>
       </w:pPr>
       <w:r>
-        <w:lastRenderedPageBreak/>
         <w:t>Agenda</w:t>
       </w:r>
     </w:p>
@@ -451,6 +470,11 @@
       <w:r>
         <w:t>No breaks scheduled – take a break when you need it</w:t>
       </w:r>
+      <w:r>
+        <w:t xml:space="preserve"> during the labs</w:t>
+      </w:r>
+      <w:bookmarkStart w:id="0" w:name="_GoBack"/>
+      <w:bookmarkEnd w:id="0"/>
     </w:p>
     <w:p>
       <w:pPr>
@@ -1121,6 +1145,119 @@
     </w:lvl>
   </w:abstractNum>
   <w:abstractNum w:abstractNumId="5" w15:restartNumberingAfterBreak="0">
+    <w:nsid w:val="173F7B19"/>
+    <w:multiLevelType w:val="hybridMultilevel"/>
+    <w:tmpl w:val="A17EF6FE"/>
+    <w:lvl w:ilvl="0" w:tplc="04090001">
+      <w:start w:val="1"/>
+      <w:numFmt w:val="bullet"/>
+      <w:lvlText w:val=""/>
+      <w:lvlJc w:val="left"/>
+      <w:pPr>
+        <w:ind w:left="720" w:hanging="360"/>
+      </w:pPr>
+      <w:rPr>
+        <w:rFonts w:ascii="Symbol" w:hAnsi="Symbol" w:hint="default"/>
+      </w:rPr>
+    </w:lvl>
+    <w:lvl w:ilvl="1" w:tplc="04090003" w:tentative="1">
+      <w:start w:val="1"/>
+      <w:numFmt w:val="bullet"/>
+      <w:lvlText w:val="o"/>
+      <w:lvlJc w:val="left"/>
+      <w:pPr>
+        <w:ind w:left="1440" w:hanging="360"/>
+      </w:pPr>
+      <w:rPr>
+        <w:rFonts w:ascii="Courier New" w:hAnsi="Courier New" w:cs="Courier New" w:hint="default"/>
+      </w:rPr>
+    </w:lvl>
+    <w:lvl w:ilvl="2" w:tplc="04090005" w:tentative="1">
+      <w:start w:val="1"/>
+      <w:numFmt w:val="bullet"/>
+      <w:lvlText w:val=""/>
+      <w:lvlJc w:val="left"/>
+      <w:pPr>
+        <w:ind w:left="2160" w:hanging="360"/>
+      </w:pPr>
+      <w:rPr>
+        <w:rFonts w:ascii="Wingdings" w:hAnsi="Wingdings" w:hint="default"/>
+      </w:rPr>
+    </w:lvl>
+    <w:lvl w:ilvl="3" w:tplc="04090001" w:tentative="1">
+      <w:start w:val="1"/>
+      <w:numFmt w:val="bullet"/>
+      <w:lvlText w:val=""/>
+      <w:lvlJc w:val="left"/>
+      <w:pPr>
+        <w:ind w:left="2880" w:hanging="360"/>
+      </w:pPr>
+      <w:rPr>
+        <w:rFonts w:ascii="Symbol" w:hAnsi="Symbol" w:hint="default"/>
+      </w:rPr>
+    </w:lvl>
+    <w:lvl w:ilvl="4" w:tplc="04090003" w:tentative="1">
+      <w:start w:val="1"/>
+      <w:numFmt w:val="bullet"/>
+      <w:lvlText w:val="o"/>
+      <w:lvlJc w:val="left"/>
+      <w:pPr>
+        <w:ind w:left="3600" w:hanging="360"/>
+      </w:pPr>
+      <w:rPr>
+        <w:rFonts w:ascii="Courier New" w:hAnsi="Courier New" w:cs="Courier New" w:hint="default"/>
+      </w:rPr>
+    </w:lvl>
+    <w:lvl w:ilvl="5" w:tplc="04090005" w:tentative="1">
+      <w:start w:val="1"/>
+      <w:numFmt w:val="bullet"/>
+      <w:lvlText w:val=""/>
+      <w:lvlJc w:val="left"/>
+      <w:pPr>
+        <w:ind w:left="4320" w:hanging="360"/>
+      </w:pPr>
+      <w:rPr>
+        <w:rFonts w:ascii="Wingdings" w:hAnsi="Wingdings" w:hint="default"/>
+      </w:rPr>
+    </w:lvl>
+    <w:lvl w:ilvl="6" w:tplc="04090001" w:tentative="1">
+      <w:start w:val="1"/>
+      <w:numFmt w:val="bullet"/>
+      <w:lvlText w:val=""/>
+      <w:lvlJc w:val="left"/>
+      <w:pPr>
+        <w:ind w:left="5040" w:hanging="360"/>
+      </w:pPr>
+      <w:rPr>
+        <w:rFonts w:ascii="Symbol" w:hAnsi="Symbol" w:hint="default"/>
+      </w:rPr>
+    </w:lvl>
+    <w:lvl w:ilvl="7" w:tplc="04090003" w:tentative="1">
+      <w:start w:val="1"/>
+      <w:numFmt w:val="bullet"/>
+      <w:lvlText w:val="o"/>
+      <w:lvlJc w:val="left"/>
+      <w:pPr>
+        <w:ind w:left="5760" w:hanging="360"/>
+      </w:pPr>
+      <w:rPr>
+        <w:rFonts w:ascii="Courier New" w:hAnsi="Courier New" w:cs="Courier New" w:hint="default"/>
+      </w:rPr>
+    </w:lvl>
+    <w:lvl w:ilvl="8" w:tplc="04090005" w:tentative="1">
+      <w:start w:val="1"/>
+      <w:numFmt w:val="bullet"/>
+      <w:lvlText w:val=""/>
+      <w:lvlJc w:val="left"/>
+      <w:pPr>
+        <w:ind w:left="6480" w:hanging="360"/>
+      </w:pPr>
+      <w:rPr>
+        <w:rFonts w:ascii="Wingdings" w:hAnsi="Wingdings" w:hint="default"/>
+      </w:rPr>
+    </w:lvl>
+  </w:abstractNum>
+  <w:abstractNum w:abstractNumId="6" w15:restartNumberingAfterBreak="0">
     <w:nsid w:val="19B02049"/>
     <w:multiLevelType w:val="hybridMultilevel"/>
     <w:tmpl w:val="49B88726"/>
@@ -1206,7 +1343,7 @@
       </w:pPr>
     </w:lvl>
   </w:abstractNum>
-  <w:abstractNum w:abstractNumId="6" w15:restartNumberingAfterBreak="0">
+  <w:abstractNum w:abstractNumId="7" w15:restartNumberingAfterBreak="0">
     <w:nsid w:val="1C8B3026"/>
     <w:multiLevelType w:val="hybridMultilevel"/>
     <w:tmpl w:val="A21CAFF4"/>
@@ -1292,7 +1429,7 @@
       </w:pPr>
     </w:lvl>
   </w:abstractNum>
-  <w:abstractNum w:abstractNumId="7" w15:restartNumberingAfterBreak="0">
+  <w:abstractNum w:abstractNumId="8" w15:restartNumberingAfterBreak="0">
     <w:nsid w:val="1DE57F78"/>
     <w:multiLevelType w:val="hybridMultilevel"/>
     <w:tmpl w:val="F32C67F6"/>
@@ -1405,7 +1542,7 @@
       </w:rPr>
     </w:lvl>
   </w:abstractNum>
-  <w:abstractNum w:abstractNumId="8" w15:restartNumberingAfterBreak="0">
+  <w:abstractNum w:abstractNumId="9" w15:restartNumberingAfterBreak="0">
     <w:nsid w:val="21696B40"/>
     <w:multiLevelType w:val="hybridMultilevel"/>
     <w:tmpl w:val="AF1E8B50"/>
@@ -1491,7 +1628,7 @@
       </w:pPr>
     </w:lvl>
   </w:abstractNum>
-  <w:abstractNum w:abstractNumId="9" w15:restartNumberingAfterBreak="0">
+  <w:abstractNum w:abstractNumId="10" w15:restartNumberingAfterBreak="0">
     <w:nsid w:val="22321BD4"/>
     <w:multiLevelType w:val="hybridMultilevel"/>
     <w:tmpl w:val="932461D8"/>
@@ -1604,7 +1741,7 @@
       </w:rPr>
     </w:lvl>
   </w:abstractNum>
-  <w:abstractNum w:abstractNumId="10" w15:restartNumberingAfterBreak="0">
+  <w:abstractNum w:abstractNumId="11" w15:restartNumberingAfterBreak="0">
     <w:nsid w:val="22E43F91"/>
     <w:multiLevelType w:val="hybridMultilevel"/>
     <w:tmpl w:val="BDC4A790"/>
@@ -1717,7 +1854,7 @@
       </w:rPr>
     </w:lvl>
   </w:abstractNum>
-  <w:abstractNum w:abstractNumId="11" w15:restartNumberingAfterBreak="0">
+  <w:abstractNum w:abstractNumId="12" w15:restartNumberingAfterBreak="0">
     <w:nsid w:val="261D5124"/>
     <w:multiLevelType w:val="hybridMultilevel"/>
     <w:tmpl w:val="0B9EFC82"/>
@@ -1830,7 +1967,7 @@
       </w:rPr>
     </w:lvl>
   </w:abstractNum>
-  <w:abstractNum w:abstractNumId="12" w15:restartNumberingAfterBreak="0">
+  <w:abstractNum w:abstractNumId="13" w15:restartNumberingAfterBreak="0">
     <w:nsid w:val="2EFD4C18"/>
     <w:multiLevelType w:val="hybridMultilevel"/>
     <w:tmpl w:val="F50211BA"/>
@@ -1943,7 +2080,7 @@
       </w:rPr>
     </w:lvl>
   </w:abstractNum>
-  <w:abstractNum w:abstractNumId="13" w15:restartNumberingAfterBreak="0">
+  <w:abstractNum w:abstractNumId="14" w15:restartNumberingAfterBreak="0">
     <w:nsid w:val="313B4EC7"/>
     <w:multiLevelType w:val="hybridMultilevel"/>
     <w:tmpl w:val="B7EAFA64"/>
@@ -2032,7 +2169,7 @@
       </w:pPr>
     </w:lvl>
   </w:abstractNum>
-  <w:abstractNum w:abstractNumId="14" w15:restartNumberingAfterBreak="0">
+  <w:abstractNum w:abstractNumId="15" w15:restartNumberingAfterBreak="0">
     <w:nsid w:val="36261930"/>
     <w:multiLevelType w:val="hybridMultilevel"/>
     <w:tmpl w:val="F5ECE640"/>
@@ -2118,7 +2255,7 @@
       </w:pPr>
     </w:lvl>
   </w:abstractNum>
-  <w:abstractNum w:abstractNumId="15" w15:restartNumberingAfterBreak="0">
+  <w:abstractNum w:abstractNumId="16" w15:restartNumberingAfterBreak="0">
     <w:nsid w:val="37FD120C"/>
     <w:multiLevelType w:val="hybridMultilevel"/>
     <w:tmpl w:val="1902ADBA"/>
@@ -2204,7 +2341,7 @@
       </w:pPr>
     </w:lvl>
   </w:abstractNum>
-  <w:abstractNum w:abstractNumId="16" w15:restartNumberingAfterBreak="0">
+  <w:abstractNum w:abstractNumId="17" w15:restartNumberingAfterBreak="0">
     <w:nsid w:val="39C279C6"/>
     <w:multiLevelType w:val="hybridMultilevel"/>
     <w:tmpl w:val="0B5E56A8"/>
@@ -2290,7 +2427,7 @@
       </w:pPr>
     </w:lvl>
   </w:abstractNum>
-  <w:abstractNum w:abstractNumId="17" w15:restartNumberingAfterBreak="0">
+  <w:abstractNum w:abstractNumId="18" w15:restartNumberingAfterBreak="0">
     <w:nsid w:val="3DA51505"/>
     <w:multiLevelType w:val="hybridMultilevel"/>
     <w:tmpl w:val="257C8FDC"/>
@@ -2376,7 +2513,7 @@
       </w:pPr>
     </w:lvl>
   </w:abstractNum>
-  <w:abstractNum w:abstractNumId="18" w15:restartNumberingAfterBreak="0">
+  <w:abstractNum w:abstractNumId="19" w15:restartNumberingAfterBreak="0">
     <w:nsid w:val="3EE7742C"/>
     <w:multiLevelType w:val="hybridMultilevel"/>
     <w:tmpl w:val="0DDC1E74"/>
@@ -2465,7 +2602,7 @@
       </w:pPr>
     </w:lvl>
   </w:abstractNum>
-  <w:abstractNum w:abstractNumId="19" w15:restartNumberingAfterBreak="0">
+  <w:abstractNum w:abstractNumId="20" w15:restartNumberingAfterBreak="0">
     <w:nsid w:val="4D6B48A5"/>
     <w:multiLevelType w:val="hybridMultilevel"/>
     <w:tmpl w:val="CC2EABA6"/>
@@ -2551,7 +2688,7 @@
       </w:pPr>
     </w:lvl>
   </w:abstractNum>
-  <w:abstractNum w:abstractNumId="20" w15:restartNumberingAfterBreak="0">
+  <w:abstractNum w:abstractNumId="21" w15:restartNumberingAfterBreak="0">
     <w:nsid w:val="4DCB17C4"/>
     <w:multiLevelType w:val="hybridMultilevel"/>
     <w:tmpl w:val="847E7E30"/>
@@ -2637,7 +2774,7 @@
       </w:pPr>
     </w:lvl>
   </w:abstractNum>
-  <w:abstractNum w:abstractNumId="21" w15:restartNumberingAfterBreak="0">
+  <w:abstractNum w:abstractNumId="22" w15:restartNumberingAfterBreak="0">
     <w:nsid w:val="5A0D7024"/>
     <w:multiLevelType w:val="hybridMultilevel"/>
     <w:tmpl w:val="D06C6D70"/>
@@ -2750,7 +2887,7 @@
       </w:rPr>
     </w:lvl>
   </w:abstractNum>
-  <w:abstractNum w:abstractNumId="22" w15:restartNumberingAfterBreak="0">
+  <w:abstractNum w:abstractNumId="23" w15:restartNumberingAfterBreak="0">
     <w:nsid w:val="5AB05BC1"/>
     <w:multiLevelType w:val="hybridMultilevel"/>
     <w:tmpl w:val="A43AB884"/>
@@ -2836,7 +2973,7 @@
       </w:pPr>
     </w:lvl>
   </w:abstractNum>
-  <w:abstractNum w:abstractNumId="23" w15:restartNumberingAfterBreak="0">
+  <w:abstractNum w:abstractNumId="24" w15:restartNumberingAfterBreak="0">
     <w:nsid w:val="5C781F7D"/>
     <w:multiLevelType w:val="hybridMultilevel"/>
     <w:tmpl w:val="64C8EB9A"/>
@@ -2925,7 +3062,7 @@
       </w:pPr>
     </w:lvl>
   </w:abstractNum>
-  <w:abstractNum w:abstractNumId="24" w15:restartNumberingAfterBreak="0">
+  <w:abstractNum w:abstractNumId="25" w15:restartNumberingAfterBreak="0">
     <w:nsid w:val="5F3073CE"/>
     <w:multiLevelType w:val="hybridMultilevel"/>
     <w:tmpl w:val="CFDE2C4C"/>
@@ -3014,7 +3151,7 @@
       </w:pPr>
     </w:lvl>
   </w:abstractNum>
-  <w:abstractNum w:abstractNumId="25" w15:restartNumberingAfterBreak="0">
+  <w:abstractNum w:abstractNumId="26" w15:restartNumberingAfterBreak="0">
     <w:nsid w:val="60124E8B"/>
     <w:multiLevelType w:val="hybridMultilevel"/>
     <w:tmpl w:val="69B4A572"/>
@@ -3127,7 +3264,7 @@
       </w:rPr>
     </w:lvl>
   </w:abstractNum>
-  <w:abstractNum w:abstractNumId="26" w15:restartNumberingAfterBreak="0">
+  <w:abstractNum w:abstractNumId="27" w15:restartNumberingAfterBreak="0">
     <w:nsid w:val="62093E15"/>
     <w:multiLevelType w:val="hybridMultilevel"/>
     <w:tmpl w:val="F212572A"/>
@@ -3240,7 +3377,7 @@
       </w:rPr>
     </w:lvl>
   </w:abstractNum>
-  <w:abstractNum w:abstractNumId="27" w15:restartNumberingAfterBreak="0">
+  <w:abstractNum w:abstractNumId="28" w15:restartNumberingAfterBreak="0">
     <w:nsid w:val="67236A12"/>
     <w:multiLevelType w:val="hybridMultilevel"/>
     <w:tmpl w:val="19B0C604"/>
@@ -3326,7 +3463,7 @@
       </w:pPr>
     </w:lvl>
   </w:abstractNum>
-  <w:abstractNum w:abstractNumId="28" w15:restartNumberingAfterBreak="0">
+  <w:abstractNum w:abstractNumId="29" w15:restartNumberingAfterBreak="0">
     <w:nsid w:val="6DE126CC"/>
     <w:multiLevelType w:val="hybridMultilevel"/>
     <w:tmpl w:val="1E04E26C"/>
@@ -3412,7 +3549,7 @@
       </w:pPr>
     </w:lvl>
   </w:abstractNum>
-  <w:abstractNum w:abstractNumId="29" w15:restartNumberingAfterBreak="0">
+  <w:abstractNum w:abstractNumId="30" w15:restartNumberingAfterBreak="0">
     <w:nsid w:val="743739C9"/>
     <w:multiLevelType w:val="hybridMultilevel"/>
     <w:tmpl w:val="4D1694FC"/>
@@ -3525,7 +3662,7 @@
       </w:rPr>
     </w:lvl>
   </w:abstractNum>
-  <w:abstractNum w:abstractNumId="30" w15:restartNumberingAfterBreak="0">
+  <w:abstractNum w:abstractNumId="31" w15:restartNumberingAfterBreak="0">
     <w:nsid w:val="783E41CA"/>
     <w:multiLevelType w:val="hybridMultilevel"/>
     <w:tmpl w:val="664AA8DA"/>
@@ -3638,7 +3775,7 @@
       </w:rPr>
     </w:lvl>
   </w:abstractNum>
-  <w:abstractNum w:abstractNumId="31" w15:restartNumberingAfterBreak="0">
+  <w:abstractNum w:abstractNumId="32" w15:restartNumberingAfterBreak="0">
     <w:nsid w:val="7A6B31D3"/>
     <w:multiLevelType w:val="hybridMultilevel"/>
     <w:tmpl w:val="39F03D6E"/>
@@ -3751,7 +3888,7 @@
       </w:rPr>
     </w:lvl>
   </w:abstractNum>
-  <w:abstractNum w:abstractNumId="32" w15:restartNumberingAfterBreak="0">
+  <w:abstractNum w:abstractNumId="33" w15:restartNumberingAfterBreak="0">
     <w:nsid w:val="7F9D6C64"/>
     <w:multiLevelType w:val="hybridMultilevel"/>
     <w:tmpl w:val="08C2464E"/>
@@ -3838,103 +3975,106 @@
     </w:lvl>
   </w:abstractNum>
   <w:num w:numId="1">
-    <w:abstractNumId w:val="32"/>
+    <w:abstractNumId w:val="33"/>
   </w:num>
   <w:num w:numId="2">
-    <w:abstractNumId w:val="16"/>
+    <w:abstractNumId w:val="17"/>
   </w:num>
   <w:num w:numId="3">
-    <w:abstractNumId w:val="8"/>
+    <w:abstractNumId w:val="9"/>
   </w:num>
   <w:num w:numId="4">
     <w:abstractNumId w:val="1"/>
   </w:num>
   <w:num w:numId="5">
-    <w:abstractNumId w:val="29"/>
+    <w:abstractNumId w:val="30"/>
   </w:num>
   <w:num w:numId="6">
-    <w:abstractNumId w:val="9"/>
+    <w:abstractNumId w:val="10"/>
   </w:num>
   <w:num w:numId="7">
-    <w:abstractNumId w:val="25"/>
+    <w:abstractNumId w:val="26"/>
   </w:num>
   <w:num w:numId="8">
     <w:abstractNumId w:val="2"/>
   </w:num>
   <w:num w:numId="9">
-    <w:abstractNumId w:val="20"/>
+    <w:abstractNumId w:val="21"/>
   </w:num>
   <w:num w:numId="10">
-    <w:abstractNumId w:val="23"/>
+    <w:abstractNumId w:val="24"/>
   </w:num>
   <w:num w:numId="11">
     <w:abstractNumId w:val="0"/>
   </w:num>
   <w:num w:numId="12">
-    <w:abstractNumId w:val="27"/>
+    <w:abstractNumId w:val="28"/>
   </w:num>
   <w:num w:numId="13">
-    <w:abstractNumId w:val="13"/>
+    <w:abstractNumId w:val="14"/>
   </w:num>
   <w:num w:numId="14">
-    <w:abstractNumId w:val="19"/>
+    <w:abstractNumId w:val="20"/>
   </w:num>
   <w:num w:numId="15">
-    <w:abstractNumId w:val="22"/>
+    <w:abstractNumId w:val="23"/>
   </w:num>
   <w:num w:numId="16">
-    <w:abstractNumId w:val="5"/>
+    <w:abstractNumId w:val="6"/>
   </w:num>
   <w:num w:numId="17">
-    <w:abstractNumId w:val="17"/>
+    <w:abstractNumId w:val="18"/>
   </w:num>
   <w:num w:numId="18">
-    <w:abstractNumId w:val="6"/>
+    <w:abstractNumId w:val="7"/>
   </w:num>
   <w:num w:numId="19">
     <w:abstractNumId w:val="4"/>
   </w:num>
   <w:num w:numId="20">
-    <w:abstractNumId w:val="18"/>
+    <w:abstractNumId w:val="19"/>
   </w:num>
   <w:num w:numId="21">
-    <w:abstractNumId w:val="30"/>
+    <w:abstractNumId w:val="31"/>
   </w:num>
   <w:num w:numId="22">
-    <w:abstractNumId w:val="10"/>
+    <w:abstractNumId w:val="11"/>
   </w:num>
   <w:num w:numId="23">
-    <w:abstractNumId w:val="21"/>
+    <w:abstractNumId w:val="22"/>
   </w:num>
   <w:num w:numId="24">
-    <w:abstractNumId w:val="31"/>
+    <w:abstractNumId w:val="32"/>
   </w:num>
   <w:num w:numId="25">
-    <w:abstractNumId w:val="24"/>
+    <w:abstractNumId w:val="25"/>
   </w:num>
   <w:num w:numId="26">
-    <w:abstractNumId w:val="26"/>
+    <w:abstractNumId w:val="27"/>
   </w:num>
   <w:num w:numId="27">
-    <w:abstractNumId w:val="7"/>
+    <w:abstractNumId w:val="8"/>
   </w:num>
   <w:num w:numId="28">
-    <w:abstractNumId w:val="12"/>
+    <w:abstractNumId w:val="13"/>
   </w:num>
   <w:num w:numId="29">
-    <w:abstractNumId w:val="14"/>
+    <w:abstractNumId w:val="15"/>
   </w:num>
   <w:num w:numId="30">
-    <w:abstractNumId w:val="15"/>
+    <w:abstractNumId w:val="16"/>
   </w:num>
   <w:num w:numId="31">
-    <w:abstractNumId w:val="28"/>
+    <w:abstractNumId w:val="29"/>
   </w:num>
   <w:num w:numId="32">
     <w:abstractNumId w:val="3"/>
   </w:num>
   <w:num w:numId="33">
-    <w:abstractNumId w:val="11"/>
+    <w:abstractNumId w:val="12"/>
+  </w:num>
+  <w:num w:numId="34">
+    <w:abstractNumId w:val="5"/>
   </w:num>
 </w:numbering>
 </file>
@@ -4336,7 +4476,7 @@
   <w:style w:type="paragraph" w:default="1" w:styleId="Normal">
     <w:name w:val="Normal"/>
     <w:qFormat/>
-    <w:rsid w:val="000D1D67"/>
+    <w:rsid w:val="00D02A5B"/>
   </w:style>
   <w:style w:type="paragraph" w:styleId="Heading1">
     <w:name w:val="heading 1"/>
@@ -4456,7 +4596,7 @@
     <w:uiPriority w:val="1"/>
     <w:semiHidden/>
     <w:unhideWhenUsed/>
-    <w:rsid w:val="000D1D67"/>
+    <w:rsid w:val="00D02A5B"/>
   </w:style>
   <w:style w:type="table" w:default="1" w:styleId="TableNormal">
     <w:name w:val="Normal Table"/>
@@ -4478,7 +4618,7 @@
     <w:uiPriority w:val="99"/>
     <w:semiHidden/>
     <w:unhideWhenUsed/>
-    <w:rsid w:val="000D1D67"/>
+    <w:rsid w:val="00D02A5B"/>
   </w:style>
   <w:style w:type="paragraph" w:styleId="ListParagraph">
     <w:name w:val="List Paragraph"/>
@@ -5255,7 +5395,7 @@
 </file>
 
 <file path=customXml/itemProps1.xml><?xml version="1.0" encoding="utf-8"?>
-<ds:datastoreItem xmlns:ds="http://schemas.openxmlformats.org/officeDocument/2006/customXml" ds:itemID="{5F2465D8-A531-4610-9ADF-F214FBA9E2E2}">
+<ds:datastoreItem xmlns:ds="http://schemas.openxmlformats.org/officeDocument/2006/customXml" ds:itemID="{48EB942E-A701-411A-8A42-750F39EB0427}">
   <ds:schemaRefs>
     <ds:schemaRef ds:uri="http://schemas.openxmlformats.org/officeDocument/2006/bibliography"/>
   </ds:schemaRefs>

</xml_diff>